<commit_message>
File naming amended. Command line output tidied.
</commit_message>
<xml_diff>
--- a/Documentation/Developer_File.docx
+++ b/Documentation/Developer_File.docx
@@ -73,19 +73,7 @@
         <w:rPr>
           <w:color w:val="70AD47" w:themeColor="accent6"/>
         </w:rPr>
-        <w:t>/Need still to include all the things we have done that are included in the script. The final document</w:t>
-      </w:r>
-      <w:r>
-        <w:rPr>
-          <w:color w:val="70AD47" w:themeColor="accent6"/>
-        </w:rPr>
-        <w:t xml:space="preserve"> w</w:t>
-      </w:r>
-      <w:r>
-        <w:rPr>
-          <w:color w:val="70AD47" w:themeColor="accent6"/>
-        </w:rPr>
-        <w:t>ill contain just the things done and some outlook/</w:t>
+        <w:t>/Need still to include all the things we have done that are included in the script. The final document will contain just the things done and some outlook/</w:t>
       </w:r>
     </w:p>
     <w:p>
@@ -230,15 +218,7 @@
           <w:sz w:val="24"/>
           <w:szCs w:val="24"/>
         </w:rPr>
-        <w:t xml:space="preserve">Check if the given gene has an allocated LRG ID: VF, </w:t>
-      </w:r>
-      <w:r>
-        <w:rPr>
-          <w:rFonts w:cs="Calibri" w:cstheme="minorHAnsi"/>
-          <w:sz w:val="24"/>
-          <w:szCs w:val="24"/>
-        </w:rPr>
-        <w:t>Done</w:t>
+        <w:t>Check if the given gene has an allocated LRG ID: VF, Done</w:t>
       </w:r>
     </w:p>
     <w:p>
@@ -272,19 +252,23 @@
           <w:numId w:val="5"/>
         </w:numPr>
         <w:spacing w:before="120" w:after="0"/>
-        <w:rPr>
-          <w:rFonts w:cs="Calibri" w:cstheme="minorHAnsi"/>
-          <w:sz w:val="24"/>
-          <w:szCs w:val="24"/>
-        </w:rPr>
-      </w:pPr>
-      <w:r>
-        <w:rPr>
-          <w:rFonts w:cs="Calibri" w:cstheme="minorHAnsi"/>
-          <w:sz w:val="24"/>
-          <w:szCs w:val="24"/>
-        </w:rPr>
-        <w:t>Build_number: check the number of build provided. If more than one, check that coordinates are diff. VF, IP</w:t>
+        <w:rPr/>
+      </w:pPr>
+      <w:r>
+        <w:rPr>
+          <w:rFonts w:cs="Calibri" w:cstheme="minorHAnsi"/>
+          <w:sz w:val="24"/>
+          <w:szCs w:val="24"/>
+        </w:rPr>
+        <w:t xml:space="preserve">Build_number: check the number of build provided. If more than one, check that coordinates are diff. VF, </w:t>
+      </w:r>
+      <w:r>
+        <w:rPr>
+          <w:rFonts w:cs="Calibri" w:cstheme="minorHAnsi"/>
+          <w:sz w:val="24"/>
+          <w:szCs w:val="24"/>
+        </w:rPr>
+        <w:t>Done</w:t>
       </w:r>
     </w:p>
     <w:p>
@@ -295,39 +279,23 @@
           <w:numId w:val="5"/>
         </w:numPr>
         <w:spacing w:before="120" w:after="160"/>
-        <w:rPr>
-          <w:rFonts w:cs="Calibri" w:cstheme="minorHAnsi"/>
-          <w:sz w:val="24"/>
-          <w:szCs w:val="24"/>
-        </w:rPr>
-      </w:pPr>
-      <w:r>
-        <w:rPr>
-          <w:rFonts w:cs="Calibri" w:cstheme="minorHAnsi"/>
-          <w:sz w:val="24"/>
-          <w:szCs w:val="24"/>
-        </w:rPr>
-        <w:t>Build_coor: check that the start and end of the coordinate for each build are different. VF, IP</w:t>
-      </w:r>
-    </w:p>
-    <w:p>
-      <w:pPr>
-        <w:pStyle w:val="ListParagraph"/>
-        <w:spacing w:before="120" w:after="160"/>
-        <w:ind w:left="1364" w:hanging="0"/>
-        <w:rPr>
-          <w:rFonts w:cs="Calibri" w:cstheme="minorHAnsi"/>
-          <w:sz w:val="24"/>
-          <w:szCs w:val="24"/>
-        </w:rPr>
-      </w:pPr>
-      <w:r>
-        <w:rPr>
-          <w:rFonts w:cs="Calibri" w:cstheme="minorHAnsi"/>
-          <w:sz w:val="24"/>
-          <w:szCs w:val="24"/>
-        </w:rPr>
-        <w:t>/other tests proposed/</w:t>
+        <w:rPr/>
+      </w:pPr>
+      <w:r>
+        <w:rPr>
+          <w:rFonts w:cs="Calibri" w:cstheme="minorHAnsi"/>
+          <w:sz w:val="24"/>
+          <w:szCs w:val="24"/>
+        </w:rPr>
+        <w:t xml:space="preserve">Build_coor: check that the start and end of the coordinate for each build are different. VF, </w:t>
+      </w:r>
+      <w:r>
+        <w:rPr>
+          <w:rFonts w:cs="Calibri" w:cstheme="minorHAnsi"/>
+          <w:sz w:val="24"/>
+          <w:szCs w:val="24"/>
+        </w:rPr>
+        <w:t>Done</w:t>
       </w:r>
     </w:p>
     <w:p>
@@ -486,39 +454,7 @@
           <w:sz w:val="24"/>
           <w:szCs w:val="24"/>
         </w:rPr>
-        <w:t xml:space="preserve">Input </w:t>
-      </w:r>
-      <w:r>
-        <w:rPr>
-          <w:rFonts w:cs="Calibri" w:cstheme="minorHAnsi"/>
-          <w:sz w:val="24"/>
-          <w:szCs w:val="24"/>
-        </w:rPr>
-        <w:t>gene name</w:t>
-      </w:r>
-      <w:r>
-        <w:rPr>
-          <w:rFonts w:cs="Calibri" w:cstheme="minorHAnsi"/>
-          <w:sz w:val="24"/>
-          <w:szCs w:val="24"/>
-        </w:rPr>
-        <w:t xml:space="preserve"> from command line: </w:t>
-      </w:r>
-      <w:r>
-        <w:rPr>
-          <w:rFonts w:cs="Calibri" w:cstheme="minorHAnsi"/>
-          <w:sz w:val="24"/>
-          <w:szCs w:val="24"/>
-        </w:rPr>
-        <w:t>VF</w:t>
-      </w:r>
-      <w:r>
-        <w:rPr>
-          <w:rFonts w:cs="Calibri" w:cstheme="minorHAnsi"/>
-          <w:sz w:val="24"/>
-          <w:szCs w:val="24"/>
-        </w:rPr>
-        <w:t>, Done</w:t>
+        <w:t>Input gene name from command line: VF, Done</w:t>
       </w:r>
     </w:p>
     <w:p>
@@ -641,11 +577,7 @@
           <w:numId w:val="5"/>
         </w:numPr>
         <w:spacing w:before="120" w:after="160"/>
-        <w:rPr>
-          <w:rFonts w:cs="Calibri" w:cstheme="minorHAnsi"/>
-          <w:sz w:val="24"/>
-          <w:szCs w:val="24"/>
-        </w:rPr>
+        <w:rPr/>
       </w:pPr>
       <w:bookmarkStart w:id="0" w:name="_GoBack"/>
       <w:bookmarkEnd w:id="0"/>
@@ -655,7 +587,15 @@
           <w:sz w:val="24"/>
           <w:szCs w:val="24"/>
         </w:rPr>
-        <w:t>Compare builds: VF, IP</w:t>
+        <w:t xml:space="preserve">Compare builds: VF, </w:t>
+      </w:r>
+      <w:r>
+        <w:rPr>
+          <w:rFonts w:cs="Calibri" w:cstheme="minorHAnsi"/>
+          <w:sz w:val="24"/>
+          <w:szCs w:val="24"/>
+        </w:rPr>
+        <w:t>DOne</w:t>
       </w:r>
     </w:p>
     <w:p>
@@ -762,23 +702,7 @@
           <w:sz w:val="24"/>
           <w:szCs w:val="24"/>
         </w:rPr>
-        <w:t>Create .</w:t>
-      </w:r>
-      <w:r>
-        <w:rPr>
-          <w:rFonts w:cs="Calibri" w:cstheme="minorHAnsi"/>
-          <w:sz w:val="24"/>
-          <w:szCs w:val="24"/>
-        </w:rPr>
-        <w:t>csv</w:t>
-      </w:r>
-      <w:r>
-        <w:rPr>
-          <w:rFonts w:cs="Calibri" w:cstheme="minorHAnsi"/>
-          <w:sz w:val="24"/>
-          <w:szCs w:val="24"/>
-        </w:rPr>
-        <w:t xml:space="preserve"> file: IGP, Done</w:t>
+        <w:t>Create .csv file: IGP, Done</w:t>
       </w:r>
     </w:p>
     <w:p>
@@ -1705,19 +1629,7 @@
       </w:pPr>
       <w:r>
         <w:rPr/>
-        <w:t xml:space="preserve">2. Creating the name of the file automatically: IGP </w:t>
-      </w:r>
-      <w:r>
-        <w:rPr/>
-        <w:t>&amp; VF</w:t>
-      </w:r>
-      <w:r>
-        <w:rPr/>
-        <w:t xml:space="preserve"> , </w:t>
-      </w:r>
-      <w:r>
-        <w:rPr/>
-        <w:t>Done</w:t>
+        <w:t>2. Creating the name of the file automatically: IGP &amp; VF , Done</w:t>
       </w:r>
     </w:p>
     <w:p>
@@ -1788,7 +1700,7 @@
         <w:docPartGallery w:val="Page Numbers (Bottom of Page)"/>
         <w:docPartUnique w:val="true"/>
       </w:docPartObj>
-      <w:id w:val="657894749"/>
+      <w:id w:val="1946895434"/>
     </w:sdtPr>
     <w:sdtContent>
       <w:p>
@@ -1836,7 +1748,7 @@
       <w:fldChar w:fldCharType="separate"/>
     </w:r>
     <w:r>
-      <w:t>09/12/2016</w:t>
+      <w:t>11/12/2016</w:t>
     </w:r>
     <w:r>
       <w:fldChar w:fldCharType="end"/>
@@ -2059,6 +1971,7 @@
       </w:pPr>
       <w:rPr>
         <w:rFonts w:ascii="Symbol" w:hAnsi="Symbol" w:cs="Symbol" w:hint="default"/>
+        <w:rFonts w:cs="Symbol"/>
       </w:rPr>
     </w:lvl>
     <w:lvl w:ilvl="3">
@@ -2127,6 +2040,7 @@
       </w:pPr>
       <w:rPr>
         <w:rFonts w:ascii="Symbol" w:hAnsi="Symbol" w:cs="Symbol" w:hint="default"/>
+        <w:rFonts w:cs="Symbol"/>
       </w:rPr>
     </w:lvl>
     <w:lvl w:ilvl="1">
@@ -2148,6 +2062,7 @@
       </w:pPr>
       <w:rPr>
         <w:rFonts w:ascii="Symbol" w:hAnsi="Symbol" w:cs="Symbol" w:hint="default"/>
+        <w:rFonts w:cs="Symbol"/>
       </w:rPr>
     </w:lvl>
     <w:lvl w:ilvl="3">
@@ -2465,6 +2380,8 @@
       </w:pPr>
       <w:rPr>
         <w:rFonts w:ascii="Symbol" w:hAnsi="Symbol" w:cs="Symbol" w:hint="default"/>
+        <w:sz w:val="24"/>
+        <w:rFonts w:cs="Symbol"/>
       </w:rPr>
     </w:lvl>
     <w:lvl w:ilvl="1">
@@ -2486,6 +2403,7 @@
       </w:pPr>
       <w:rPr>
         <w:rFonts w:ascii="Symbol" w:hAnsi="Symbol" w:cs="Symbol" w:hint="default"/>
+        <w:rFonts w:cs="Symbol"/>
       </w:rPr>
     </w:lvl>
     <w:lvl w:ilvl="3">
@@ -2557,6 +2475,7 @@
       </w:pPr>
       <w:rPr>
         <w:rFonts w:ascii="Symbol" w:hAnsi="Symbol" w:cs="Symbol" w:hint="default"/>
+        <w:rFonts w:cs="Symbol"/>
       </w:rPr>
     </w:lvl>
     <w:lvl w:ilvl="1">
@@ -2578,6 +2497,7 @@
       </w:pPr>
       <w:rPr>
         <w:rFonts w:ascii="Symbol" w:hAnsi="Symbol" w:cs="Symbol" w:hint="default"/>
+        <w:rFonts w:cs="Symbol"/>
       </w:rPr>
     </w:lvl>
     <w:lvl w:ilvl="3">
@@ -2589,6 +2509,7 @@
         <w:ind w:left="864" w:hanging="864"/>
       </w:pPr>
       <w:rPr>
+        <w:sz w:val="24"/>
         <w:rFonts w:eastAsia="" w:cs=""/>
       </w:rPr>
     </w:lvl>
@@ -2674,7 +2595,6 @@
     <w:rPrDefault>
       <w:rPr>
         <w:rFonts w:ascii="Calibri" w:hAnsi="Calibri" w:eastAsia="" w:cs="" w:asciiTheme="minorHAnsi" w:cstheme="minorBidi" w:eastAsiaTheme="minorEastAsia" w:hAnsiTheme="minorHAnsi"/>
-        <w:sz w:val="22"/>
         <w:szCs w:val="22"/>
         <w:lang w:val="en-GB" w:eastAsia="en-US" w:bidi="ar-SA"/>
       </w:rPr>
@@ -3069,7 +2989,7 @@
     </w:pPr>
     <w:rPr>
       <w:rFonts w:ascii="Calibri" w:hAnsi="Calibri" w:eastAsia="" w:cs="" w:asciiTheme="minorHAnsi" w:cstheme="minorBidi" w:eastAsiaTheme="minorEastAsia" w:hAnsiTheme="minorHAnsi"/>
-      <w:color w:val="auto"/>
+      <w:color w:val="00000A"/>
       <w:sz w:val="22"/>
       <w:szCs w:val="22"/>
       <w:lang w:val="en-GB" w:eastAsia="en-US" w:bidi="ar-SA"/>
@@ -3882,6 +3802,85 @@
       <w:rFonts w:eastAsia="" w:cs=""/>
     </w:rPr>
   </w:style>
+  <w:style w:type="character" w:styleId="ListLabel36">
+    <w:name w:val="ListLabel 36"/>
+    <w:qFormat/>
+    <w:rPr>
+      <w:rFonts w:cs="Courier New"/>
+    </w:rPr>
+  </w:style>
+  <w:style w:type="character" w:styleId="ListLabel37">
+    <w:name w:val="ListLabel 37"/>
+    <w:qFormat/>
+    <w:rPr>
+      <w:rFonts w:cs="Courier New"/>
+    </w:rPr>
+  </w:style>
+  <w:style w:type="character" w:styleId="ListLabel38">
+    <w:name w:val="ListLabel 38"/>
+    <w:qFormat/>
+    <w:rPr>
+      <w:rFonts w:cs="Symbol"/>
+    </w:rPr>
+  </w:style>
+  <w:style w:type="character" w:styleId="ListLabel39">
+    <w:name w:val="ListLabel 39"/>
+    <w:qFormat/>
+    <w:rPr>
+      <w:rFonts w:cs="Symbol"/>
+    </w:rPr>
+  </w:style>
+  <w:style w:type="character" w:styleId="ListLabel40">
+    <w:name w:val="ListLabel 40"/>
+    <w:qFormat/>
+    <w:rPr>
+      <w:rFonts w:cs="Symbol"/>
+    </w:rPr>
+  </w:style>
+  <w:style w:type="character" w:styleId="ListLabel41">
+    <w:name w:val="ListLabel 41"/>
+    <w:qFormat/>
+    <w:rPr>
+      <w:rFonts w:cs="Symbol"/>
+      <w:sz w:val="24"/>
+    </w:rPr>
+  </w:style>
+  <w:style w:type="character" w:styleId="ListLabel42">
+    <w:name w:val="ListLabel 42"/>
+    <w:qFormat/>
+    <w:rPr>
+      <w:rFonts w:cs="Symbol"/>
+    </w:rPr>
+  </w:style>
+  <w:style w:type="character" w:styleId="ListLabel43">
+    <w:name w:val="ListLabel 43"/>
+    <w:qFormat/>
+    <w:rPr>
+      <w:rFonts w:eastAsia="" w:cs=""/>
+    </w:rPr>
+  </w:style>
+  <w:style w:type="character" w:styleId="ListLabel44">
+    <w:name w:val="ListLabel 44"/>
+    <w:qFormat/>
+    <w:rPr>
+      <w:rFonts w:cs="Symbol"/>
+    </w:rPr>
+  </w:style>
+  <w:style w:type="character" w:styleId="ListLabel45">
+    <w:name w:val="ListLabel 45"/>
+    <w:qFormat/>
+    <w:rPr>
+      <w:rFonts w:cs="Symbol"/>
+    </w:rPr>
+  </w:style>
+  <w:style w:type="character" w:styleId="ListLabel46">
+    <w:name w:val="ListLabel 46"/>
+    <w:qFormat/>
+    <w:rPr>
+      <w:rFonts w:eastAsia="" w:cs=""/>
+      <w:sz w:val="24"/>
+    </w:rPr>
+  </w:style>
   <w:style w:type="paragraph" w:styleId="Heading">
     <w:name w:val="Heading"/>
     <w:basedOn w:val="Normal"/>
@@ -4019,7 +4018,7 @@
     </w:pPr>
     <w:rPr>
       <w:rFonts w:ascii="Calibri" w:hAnsi="Calibri" w:eastAsia="" w:cs="" w:asciiTheme="minorHAnsi" w:cstheme="minorBidi" w:eastAsiaTheme="minorEastAsia" w:hAnsiTheme="minorHAnsi"/>
-      <w:color w:val="auto"/>
+      <w:color w:val="00000A"/>
       <w:sz w:val="22"/>
       <w:szCs w:val="22"/>
       <w:lang w:val="en-GB" w:eastAsia="en-US" w:bidi="ar-SA"/>

</xml_diff>

<commit_message>
v8.2 with additional final tests. Updated Developer and README
</commit_message>
<xml_diff>
--- a/Documentation/Developer_File.docx
+++ b/Documentation/Developer_File.docx
@@ -1,6 +1,6 @@
 
 <file path=word/document.xml><?xml version="1.0" encoding="utf-8"?>
-<w:document xmlns:wpc="http://schemas.microsoft.com/office/word/2010/wordprocessingCanvas" xmlns:cx="http://schemas.microsoft.com/office/drawing/2014/chartex" xmlns:cx1="http://schemas.microsoft.com/office/drawing/2015/9/8/chartex" xmlns:cx2="http://schemas.microsoft.com/office/drawing/2015/10/21/chartex" xmlns:mc="http://schemas.openxmlformats.org/markup-compatibility/2006" xmlns:o="urn:schemas-microsoft-com:office:office" xmlns:r="http://schemas.openxmlformats.org/officeDocument/2006/relationships" xmlns:m="http://schemas.openxmlformats.org/officeDocument/2006/math" xmlns:v="urn:schemas-microsoft-com:vml" xmlns:wp14="http://schemas.microsoft.com/office/word/2010/wordprocessingDrawing" xmlns:wp="http://schemas.openxmlformats.org/drawingml/2006/wordprocessingDrawing" xmlns:w10="urn:schemas-microsoft-com:office:word" xmlns:w="http://schemas.openxmlformats.org/wordprocessingml/2006/main" xmlns:w14="http://schemas.microsoft.com/office/word/2010/wordml" xmlns:w15="http://schemas.microsoft.com/office/word/2012/wordml" xmlns:w16se="http://schemas.microsoft.com/office/word/2015/wordml/symex" xmlns:wpg="http://schemas.microsoft.com/office/word/2010/wordprocessingGroup" xmlns:wpi="http://schemas.microsoft.com/office/word/2010/wordprocessingInk" xmlns:wne="http://schemas.microsoft.com/office/word/2006/wordml" xmlns:wps="http://schemas.microsoft.com/office/word/2010/wordprocessingShape" mc:Ignorable="w14 w15 w16se wp14">
+<w:document xmlns:wpc="http://schemas.microsoft.com/office/word/2010/wordprocessingCanvas" xmlns:mc="http://schemas.openxmlformats.org/markup-compatibility/2006" xmlns:o="urn:schemas-microsoft-com:office:office" xmlns:r="http://schemas.openxmlformats.org/officeDocument/2006/relationships" xmlns:m="http://schemas.openxmlformats.org/officeDocument/2006/math" xmlns:v="urn:schemas-microsoft-com:vml" xmlns:wp14="http://schemas.microsoft.com/office/word/2010/wordprocessingDrawing" xmlns:wp="http://schemas.openxmlformats.org/drawingml/2006/wordprocessingDrawing" xmlns:w10="urn:schemas-microsoft-com:office:word" xmlns:w="http://schemas.openxmlformats.org/wordprocessingml/2006/main" xmlns:w14="http://schemas.microsoft.com/office/word/2010/wordml" xmlns:wpg="http://schemas.microsoft.com/office/word/2010/wordprocessingGroup" xmlns:wpi="http://schemas.microsoft.com/office/word/2010/wordprocessingInk" xmlns:wne="http://schemas.microsoft.com/office/word/2006/wordml" xmlns:wps="http://schemas.microsoft.com/office/word/2010/wordprocessingShape" mc:Ignorable="w14 wp14">
   <w:body>
     <w:p>
       <w:pPr>
@@ -22,13 +22,7 @@
         <w:rPr>
           <w:color w:val="FF0000"/>
         </w:rPr>
-        <w:t xml:space="preserve"> This documents aim to be used as a guide to support the development of lrgext.py, to those intending to modify the script in a future and those looking for a reference of the steps and features to be accomplished during script development in a collaborati</w:t>
-      </w:r>
-      <w:r>
-        <w:rPr>
-          <w:color w:val="FF0000"/>
-        </w:rPr>
-        <w:t xml:space="preserve">ve environment. </w:t>
+        <w:t xml:space="preserve"> This documents aim to be used as a guide to support the development of lrgext.py, to those intending to modify the script in a future and those looking for a reference of the steps and features to be accomplished during script development in a collaborative environment. </w:t>
       </w:r>
     </w:p>
     <w:p>
@@ -122,26 +116,16 @@
           <w:sz w:val="24"/>
           <w:szCs w:val="24"/>
         </w:rPr>
-        <w:t xml:space="preserve">Testing </w:t>
-      </w:r>
-      <w:r>
-        <w:rPr>
-          <w:rFonts w:cstheme="minorHAnsi"/>
-          <w:sz w:val="24"/>
-          <w:szCs w:val="24"/>
-        </w:rPr>
-        <w:t>/initial suggested tests</w:t>
-      </w:r>
-      <w:proofErr w:type="gramStart"/>
-      <w:r>
-        <w:rPr>
-          <w:rFonts w:cstheme="minorHAnsi"/>
-          <w:sz w:val="24"/>
-          <w:szCs w:val="24"/>
-        </w:rPr>
-        <w:t>/ :</w:t>
-      </w:r>
-      <w:proofErr w:type="gramEnd"/>
+        <w:t>Testing</w:t>
+      </w:r>
+      <w:r>
+        <w:rPr>
+          <w:rFonts w:cstheme="minorHAnsi"/>
+          <w:sz w:val="24"/>
+          <w:szCs w:val="24"/>
+        </w:rPr>
+        <w:t>:</w:t>
+      </w:r>
     </w:p>
     <w:p>
       <w:pPr>
@@ -250,15 +234,7 @@
           <w:sz w:val="24"/>
           <w:szCs w:val="24"/>
         </w:rPr>
-        <w:t>Build t</w:t>
-      </w:r>
-      <w:r>
-        <w:rPr>
-          <w:rFonts w:cstheme="minorHAnsi"/>
-          <w:sz w:val="24"/>
-          <w:szCs w:val="24"/>
-        </w:rPr>
-        <w:t xml:space="preserve">est: </w:t>
+        <w:t xml:space="preserve">Build test: </w:t>
       </w:r>
     </w:p>
     <w:p>
@@ -355,15 +331,7 @@
           <w:sz w:val="24"/>
           <w:szCs w:val="24"/>
         </w:rPr>
-        <w:t>: check that coordi</w:t>
-      </w:r>
-      <w:r>
-        <w:rPr>
-          <w:rFonts w:cstheme="minorHAnsi"/>
-          <w:sz w:val="24"/>
-          <w:szCs w:val="24"/>
-        </w:rPr>
-        <w:t>nates extracted are numbers: VF, IP</w:t>
+        <w:t>: check that coordinates extracted are numbers: VF, IP</w:t>
       </w:r>
     </w:p>
     <w:p>
@@ -445,25 +413,7 @@
           <w:sz w:val="24"/>
           <w:szCs w:val="24"/>
         </w:rPr>
-        <w:t>: check that we get the right number of exons (assert</w:t>
-      </w:r>
-      <w:proofErr w:type="gramStart"/>
-      <w:r>
-        <w:rPr>
-          <w:rFonts w:cstheme="minorHAnsi"/>
-          <w:sz w:val="24"/>
-          <w:szCs w:val="24"/>
-        </w:rPr>
-        <w:t>) :</w:t>
-      </w:r>
-      <w:proofErr w:type="gramEnd"/>
-      <w:r>
-        <w:rPr>
-          <w:rFonts w:cstheme="minorHAnsi"/>
-          <w:sz w:val="24"/>
-          <w:szCs w:val="24"/>
-        </w:rPr>
-        <w:t xml:space="preserve"> IGP, IP </w:t>
+        <w:t xml:space="preserve">: check that we get the right number of exons (assert) : IGP, IP </w:t>
       </w:r>
     </w:p>
     <w:p>
@@ -542,23 +492,28 @@
           <w:sz w:val="24"/>
           <w:szCs w:val="24"/>
         </w:rPr>
-        <w:t xml:space="preserve">Input gene </w:t>
-      </w:r>
-      <w:r>
-        <w:rPr>
-          <w:rFonts w:cstheme="minorHAnsi"/>
-          <w:sz w:val="24"/>
-          <w:szCs w:val="24"/>
-        </w:rPr>
-        <w:t>name from command line: VF, Done</w:t>
-      </w:r>
-      <w:r>
-        <w:rPr>
-          <w:rFonts w:cstheme="minorHAnsi"/>
-          <w:sz w:val="24"/>
-          <w:szCs w:val="24"/>
-        </w:rPr>
-        <w:t xml:space="preserve"> – /Warning if no gene/</w:t>
+        <w:t>Input gene name from command line: VF, Done</w:t>
+      </w:r>
+    </w:p>
+    <w:p>
+      <w:pPr>
+        <w:pStyle w:val="ListParagraph"/>
+        <w:numPr>
+          <w:ilvl w:val="1"/>
+          <w:numId w:val="5"/>
+        </w:numPr>
+        <w:tabs>
+          <w:tab w:val="left" w:pos="8505"/>
+        </w:tabs>
+        <w:spacing w:before="120" w:after="0"/>
+      </w:pPr>
+      <w:r>
+        <w:rPr>
+          <w:rFonts w:cstheme="minorHAnsi"/>
+          <w:sz w:val="24"/>
+          <w:szCs w:val="24"/>
+        </w:rPr>
+        <w:t>Warning if gene not found: VF, Done</w:t>
       </w:r>
     </w:p>
     <w:p>
@@ -632,15 +587,15 @@
           <w:sz w:val="24"/>
           <w:szCs w:val="24"/>
         </w:rPr>
-        <w:t>E</w:t>
-      </w:r>
-      <w:r>
-        <w:rPr>
-          <w:rFonts w:cstheme="minorHAnsi"/>
-          <w:sz w:val="24"/>
-          <w:szCs w:val="24"/>
-        </w:rPr>
-        <w:t>xtracting, exon, transcript and protein coordinates per exon: IGP, Done</w:t>
+        <w:t>Extracting</w:t>
+      </w:r>
+      <w:r>
+        <w:rPr>
+          <w:rFonts w:cstheme="minorHAnsi"/>
+          <w:sz w:val="24"/>
+          <w:szCs w:val="24"/>
+        </w:rPr>
+        <w:t xml:space="preserve"> exon, transcript and protein coordinates per exon: IGP, Done</w:t>
       </w:r>
     </w:p>
     <w:p>
@@ -663,7 +618,7 @@
           <w:sz w:val="24"/>
           <w:szCs w:val="24"/>
         </w:rPr>
-        <w:t>Extract gene name: VF, Done</w:t>
+        <w:t>Extract LRG background info: IGP, Done</w:t>
       </w:r>
     </w:p>
     <w:p>
@@ -674,22 +629,19 @@
           <w:numId w:val="5"/>
         </w:numPr>
         <w:spacing w:before="120"/>
-      </w:pPr>
-      <w:r>
-        <w:rPr>
-          <w:rFonts w:cstheme="minorHAnsi"/>
-          <w:sz w:val="24"/>
-          <w:szCs w:val="24"/>
-        </w:rPr>
-        <w:t>Compare builds: VF, Do</w:t>
-      </w:r>
-      <w:r>
-        <w:rPr>
-          <w:rFonts w:cstheme="minorHAnsi"/>
-          <w:sz w:val="24"/>
-          <w:szCs w:val="24"/>
-        </w:rPr>
-        <w:t>ne</w:t>
+        <w:rPr>
+          <w:rFonts w:cstheme="minorHAnsi"/>
+          <w:sz w:val="24"/>
+          <w:szCs w:val="24"/>
+        </w:rPr>
+      </w:pPr>
+      <w:r>
+        <w:rPr>
+          <w:rFonts w:cstheme="minorHAnsi"/>
+          <w:sz w:val="24"/>
+          <w:szCs w:val="24"/>
+        </w:rPr>
+        <w:t>Extract gene name: VF, Done</w:t>
       </w:r>
     </w:p>
     <w:p>
@@ -700,27 +652,46 @@
           <w:numId w:val="5"/>
         </w:numPr>
         <w:spacing w:before="120"/>
-        <w:rPr>
-          <w:rFonts w:cstheme="minorHAnsi"/>
-          <w:sz w:val="24"/>
-          <w:szCs w:val="24"/>
-        </w:rPr>
-      </w:pPr>
-      <w:r>
-        <w:rPr>
-          <w:rFonts w:cstheme="minorHAnsi"/>
-          <w:sz w:val="24"/>
-          <w:szCs w:val="24"/>
-        </w:rPr>
-        <w:t xml:space="preserve">Identify if variant </w:t>
-      </w:r>
-      <w:r>
-        <w:rPr>
-          <w:rFonts w:cstheme="minorHAnsi"/>
-          <w:sz w:val="24"/>
-          <w:szCs w:val="24"/>
-        </w:rPr>
-        <w:t>mismatches: VF, Done</w:t>
+      </w:pPr>
+      <w:r>
+        <w:rPr>
+          <w:rFonts w:cstheme="minorHAnsi"/>
+          <w:sz w:val="24"/>
+          <w:szCs w:val="24"/>
+        </w:rPr>
+        <w:t>Extract</w:t>
+      </w:r>
+      <w:r>
+        <w:rPr>
+          <w:rFonts w:cstheme="minorHAnsi"/>
+          <w:sz w:val="24"/>
+          <w:szCs w:val="24"/>
+        </w:rPr>
+        <w:t xml:space="preserve"> builds</w:t>
+      </w:r>
+      <w:r>
+        <w:rPr>
+          <w:rFonts w:cstheme="minorHAnsi"/>
+          <w:sz w:val="24"/>
+          <w:szCs w:val="24"/>
+        </w:rPr>
+        <w:t xml:space="preserve"> info</w:t>
+      </w:r>
+      <w:r>
+        <w:rPr>
+          <w:rFonts w:cstheme="minorHAnsi"/>
+          <w:sz w:val="24"/>
+          <w:szCs w:val="24"/>
+        </w:rPr>
+        <w:t>: VF, Do</w:t>
+      </w:r>
+      <w:r>
+        <w:rPr>
+          <w:rFonts w:cstheme="minorHAnsi"/>
+          <w:sz w:val="24"/>
+          <w:szCs w:val="24"/>
+        </w:rPr>
+        <w:t>ne</w:t>
       </w:r>
     </w:p>
     <w:p>
@@ -743,15 +714,41 @@
           <w:sz w:val="24"/>
           <w:szCs w:val="24"/>
         </w:rPr>
-        <w:t>/</w:t>
-      </w:r>
-      <w:r>
-        <w:rPr>
-          <w:rFonts w:cstheme="minorHAnsi"/>
-          <w:sz w:val="24"/>
-          <w:szCs w:val="24"/>
-        </w:rPr>
-        <w:t>changes between builds occur in introns or exons: VF, IP</w:t>
+        <w:t>Extract sequence mismatches between</w:t>
+      </w:r>
+      <w:r>
+        <w:rPr>
+          <w:rFonts w:cstheme="minorHAnsi"/>
+          <w:sz w:val="24"/>
+          <w:szCs w:val="24"/>
+        </w:rPr>
+        <w:t xml:space="preserve"> </w:t>
+      </w:r>
+      <w:proofErr w:type="spellStart"/>
+      <w:r>
+        <w:rPr>
+          <w:rFonts w:cstheme="minorHAnsi"/>
+          <w:sz w:val="24"/>
+          <w:szCs w:val="24"/>
+        </w:rPr>
+        <w:t>GRCh</w:t>
+      </w:r>
+      <w:proofErr w:type="spellEnd"/>
+      <w:r>
+        <w:rPr>
+          <w:rFonts w:cstheme="minorHAnsi"/>
+          <w:sz w:val="24"/>
+          <w:szCs w:val="24"/>
+        </w:rPr>
+        <w:t xml:space="preserve"> builds</w:t>
+      </w:r>
+      <w:r>
+        <w:rPr>
+          <w:rFonts w:cstheme="minorHAnsi"/>
+          <w:sz w:val="24"/>
+          <w:szCs w:val="24"/>
+        </w:rPr>
+        <w:t>: VF, Done</w:t>
       </w:r>
     </w:p>
     <w:p>
@@ -809,7 +806,7 @@
           <w:sz w:val="24"/>
           <w:szCs w:val="24"/>
         </w:rPr>
-        <w:t>Create tab separated file: IGP, Done</w:t>
+        <w:t>Create .csv list of gene names and associated LRG IDs: VF, Done</w:t>
       </w:r>
     </w:p>
     <w:p>
@@ -820,15 +817,22 @@
           <w:numId w:val="5"/>
         </w:numPr>
         <w:spacing w:before="120"/>
-      </w:pPr>
-      <w:r>
-        <w:rPr>
-          <w:rFonts w:cstheme="minorHAnsi"/>
-          <w:sz w:val="24"/>
-          <w:szCs w:val="24"/>
-        </w:rPr>
-        <w:t>Create .csv file: IGP, Done</w:t>
-      </w:r>
+        <w:rPr>
+          <w:rFonts w:cstheme="minorHAnsi"/>
+          <w:sz w:val="24"/>
+          <w:szCs w:val="24"/>
+        </w:rPr>
+      </w:pPr>
+      <w:r>
+        <w:rPr>
+          <w:rFonts w:cstheme="minorHAnsi"/>
+          <w:sz w:val="24"/>
+          <w:szCs w:val="24"/>
+        </w:rPr>
+        <w:t>Create tab separated file: IGP, Done</w:t>
+      </w:r>
+      <w:bookmarkStart w:id="0" w:name="_GoBack"/>
+      <w:bookmarkEnd w:id="0"/>
     </w:p>
     <w:p>
       <w:pPr>
@@ -838,19 +842,14 @@
           <w:numId w:val="5"/>
         </w:numPr>
         <w:spacing w:before="120"/>
-        <w:rPr>
-          <w:rFonts w:cstheme="minorHAnsi"/>
-          <w:sz w:val="24"/>
-          <w:szCs w:val="24"/>
-        </w:rPr>
-      </w:pPr>
-      <w:r>
-        <w:rPr>
-          <w:rFonts w:cstheme="minorHAnsi"/>
-          <w:sz w:val="24"/>
-          <w:szCs w:val="24"/>
-        </w:rPr>
-        <w:t>Create bed file: IGP, Done</w:t>
+      </w:pPr>
+      <w:r>
+        <w:rPr>
+          <w:rFonts w:cstheme="minorHAnsi"/>
+          <w:sz w:val="24"/>
+          <w:szCs w:val="24"/>
+        </w:rPr>
+        <w:t>Create .csv file: IGP, Done</w:t>
       </w:r>
     </w:p>
     <w:p>
@@ -873,7 +872,53 @@
           <w:sz w:val="24"/>
           <w:szCs w:val="24"/>
         </w:rPr>
-        <w:t>Create build mapper file: VF, IP</w:t>
+        <w:t>Create bed file: IGP, Done</w:t>
+      </w:r>
+    </w:p>
+    <w:p>
+      <w:pPr>
+        <w:pStyle w:val="ListParagraph"/>
+        <w:numPr>
+          <w:ilvl w:val="1"/>
+          <w:numId w:val="5"/>
+        </w:numPr>
+        <w:spacing w:before="120"/>
+        <w:rPr>
+          <w:rFonts w:cstheme="minorHAnsi"/>
+          <w:sz w:val="24"/>
+          <w:szCs w:val="24"/>
+        </w:rPr>
+      </w:pPr>
+      <w:r>
+        <w:rPr>
+          <w:rFonts w:cstheme="minorHAnsi"/>
+          <w:sz w:val="24"/>
+          <w:szCs w:val="24"/>
+        </w:rPr>
+        <w:t>Create .txt build mapper file: VF, Done</w:t>
+      </w:r>
+    </w:p>
+    <w:p>
+      <w:pPr>
+        <w:pStyle w:val="ListParagraph"/>
+        <w:numPr>
+          <w:ilvl w:val="1"/>
+          <w:numId w:val="5"/>
+        </w:numPr>
+        <w:spacing w:before="120"/>
+        <w:rPr>
+          <w:rFonts w:cstheme="minorHAnsi"/>
+          <w:sz w:val="24"/>
+          <w:szCs w:val="24"/>
+        </w:rPr>
+      </w:pPr>
+      <w:r>
+        <w:rPr>
+          <w:rFonts w:cstheme="minorHAnsi"/>
+          <w:sz w:val="24"/>
+          <w:szCs w:val="24"/>
+        </w:rPr>
+        <w:t>Create .csv build differences file: VF, Done</w:t>
       </w:r>
     </w:p>
     <w:p>
@@ -909,7 +954,6 @@
           <w:sz w:val="24"/>
           <w:szCs w:val="24"/>
         </w:rPr>
-        <w:lastRenderedPageBreak/>
         <w:t>Disclaimer: IGP, Done</w:t>
       </w:r>
     </w:p>
@@ -1115,7 +1159,7 @@
           <w:sz w:val="24"/>
           <w:szCs w:val="24"/>
         </w:rPr>
-        <w:t>Update and revision: VF, IP</w:t>
+        <w:t>Update and revision: VF, Done</w:t>
       </w:r>
     </w:p>
     <w:p>
@@ -1171,8 +1215,16 @@
           <w:ilvl w:val="1"/>
           <w:numId w:val="7"/>
         </w:numPr>
-      </w:pPr>
-      <w:r>
+        <w:rPr>
+          <w:sz w:val="24"/>
+          <w:szCs w:val="24"/>
+        </w:rPr>
+      </w:pPr>
+      <w:r>
+        <w:rPr>
+          <w:sz w:val="24"/>
+          <w:szCs w:val="24"/>
+        </w:rPr>
         <w:t>Policy checking (University and NHS): IGP, Done</w:t>
       </w:r>
     </w:p>
@@ -1183,12 +1235,17 @@
           <w:ilvl w:val="1"/>
           <w:numId w:val="7"/>
         </w:numPr>
-      </w:pPr>
-      <w:r>
-        <w:t xml:space="preserve">Structure </w:t>
-      </w:r>
-      <w:r>
-        <w:t>and first drafting: IGP, Done</w:t>
+        <w:rPr>
+          <w:sz w:val="24"/>
+          <w:szCs w:val="24"/>
+        </w:rPr>
+      </w:pPr>
+      <w:r>
+        <w:rPr>
+          <w:sz w:val="24"/>
+          <w:szCs w:val="24"/>
+        </w:rPr>
+        <w:t>Structure and first drafting: IGP, Done</w:t>
       </w:r>
     </w:p>
     <w:p>
@@ -1198,8 +1255,16 @@
           <w:ilvl w:val="1"/>
           <w:numId w:val="7"/>
         </w:numPr>
-      </w:pPr>
-      <w:r>
+        <w:rPr>
+          <w:sz w:val="24"/>
+          <w:szCs w:val="24"/>
+        </w:rPr>
+      </w:pPr>
+      <w:r>
+        <w:rPr>
+          <w:sz w:val="24"/>
+          <w:szCs w:val="24"/>
+        </w:rPr>
         <w:t>Completion: IGP, Done</w:t>
       </w:r>
     </w:p>
@@ -1210,9 +1275,17 @@
           <w:ilvl w:val="1"/>
           <w:numId w:val="7"/>
         </w:numPr>
-      </w:pPr>
-      <w:r>
-        <w:t>Read proofing: VF, IP</w:t>
+        <w:rPr>
+          <w:sz w:val="24"/>
+          <w:szCs w:val="24"/>
+        </w:rPr>
+      </w:pPr>
+      <w:r>
+        <w:rPr>
+          <w:sz w:val="24"/>
+          <w:szCs w:val="24"/>
+        </w:rPr>
+        <w:t>Read proofing: VF, Done</w:t>
       </w:r>
     </w:p>
     <w:p>
@@ -1320,24 +1393,8 @@
           <w:sz w:val="24"/>
           <w:szCs w:val="24"/>
         </w:rPr>
-        <w:t xml:space="preserve"> 2. Usage, installation: IGP, IP </w:t>
-      </w:r>
-      <w:bookmarkStart w:id="0" w:name="_GoBack"/>
-      <w:r>
-        <w:rPr>
-          <w:sz w:val="24"/>
-          <w:szCs w:val="24"/>
-        </w:rPr>
-        <w:t>(pending on the addition</w:t>
-      </w:r>
-      <w:r>
-        <w:rPr>
-          <w:sz w:val="24"/>
-          <w:szCs w:val="24"/>
-        </w:rPr>
-        <w:t xml:space="preserve"> of features)</w:t>
-      </w:r>
-      <w:bookmarkEnd w:id="0"/>
+        <w:t xml:space="preserve"> 2. Usage, installation: IGP, IP (pending on the addition of features)</w:t>
+      </w:r>
     </w:p>
     <w:p>
       <w:pPr>
@@ -1399,47 +1456,103 @@
     </w:p>
     <w:p>
       <w:pPr>
+        <w:pStyle w:val="ListParagraph"/>
+        <w:numPr>
+          <w:ilvl w:val="0"/>
+          <w:numId w:val="11"/>
+        </w:numPr>
         <w:spacing w:before="120" w:after="0"/>
-        <w:ind w:left="567"/>
-        <w:contextualSpacing/>
-        <w:rPr>
-          <w:sz w:val="24"/>
-          <w:szCs w:val="24"/>
-        </w:rPr>
-      </w:pPr>
-      <w:r>
-        <w:rPr>
-          <w:sz w:val="24"/>
-          <w:szCs w:val="24"/>
-        </w:rPr>
-        <w:tab/>
-        <w:t xml:space="preserve"> 0. initial tests: IGP + VF (as added by author)</w:t>
-      </w:r>
-    </w:p>
-    <w:p>
-      <w:pPr>
+        <w:rPr>
+          <w:sz w:val="24"/>
+          <w:szCs w:val="24"/>
+        </w:rPr>
+      </w:pPr>
+      <w:proofErr w:type="spellStart"/>
+      <w:r>
+        <w:rPr>
+          <w:sz w:val="24"/>
+          <w:szCs w:val="24"/>
+        </w:rPr>
+        <w:t>create_repository_file</w:t>
+      </w:r>
+      <w:proofErr w:type="spellEnd"/>
+      <w:r>
+        <w:rPr>
+          <w:sz w:val="24"/>
+          <w:szCs w:val="24"/>
+        </w:rPr>
+        <w:t>()</w:t>
+      </w:r>
+      <w:r>
+        <w:rPr>
+          <w:sz w:val="24"/>
+          <w:szCs w:val="24"/>
+        </w:rPr>
+        <w:t xml:space="preserve"> : VF</w:t>
+      </w:r>
+    </w:p>
+    <w:p>
+      <w:pPr>
+        <w:pStyle w:val="ListParagraph"/>
+        <w:numPr>
+          <w:ilvl w:val="0"/>
+          <w:numId w:val="11"/>
+        </w:numPr>
         <w:spacing w:before="120" w:after="0"/>
-        <w:ind w:left="567"/>
-        <w:contextualSpacing/>
-        <w:rPr>
-          <w:sz w:val="24"/>
-          <w:szCs w:val="24"/>
-        </w:rPr>
-      </w:pPr>
-      <w:r>
-        <w:rPr>
-          <w:sz w:val="24"/>
-          <w:szCs w:val="24"/>
-        </w:rPr>
-        <w:t xml:space="preserve">    1. </w:t>
-      </w:r>
+        <w:rPr>
+          <w:sz w:val="24"/>
+          <w:szCs w:val="24"/>
+        </w:rPr>
+      </w:pPr>
+      <w:r>
+        <w:rPr>
+          <w:sz w:val="24"/>
+          <w:szCs w:val="24"/>
+        </w:rPr>
+        <w:t>i</w:t>
+      </w:r>
+      <w:r>
+        <w:rPr>
+          <w:sz w:val="24"/>
+          <w:szCs w:val="24"/>
+        </w:rPr>
+        <w:t>nitial tests</w:t>
+      </w:r>
+      <w:r>
+        <w:rPr>
+          <w:sz w:val="24"/>
+          <w:szCs w:val="24"/>
+        </w:rPr>
+        <w:t>()</w:t>
+      </w:r>
+      <w:r>
+        <w:rPr>
+          <w:sz w:val="24"/>
+          <w:szCs w:val="24"/>
+        </w:rPr>
+        <w:t>: IGP + VF (as added by author)</w:t>
+      </w:r>
+    </w:p>
+    <w:p>
+      <w:pPr>
+        <w:pStyle w:val="ListParagraph"/>
+        <w:numPr>
+          <w:ilvl w:val="0"/>
+          <w:numId w:val="11"/>
+        </w:numPr>
+        <w:spacing w:before="120" w:after="0"/>
+        <w:rPr>
+          <w:sz w:val="24"/>
+          <w:szCs w:val="24"/>
+        </w:rPr>
+      </w:pPr>
       <w:proofErr w:type="spellStart"/>
       <w:r>
         <w:rPr>
           <w:sz w:val="24"/>
           <w:szCs w:val="24"/>
         </w:rPr>
-        <w:t>get_structure</w:t>
+        <w:t>handle_xml</w:t>
       </w:r>
       <w:proofErr w:type="spellEnd"/>
       <w:r>
@@ -1447,56 +1560,29 @@
           <w:sz w:val="24"/>
           <w:szCs w:val="24"/>
         </w:rPr>
-        <w:t>(data</w:t>
-      </w:r>
-      <w:proofErr w:type="gramStart"/>
-      <w:r>
-        <w:rPr>
-          <w:sz w:val="24"/>
-          <w:szCs w:val="24"/>
-        </w:rPr>
-        <w:t>) :</w:t>
-      </w:r>
-      <w:proofErr w:type="gramEnd"/>
-      <w:r>
-        <w:rPr>
-          <w:sz w:val="24"/>
-          <w:szCs w:val="24"/>
-        </w:rPr>
-        <w:t xml:space="preserve"> VF</w:t>
-      </w:r>
-    </w:p>
-    <w:p>
-      <w:pPr>
+        <w:t>(data): IGP</w:t>
+      </w:r>
+    </w:p>
+    <w:p>
+      <w:pPr>
+        <w:pStyle w:val="ListParagraph"/>
+        <w:numPr>
+          <w:ilvl w:val="0"/>
+          <w:numId w:val="11"/>
+        </w:numPr>
         <w:spacing w:before="120" w:after="0"/>
-        <w:ind w:left="567"/>
-        <w:contextualSpacing/>
-        <w:rPr>
-          <w:sz w:val="24"/>
-          <w:szCs w:val="24"/>
-        </w:rPr>
-      </w:pPr>
-      <w:r>
-        <w:rPr>
-          <w:sz w:val="24"/>
-          <w:szCs w:val="24"/>
-        </w:rPr>
-        <w:t xml:space="preserve">    2. </w:t>
-      </w:r>
+        <w:rPr>
+          <w:sz w:val="24"/>
+          <w:szCs w:val="24"/>
+        </w:rPr>
+      </w:pPr>
       <w:proofErr w:type="spellStart"/>
       <w:r>
         <w:rPr>
           <w:sz w:val="24"/>
           <w:szCs w:val="24"/>
         </w:rPr>
-        <w:t>get_ba</w:t>
-      </w:r>
-      <w:r>
-        <w:rPr>
-          <w:sz w:val="24"/>
-          <w:szCs w:val="24"/>
-        </w:rPr>
-        <w:t>ckground</w:t>
+        <w:t>get_gen_data</w:t>
       </w:r>
       <w:proofErr w:type="spellEnd"/>
       <w:r>
@@ -1504,48 +1590,58 @@
           <w:sz w:val="24"/>
           <w:szCs w:val="24"/>
         </w:rPr>
-        <w:t>(root</w:t>
-      </w:r>
-      <w:proofErr w:type="gramStart"/>
-      <w:r>
-        <w:rPr>
-          <w:sz w:val="24"/>
-          <w:szCs w:val="24"/>
-        </w:rPr>
-        <w:t>) :</w:t>
-      </w:r>
-      <w:proofErr w:type="gramEnd"/>
-      <w:r>
-        <w:rPr>
-          <w:sz w:val="24"/>
-          <w:szCs w:val="24"/>
-        </w:rPr>
-        <w:t xml:space="preserve"> VF</w:t>
-      </w:r>
-    </w:p>
-    <w:p>
-      <w:pPr>
+        <w:t>(data) : VF</w:t>
+      </w:r>
+    </w:p>
+    <w:p>
+      <w:pPr>
+        <w:pStyle w:val="ListParagraph"/>
+        <w:numPr>
+          <w:ilvl w:val="0"/>
+          <w:numId w:val="11"/>
+        </w:numPr>
         <w:spacing w:before="120" w:after="0"/>
-        <w:ind w:left="567"/>
-        <w:contextualSpacing/>
-        <w:rPr>
-          <w:sz w:val="24"/>
-          <w:szCs w:val="24"/>
-        </w:rPr>
-      </w:pPr>
-      <w:r>
-        <w:rPr>
-          <w:sz w:val="24"/>
-          <w:szCs w:val="24"/>
-        </w:rPr>
-        <w:t xml:space="preserve">    3. </w:t>
-      </w:r>
+        <w:rPr>
+          <w:sz w:val="24"/>
+          <w:szCs w:val="24"/>
+        </w:rPr>
+      </w:pPr>
       <w:proofErr w:type="spellStart"/>
       <w:r>
         <w:rPr>
           <w:sz w:val="24"/>
           <w:szCs w:val="24"/>
         </w:rPr>
+        <w:t>get_background</w:t>
+      </w:r>
+      <w:proofErr w:type="spellEnd"/>
+      <w:r>
+        <w:rPr>
+          <w:sz w:val="24"/>
+          <w:szCs w:val="24"/>
+        </w:rPr>
+        <w:t>(root) : VF</w:t>
+      </w:r>
+    </w:p>
+    <w:p>
+      <w:pPr>
+        <w:pStyle w:val="ListParagraph"/>
+        <w:numPr>
+          <w:ilvl w:val="0"/>
+          <w:numId w:val="11"/>
+        </w:numPr>
+        <w:spacing w:before="120" w:after="0"/>
+        <w:rPr>
+          <w:sz w:val="24"/>
+          <w:szCs w:val="24"/>
+        </w:rPr>
+      </w:pPr>
+      <w:proofErr w:type="spellStart"/>
+      <w:r>
+        <w:rPr>
+          <w:sz w:val="24"/>
+          <w:szCs w:val="24"/>
+        </w:rPr>
         <w:t>get_build_info</w:t>
       </w:r>
       <w:proofErr w:type="spellEnd"/>
@@ -1575,28 +1671,24 @@
     </w:p>
     <w:p>
       <w:pPr>
+        <w:pStyle w:val="ListParagraph"/>
+        <w:numPr>
+          <w:ilvl w:val="0"/>
+          <w:numId w:val="11"/>
+        </w:numPr>
         <w:spacing w:before="120" w:after="0"/>
-        <w:ind w:left="567"/>
-        <w:contextualSpacing/>
-        <w:rPr>
-          <w:sz w:val="24"/>
-          <w:szCs w:val="24"/>
-        </w:rPr>
-      </w:pPr>
-      <w:r>
-        <w:rPr>
-          <w:sz w:val="24"/>
-          <w:szCs w:val="24"/>
-        </w:rPr>
-        <w:t xml:space="preserve">    4. </w:t>
-      </w:r>
+        <w:rPr>
+          <w:sz w:val="24"/>
+          <w:szCs w:val="24"/>
+        </w:rPr>
+      </w:pPr>
       <w:proofErr w:type="spellStart"/>
       <w:r>
         <w:rPr>
           <w:sz w:val="24"/>
           <w:szCs w:val="24"/>
         </w:rPr>
-        <w:t>get_up_anno</w:t>
+        <w:t>get_exon_data</w:t>
       </w:r>
       <w:proofErr w:type="spellEnd"/>
       <w:r>
@@ -1604,49 +1696,52 @@
           <w:sz w:val="24"/>
           <w:szCs w:val="24"/>
         </w:rPr>
-        <w:t>(data</w:t>
-      </w:r>
-      <w:proofErr w:type="gramStart"/>
-      <w:r>
-        <w:rPr>
-          <w:sz w:val="24"/>
-          <w:szCs w:val="24"/>
-        </w:rPr>
-        <w:t>) :</w:t>
-      </w:r>
-      <w:proofErr w:type="gramEnd"/>
-      <w:r>
-        <w:rPr>
-          <w:sz w:val="24"/>
-          <w:szCs w:val="24"/>
-        </w:rPr>
-        <w:t xml:space="preserve"> VF</w:t>
-      </w:r>
-    </w:p>
-    <w:p>
-      <w:pPr>
+        <w:t>(</w:t>
+      </w:r>
+      <w:proofErr w:type="spellStart"/>
+      <w:r>
+        <w:rPr>
+          <w:sz w:val="24"/>
+          <w:szCs w:val="24"/>
+        </w:rPr>
+        <w:t>data</w:t>
+      </w:r>
+      <w:r>
+        <w:rPr>
+          <w:sz w:val="24"/>
+          <w:szCs w:val="24"/>
+        </w:rPr>
+        <w:t>,gstart,gend,chro,str_dir</w:t>
+      </w:r>
+      <w:proofErr w:type="spellEnd"/>
+      <w:r>
+        <w:rPr>
+          <w:sz w:val="24"/>
+          <w:szCs w:val="24"/>
+        </w:rPr>
+        <w:t>) : IGP</w:t>
+      </w:r>
+    </w:p>
+    <w:p>
+      <w:pPr>
+        <w:pStyle w:val="ListParagraph"/>
+        <w:numPr>
+          <w:ilvl w:val="0"/>
+          <w:numId w:val="11"/>
+        </w:numPr>
         <w:spacing w:before="120" w:after="0"/>
-        <w:ind w:left="567"/>
-        <w:contextualSpacing/>
-        <w:rPr>
-          <w:sz w:val="24"/>
-          <w:szCs w:val="24"/>
-        </w:rPr>
-      </w:pPr>
-      <w:r>
-        <w:rPr>
-          <w:sz w:val="24"/>
-          <w:szCs w:val="24"/>
-        </w:rPr>
-        <w:t xml:space="preserve">    5. </w:t>
-      </w:r>
+        <w:rPr>
+          <w:sz w:val="24"/>
+          <w:szCs w:val="24"/>
+        </w:rPr>
+      </w:pPr>
       <w:proofErr w:type="spellStart"/>
       <w:r>
         <w:rPr>
           <w:sz w:val="24"/>
           <w:szCs w:val="24"/>
         </w:rPr>
-        <w:t>get_exon_data</w:t>
+        <w:t>diff_data</w:t>
       </w:r>
       <w:proofErr w:type="spellEnd"/>
       <w:r>
@@ -1654,125 +1749,95 @@
           <w:sz w:val="24"/>
           <w:szCs w:val="24"/>
         </w:rPr>
-        <w:t>(data</w:t>
-      </w:r>
-      <w:proofErr w:type="gramStart"/>
-      <w:r>
-        <w:rPr>
-          <w:sz w:val="24"/>
-          <w:szCs w:val="24"/>
-        </w:rPr>
-        <w:t>) :</w:t>
-      </w:r>
-      <w:proofErr w:type="gramEnd"/>
-      <w:r>
-        <w:rPr>
-          <w:sz w:val="24"/>
-          <w:szCs w:val="24"/>
-        </w:rPr>
-        <w:t xml:space="preserve"> IGP</w:t>
-      </w:r>
-    </w:p>
-    <w:p>
-      <w:pPr>
+        <w:t>(data): VF</w:t>
+      </w:r>
+    </w:p>
+    <w:p>
+      <w:pPr>
+        <w:pStyle w:val="ListParagraph"/>
+        <w:numPr>
+          <w:ilvl w:val="0"/>
+          <w:numId w:val="11"/>
+        </w:numPr>
         <w:spacing w:before="120" w:after="0"/>
-        <w:ind w:left="567"/>
-        <w:contextualSpacing/>
-        <w:rPr>
-          <w:sz w:val="24"/>
-          <w:szCs w:val="24"/>
-        </w:rPr>
-      </w:pPr>
-      <w:r>
-        <w:rPr>
-          <w:sz w:val="24"/>
-          <w:szCs w:val="24"/>
-        </w:rPr>
-        <w:t xml:space="preserve">    6. output2</w:t>
-      </w:r>
-      <w:proofErr w:type="gramStart"/>
-      <w:r>
-        <w:rPr>
-          <w:sz w:val="24"/>
-          <w:szCs w:val="24"/>
-        </w:rPr>
-        <w:t>file(</w:t>
-      </w:r>
-      <w:proofErr w:type="gramEnd"/>
-      <w:r>
-        <w:rPr>
-          <w:sz w:val="24"/>
-          <w:szCs w:val="24"/>
-        </w:rPr>
-        <w:t>): IGP</w:t>
-      </w:r>
-    </w:p>
-    <w:p>
-      <w:pPr>
+        <w:rPr>
+          <w:sz w:val="24"/>
+          <w:szCs w:val="24"/>
+        </w:rPr>
+      </w:pPr>
+      <w:r>
+        <w:rPr>
+          <w:sz w:val="24"/>
+          <w:szCs w:val="24"/>
+        </w:rPr>
+        <w:t>coord2file</w:t>
+      </w:r>
+      <w:r>
+        <w:rPr>
+          <w:sz w:val="24"/>
+          <w:szCs w:val="24"/>
+        </w:rPr>
+        <w:t>(list_all_coord,list4bed): IGP</w:t>
+      </w:r>
+    </w:p>
+    <w:p>
+      <w:pPr>
+        <w:pStyle w:val="ListParagraph"/>
+        <w:numPr>
+          <w:ilvl w:val="0"/>
+          <w:numId w:val="11"/>
+        </w:numPr>
         <w:spacing w:before="120" w:after="0"/>
-        <w:ind w:left="567"/>
-        <w:contextualSpacing/>
-        <w:rPr>
-          <w:sz w:val="24"/>
-          <w:szCs w:val="24"/>
-        </w:rPr>
-      </w:pPr>
-      <w:r>
-        <w:rPr>
-          <w:sz w:val="24"/>
-          <w:szCs w:val="24"/>
-        </w:rPr>
-        <w:t xml:space="preserve">    7. </w:t>
-      </w:r>
-      <w:proofErr w:type="gramStart"/>
-      <w:r>
-        <w:rPr>
-          <w:sz w:val="24"/>
-          <w:szCs w:val="24"/>
-        </w:rPr>
-        <w:t>disclaimer(</w:t>
-      </w:r>
-      <w:proofErr w:type="gramEnd"/>
-      <w:r>
-        <w:rPr>
-          <w:sz w:val="24"/>
-          <w:szCs w:val="24"/>
-        </w:rPr>
-        <w:t xml:space="preserve">): IGP </w:t>
-      </w:r>
-    </w:p>
-    <w:p>
-      <w:pPr>
+        <w:rPr>
+          <w:sz w:val="24"/>
+          <w:szCs w:val="24"/>
+        </w:rPr>
+      </w:pPr>
+      <w:r>
+        <w:rPr>
+          <w:sz w:val="24"/>
+          <w:szCs w:val="24"/>
+        </w:rPr>
+        <w:lastRenderedPageBreak/>
+        <w:t>diff2file(</w:t>
+      </w:r>
+      <w:proofErr w:type="spellStart"/>
+      <w:r>
+        <w:rPr>
+          <w:sz w:val="24"/>
+          <w:szCs w:val="24"/>
+        </w:rPr>
+        <w:t>build_data,diff_data</w:t>
+      </w:r>
+      <w:proofErr w:type="spellEnd"/>
+      <w:r>
+        <w:rPr>
+          <w:sz w:val="24"/>
+          <w:szCs w:val="24"/>
+        </w:rPr>
+        <w:t>): VF</w:t>
+      </w:r>
+    </w:p>
+    <w:p>
+      <w:pPr>
+        <w:pStyle w:val="ListParagraph"/>
+        <w:numPr>
+          <w:ilvl w:val="0"/>
+          <w:numId w:val="11"/>
+        </w:numPr>
         <w:spacing w:before="120" w:after="0"/>
-        <w:ind w:left="567"/>
-        <w:contextualSpacing/>
-        <w:rPr>
-          <w:sz w:val="24"/>
-          <w:szCs w:val="24"/>
-        </w:rPr>
-      </w:pPr>
-      <w:r>
-        <w:rPr>
-          <w:sz w:val="24"/>
-          <w:szCs w:val="24"/>
-        </w:rPr>
-        <w:t xml:space="preserve">    8. </w:t>
-      </w:r>
+        <w:rPr>
+          <w:sz w:val="24"/>
+          <w:szCs w:val="24"/>
+        </w:rPr>
+      </w:pPr>
       <w:proofErr w:type="spellStart"/>
       <w:r>
         <w:rPr>
           <w:sz w:val="24"/>
           <w:szCs w:val="24"/>
         </w:rPr>
-        <w:t>final_</w:t>
-      </w:r>
-      <w:proofErr w:type="gramStart"/>
-      <w:r>
-        <w:rPr>
-          <w:sz w:val="24"/>
-          <w:szCs w:val="24"/>
-        </w:rPr>
-        <w:t>tests</w:t>
+        <w:t>final_tests</w:t>
       </w:r>
       <w:proofErr w:type="spellEnd"/>
       <w:r>
@@ -1780,120 +1845,134 @@
           <w:sz w:val="24"/>
           <w:szCs w:val="24"/>
         </w:rPr>
-        <w:t>(</w:t>
-      </w:r>
-      <w:proofErr w:type="gramEnd"/>
-      <w:r>
-        <w:rPr>
-          <w:sz w:val="24"/>
-          <w:szCs w:val="24"/>
-        </w:rPr>
-        <w:t>): IGP + VF (as added by author)</w:t>
-      </w:r>
-    </w:p>
-    <w:p>
-      <w:pPr>
+        <w:t>(): IGP + VF</w:t>
+      </w:r>
+    </w:p>
+    <w:p>
+      <w:pPr>
+        <w:pStyle w:val="ListParagraph"/>
+        <w:numPr>
+          <w:ilvl w:val="0"/>
+          <w:numId w:val="11"/>
+        </w:numPr>
+        <w:spacing w:before="120" w:after="0"/>
+        <w:rPr>
+          <w:sz w:val="24"/>
+          <w:szCs w:val="24"/>
+        </w:rPr>
+      </w:pPr>
+      <w:r>
+        <w:rPr>
+          <w:sz w:val="24"/>
+          <w:szCs w:val="24"/>
+        </w:rPr>
+        <w:t>disclaimer(): IGP</w:t>
+      </w:r>
+    </w:p>
+    <w:p>
+      <w:pPr>
+        <w:pStyle w:val="ListParagraph"/>
+        <w:numPr>
+          <w:ilvl w:val="0"/>
+          <w:numId w:val="7"/>
+        </w:numPr>
+        <w:spacing w:before="120" w:after="0"/>
+        <w:rPr>
+          <w:sz w:val="24"/>
+          <w:szCs w:val="24"/>
+        </w:rPr>
+      </w:pPr>
+      <w:r>
+        <w:rPr>
+          <w:sz w:val="24"/>
+          <w:szCs w:val="24"/>
+        </w:rPr>
+        <w:t>Versioning: IGP, Done</w:t>
+      </w:r>
+    </w:p>
+    <w:p>
+      <w:pPr>
+        <w:pStyle w:val="ListParagraph"/>
+        <w:numPr>
+          <w:ilvl w:val="0"/>
+          <w:numId w:val="7"/>
+        </w:numPr>
+        <w:spacing w:before="120" w:after="0"/>
+        <w:rPr>
+          <w:sz w:val="24"/>
+          <w:szCs w:val="24"/>
+        </w:rPr>
+      </w:pPr>
+      <w:r>
+        <w:rPr>
+          <w:sz w:val="24"/>
+          <w:szCs w:val="24"/>
+        </w:rPr>
+        <w:t>Disclaimer: IGP, done</w:t>
+      </w:r>
+    </w:p>
+    <w:p>
+      <w:pPr>
+        <w:pStyle w:val="ListParagraph"/>
+        <w:numPr>
+          <w:ilvl w:val="0"/>
+          <w:numId w:val="7"/>
+        </w:numPr>
+        <w:spacing w:before="120" w:after="0"/>
+        <w:rPr>
+          <w:sz w:val="24"/>
+          <w:szCs w:val="24"/>
+        </w:rPr>
+      </w:pPr>
+      <w:r>
+        <w:rPr>
+          <w:sz w:val="24"/>
+          <w:szCs w:val="24"/>
+        </w:rPr>
+        <w:t>Final editing and read-proofing: VF, pending completion of doc</w:t>
+      </w:r>
+      <w:r>
+        <w:rPr>
+          <w:sz w:val="24"/>
+          <w:szCs w:val="24"/>
+        </w:rPr>
+        <w:t>umentation</w:t>
+      </w:r>
+    </w:p>
+    <w:p>
+      <w:pPr>
+        <w:pStyle w:val="ListParagraph"/>
+        <w:spacing w:before="120" w:after="0"/>
+        <w:rPr>
+          <w:sz w:val="24"/>
+          <w:szCs w:val="24"/>
+        </w:rPr>
+      </w:pPr>
+    </w:p>
+    <w:p>
+      <w:pPr>
+        <w:pStyle w:val="Heading1"/>
+        <w:numPr>
+          <w:ilvl w:val="0"/>
+          <w:numId w:val="2"/>
+        </w:numPr>
         <w:spacing w:before="120" w:after="0"/>
         <w:contextualSpacing/>
-        <w:rPr>
-          <w:sz w:val="24"/>
-          <w:szCs w:val="24"/>
-        </w:rPr>
-      </w:pPr>
-    </w:p>
-    <w:p>
-      <w:pPr>
-        <w:pStyle w:val="ListParagraph"/>
-        <w:numPr>
-          <w:ilvl w:val="0"/>
-          <w:numId w:val="7"/>
-        </w:numPr>
-        <w:spacing w:before="120" w:after="0"/>
-        <w:rPr>
-          <w:sz w:val="24"/>
-          <w:szCs w:val="24"/>
-        </w:rPr>
-      </w:pPr>
-      <w:r>
-        <w:rPr>
-          <w:sz w:val="24"/>
-          <w:szCs w:val="24"/>
-        </w:rPr>
-        <w:lastRenderedPageBreak/>
-        <w:t>Versioning: IGP, Done</w:t>
-      </w:r>
-    </w:p>
-    <w:p>
-      <w:pPr>
-        <w:pStyle w:val="ListParagraph"/>
-        <w:numPr>
-          <w:ilvl w:val="0"/>
-          <w:numId w:val="7"/>
-        </w:numPr>
-        <w:spacing w:before="120" w:after="0"/>
-        <w:rPr>
-          <w:sz w:val="24"/>
-          <w:szCs w:val="24"/>
-        </w:rPr>
-      </w:pPr>
-      <w:r>
-        <w:rPr>
-          <w:sz w:val="24"/>
-          <w:szCs w:val="24"/>
-        </w:rPr>
-        <w:t>Disclaimer:</w:t>
-      </w:r>
-      <w:r>
-        <w:rPr>
-          <w:sz w:val="24"/>
-          <w:szCs w:val="24"/>
-        </w:rPr>
-        <w:t xml:space="preserve"> IGP, done</w:t>
-      </w:r>
-    </w:p>
-    <w:p>
-      <w:pPr>
-        <w:pStyle w:val="ListParagraph"/>
-        <w:numPr>
-          <w:ilvl w:val="0"/>
-          <w:numId w:val="7"/>
-        </w:numPr>
-        <w:spacing w:before="120" w:after="0"/>
-        <w:rPr>
-          <w:sz w:val="24"/>
-          <w:szCs w:val="24"/>
-        </w:rPr>
-      </w:pPr>
-      <w:r>
-        <w:rPr>
-          <w:sz w:val="24"/>
-          <w:szCs w:val="24"/>
-        </w:rPr>
-        <w:t>Final editing and read-proofing: VF, pending to the completion of doc</w:t>
-      </w:r>
-    </w:p>
-    <w:p>
-      <w:pPr>
-        <w:pStyle w:val="ListParagraph"/>
-        <w:spacing w:before="120" w:after="0"/>
-        <w:rPr>
-          <w:sz w:val="24"/>
-          <w:szCs w:val="24"/>
-        </w:rPr>
-      </w:pPr>
-    </w:p>
-    <w:p>
-      <w:pPr>
-        <w:pStyle w:val="Heading1"/>
-        <w:numPr>
-          <w:ilvl w:val="0"/>
-          <w:numId w:val="2"/>
-        </w:numPr>
+      </w:pPr>
+      <w:r>
+        <w:t>OUTLOOK</w:t>
+      </w:r>
+    </w:p>
+    <w:p>
+      <w:pPr>
         <w:spacing w:before="120" w:after="0"/>
         <w:contextualSpacing/>
       </w:pPr>
       <w:r>
-        <w:t>OUTLOOK</w:t>
+        <w:t>1. Adding new test using 'assert': VF</w:t>
+      </w:r>
+      <w:r>
+        <w:t xml:space="preserve"> – NOT DONE, UNABLE TO ACHIEVE</w:t>
       </w:r>
     </w:p>
     <w:p>
@@ -1902,7 +1981,13 @@
         <w:contextualSpacing/>
       </w:pPr>
       <w:r>
-        <w:t>1. Adding new test using 'assert': VF</w:t>
+        <w:t>2. Creating the name of t</w:t>
+      </w:r>
+      <w:r>
+        <w:t>he file automatically: IGP &amp; VF</w:t>
+      </w:r>
+      <w:r>
+        <w:t>, Done</w:t>
       </w:r>
     </w:p>
     <w:p>
@@ -1911,15 +1996,7 @@
         <w:contextualSpacing/>
       </w:pPr>
       <w:r>
-        <w:t xml:space="preserve">2. Creating the name of the file automatically: IGP &amp; </w:t>
-      </w:r>
-      <w:proofErr w:type="gramStart"/>
-      <w:r>
-        <w:t>VF ,</w:t>
-      </w:r>
-      <w:proofErr w:type="gramEnd"/>
-      <w:r>
-        <w:t xml:space="preserve"> Done</w:t>
+        <w:t>3. Including all in the main function (important when program is going to be used as a package): IGP</w:t>
       </w:r>
     </w:p>
     <w:p>
@@ -1928,35 +2005,14 @@
         <w:contextualSpacing/>
       </w:pPr>
       <w:r>
-        <w:t>3. Including all in the main function (important when program is</w:t>
-      </w:r>
-      <w:r>
-        <w:t xml:space="preserve"> going to be used as a package): IGP</w:t>
-      </w:r>
-    </w:p>
-    <w:p>
-      <w:pPr>
-        <w:spacing w:before="120" w:after="0"/>
-        <w:contextualSpacing/>
-      </w:pPr>
-      <w:r>
-        <w:t>4. Access file from internet: IGP, deemed as not necessary for now, since LRG files will be downloaded/updated at periodic times to avoid delays due to internet connexion</w:t>
-      </w:r>
-    </w:p>
-    <w:p>
-      <w:pPr>
-        <w:spacing w:before="120" w:after="0"/>
-        <w:contextualSpacing/>
-      </w:pPr>
-    </w:p>
-    <w:p>
-      <w:pPr>
-        <w:spacing w:before="120" w:after="0"/>
-        <w:contextualSpacing/>
-      </w:pPr>
+        <w:t xml:space="preserve">4. Access file from internet: IGP, deemed as not necessary for now, since LRG files will be downloaded/updated at periodic times to avoid </w:t>
+      </w:r>
+      <w:r>
+        <w:t>delays due to internet connection</w:t>
+      </w:r>
     </w:p>
     <w:sectPr>
-      <w:footerReference w:type="default" r:id="rId7"/>
+      <w:footerReference w:type="default" r:id="rId8"/>
       <w:pgSz w:w="11906" w:h="16838"/>
       <w:pgMar w:top="1440" w:right="1440" w:bottom="1440" w:left="1440" w:header="0" w:footer="708" w:gutter="0"/>
       <w:cols w:space="720"/>
@@ -1968,7 +2024,7 @@
 </file>
 
 <file path=word/endnotes.xml><?xml version="1.0" encoding="utf-8"?>
-<w:endnotes xmlns:wpc="http://schemas.microsoft.com/office/word/2010/wordprocessingCanvas" xmlns:cx="http://schemas.microsoft.com/office/drawing/2014/chartex" xmlns:cx1="http://schemas.microsoft.com/office/drawing/2015/9/8/chartex" xmlns:cx2="http://schemas.microsoft.com/office/drawing/2015/10/21/chartex" xmlns:mc="http://schemas.openxmlformats.org/markup-compatibility/2006" xmlns:o="urn:schemas-microsoft-com:office:office" xmlns:r="http://schemas.openxmlformats.org/officeDocument/2006/relationships" xmlns:m="http://schemas.openxmlformats.org/officeDocument/2006/math" xmlns:v="urn:schemas-microsoft-com:vml" xmlns:wp14="http://schemas.microsoft.com/office/word/2010/wordprocessingDrawing" xmlns:wp="http://schemas.openxmlformats.org/drawingml/2006/wordprocessingDrawing" xmlns:w10="urn:schemas-microsoft-com:office:word" xmlns:w="http://schemas.openxmlformats.org/wordprocessingml/2006/main" xmlns:w14="http://schemas.microsoft.com/office/word/2010/wordml" xmlns:w15="http://schemas.microsoft.com/office/word/2012/wordml" xmlns:w16se="http://schemas.microsoft.com/office/word/2015/wordml/symex" xmlns:wpg="http://schemas.microsoft.com/office/word/2010/wordprocessingGroup" xmlns:wpi="http://schemas.microsoft.com/office/word/2010/wordprocessingInk" xmlns:wne="http://schemas.microsoft.com/office/word/2006/wordml" xmlns:wps="http://schemas.microsoft.com/office/word/2010/wordprocessingShape" mc:Ignorable="w14 w15 w16se wp14">
+<w:endnotes xmlns:wpc="http://schemas.microsoft.com/office/word/2010/wordprocessingCanvas" xmlns:mc="http://schemas.openxmlformats.org/markup-compatibility/2006" xmlns:o="urn:schemas-microsoft-com:office:office" xmlns:r="http://schemas.openxmlformats.org/officeDocument/2006/relationships" xmlns:m="http://schemas.openxmlformats.org/officeDocument/2006/math" xmlns:v="urn:schemas-microsoft-com:vml" xmlns:wp14="http://schemas.microsoft.com/office/word/2010/wordprocessingDrawing" xmlns:wp="http://schemas.openxmlformats.org/drawingml/2006/wordprocessingDrawing" xmlns:w10="urn:schemas-microsoft-com:office:word" xmlns:w="http://schemas.openxmlformats.org/wordprocessingml/2006/main" xmlns:w14="http://schemas.microsoft.com/office/word/2010/wordml" xmlns:wpg="http://schemas.microsoft.com/office/word/2010/wordprocessingGroup" xmlns:wpi="http://schemas.microsoft.com/office/word/2010/wordprocessingInk" xmlns:wne="http://schemas.microsoft.com/office/word/2006/wordml" xmlns:wps="http://schemas.microsoft.com/office/word/2010/wordprocessingShape" mc:Ignorable="w14 wp14">
   <w:endnote w:type="separator" w:id="-1">
     <w:p>
       <w:pPr>
@@ -1993,7 +2049,7 @@
 </file>
 
 <file path=word/footer1.xml><?xml version="1.0" encoding="utf-8"?>
-<w:ftr xmlns:wpc="http://schemas.microsoft.com/office/word/2010/wordprocessingCanvas" xmlns:cx="http://schemas.microsoft.com/office/drawing/2014/chartex" xmlns:cx1="http://schemas.microsoft.com/office/drawing/2015/9/8/chartex" xmlns:cx2="http://schemas.microsoft.com/office/drawing/2015/10/21/chartex" xmlns:mc="http://schemas.openxmlformats.org/markup-compatibility/2006" xmlns:o="urn:schemas-microsoft-com:office:office" xmlns:r="http://schemas.openxmlformats.org/officeDocument/2006/relationships" xmlns:m="http://schemas.openxmlformats.org/officeDocument/2006/math" xmlns:v="urn:schemas-microsoft-com:vml" xmlns:wp14="http://schemas.microsoft.com/office/word/2010/wordprocessingDrawing" xmlns:wp="http://schemas.openxmlformats.org/drawingml/2006/wordprocessingDrawing" xmlns:w10="urn:schemas-microsoft-com:office:word" xmlns:w="http://schemas.openxmlformats.org/wordprocessingml/2006/main" xmlns:w14="http://schemas.microsoft.com/office/word/2010/wordml" xmlns:w15="http://schemas.microsoft.com/office/word/2012/wordml" xmlns:w16se="http://schemas.microsoft.com/office/word/2015/wordml/symex" xmlns:wpg="http://schemas.microsoft.com/office/word/2010/wordprocessingGroup" xmlns:wpi="http://schemas.microsoft.com/office/word/2010/wordprocessingInk" xmlns:wne="http://schemas.microsoft.com/office/word/2006/wordml" xmlns:wps="http://schemas.microsoft.com/office/word/2010/wordprocessingShape" mc:Ignorable="w14 w15 w16se wp14">
+<w:ftr xmlns:wpc="http://schemas.microsoft.com/office/word/2010/wordprocessingCanvas" xmlns:mc="http://schemas.openxmlformats.org/markup-compatibility/2006" xmlns:o="urn:schemas-microsoft-com:office:office" xmlns:r="http://schemas.openxmlformats.org/officeDocument/2006/relationships" xmlns:m="http://schemas.openxmlformats.org/officeDocument/2006/math" xmlns:v="urn:schemas-microsoft-com:vml" xmlns:wp14="http://schemas.microsoft.com/office/word/2010/wordprocessingDrawing" xmlns:wp="http://schemas.openxmlformats.org/drawingml/2006/wordprocessingDrawing" xmlns:w10="urn:schemas-microsoft-com:office:word" xmlns:w="http://schemas.openxmlformats.org/wordprocessingml/2006/main" xmlns:w14="http://schemas.microsoft.com/office/word/2010/wordml" xmlns:wpg="http://schemas.microsoft.com/office/word/2010/wordprocessingGroup" xmlns:wpi="http://schemas.microsoft.com/office/word/2010/wordprocessingInk" xmlns:wne="http://schemas.microsoft.com/office/word/2006/wordml" xmlns:wps="http://schemas.microsoft.com/office/word/2010/wordprocessingShape" mc:Ignorable="w14 wp14">
   <w:sdt>
     <w:sdtPr>
       <w:id w:val="1946895434"/>
@@ -2022,7 +2078,7 @@
           <w:rPr>
             <w:noProof/>
           </w:rPr>
-          <w:t>3</w:t>
+          <w:t>1</w:t>
         </w:r>
         <w:r>
           <w:fldChar w:fldCharType="end"/>
@@ -2050,7 +2106,7 @@
       <w:rPr>
         <w:noProof/>
       </w:rPr>
-      <w:t>11/12/2016</w:t>
+      <w:t>14/12/2016</w:t>
     </w:r>
     <w:r>
       <w:fldChar w:fldCharType="end"/>
@@ -2060,7 +2116,7 @@
 </file>
 
 <file path=word/footnotes.xml><?xml version="1.0" encoding="utf-8"?>
-<w:footnotes xmlns:wpc="http://schemas.microsoft.com/office/word/2010/wordprocessingCanvas" xmlns:cx="http://schemas.microsoft.com/office/drawing/2014/chartex" xmlns:cx1="http://schemas.microsoft.com/office/drawing/2015/9/8/chartex" xmlns:cx2="http://schemas.microsoft.com/office/drawing/2015/10/21/chartex" xmlns:mc="http://schemas.openxmlformats.org/markup-compatibility/2006" xmlns:o="urn:schemas-microsoft-com:office:office" xmlns:r="http://schemas.openxmlformats.org/officeDocument/2006/relationships" xmlns:m="http://schemas.openxmlformats.org/officeDocument/2006/math" xmlns:v="urn:schemas-microsoft-com:vml" xmlns:wp14="http://schemas.microsoft.com/office/word/2010/wordprocessingDrawing" xmlns:wp="http://schemas.openxmlformats.org/drawingml/2006/wordprocessingDrawing" xmlns:w10="urn:schemas-microsoft-com:office:word" xmlns:w="http://schemas.openxmlformats.org/wordprocessingml/2006/main" xmlns:w14="http://schemas.microsoft.com/office/word/2010/wordml" xmlns:w15="http://schemas.microsoft.com/office/word/2012/wordml" xmlns:w16se="http://schemas.microsoft.com/office/word/2015/wordml/symex" xmlns:wpg="http://schemas.microsoft.com/office/word/2010/wordprocessingGroup" xmlns:wpi="http://schemas.microsoft.com/office/word/2010/wordprocessingInk" xmlns:wne="http://schemas.microsoft.com/office/word/2006/wordml" xmlns:wps="http://schemas.microsoft.com/office/word/2010/wordprocessingShape" mc:Ignorable="w14 w15 w16se wp14">
+<w:footnotes xmlns:wpc="http://schemas.microsoft.com/office/word/2010/wordprocessingCanvas" xmlns:mc="http://schemas.openxmlformats.org/markup-compatibility/2006" xmlns:o="urn:schemas-microsoft-com:office:office" xmlns:r="http://schemas.openxmlformats.org/officeDocument/2006/relationships" xmlns:m="http://schemas.openxmlformats.org/officeDocument/2006/math" xmlns:v="urn:schemas-microsoft-com:vml" xmlns:wp14="http://schemas.microsoft.com/office/word/2010/wordprocessingDrawing" xmlns:wp="http://schemas.openxmlformats.org/drawingml/2006/wordprocessingDrawing" xmlns:w10="urn:schemas-microsoft-com:office:word" xmlns:w="http://schemas.openxmlformats.org/wordprocessingml/2006/main" xmlns:w14="http://schemas.microsoft.com/office/word/2010/wordml" xmlns:wpg="http://schemas.microsoft.com/office/word/2010/wordprocessingGroup" xmlns:wpi="http://schemas.microsoft.com/office/word/2010/wordprocessingInk" xmlns:wne="http://schemas.microsoft.com/office/word/2006/wordml" xmlns:wps="http://schemas.microsoft.com/office/word/2010/wordprocessingShape" mc:Ignorable="w14 wp14">
   <w:footnote w:type="separator" w:id="-1">
     <w:p>
       <w:pPr>
@@ -2085,8 +2141,8 @@
 </file>
 
 <file path=word/numbering.xml><?xml version="1.0" encoding="utf-8"?>
-<w:numbering xmlns:wpc="http://schemas.microsoft.com/office/word/2010/wordprocessingCanvas" xmlns:cx="http://schemas.microsoft.com/office/drawing/2014/chartex" xmlns:cx1="http://schemas.microsoft.com/office/drawing/2015/9/8/chartex" xmlns:cx2="http://schemas.microsoft.com/office/drawing/2015/10/21/chartex" xmlns:mc="http://schemas.openxmlformats.org/markup-compatibility/2006" xmlns:o="urn:schemas-microsoft-com:office:office" xmlns:r="http://schemas.openxmlformats.org/officeDocument/2006/relationships" xmlns:m="http://schemas.openxmlformats.org/officeDocument/2006/math" xmlns:v="urn:schemas-microsoft-com:vml" xmlns:wp14="http://schemas.microsoft.com/office/word/2010/wordprocessingDrawing" xmlns:wp="http://schemas.openxmlformats.org/drawingml/2006/wordprocessingDrawing" xmlns:w10="urn:schemas-microsoft-com:office:word" xmlns:w="http://schemas.openxmlformats.org/wordprocessingml/2006/main" xmlns:w14="http://schemas.microsoft.com/office/word/2010/wordml" xmlns:w15="http://schemas.microsoft.com/office/word/2012/wordml" xmlns:w16se="http://schemas.microsoft.com/office/word/2015/wordml/symex" xmlns:wpg="http://schemas.microsoft.com/office/word/2010/wordprocessingGroup" xmlns:wpi="http://schemas.microsoft.com/office/word/2010/wordprocessingInk" xmlns:wne="http://schemas.microsoft.com/office/word/2006/wordml" xmlns:wps="http://schemas.microsoft.com/office/word/2010/wordprocessingShape" mc:Ignorable="w14 w15 w16se wp14">
-  <w:abstractNum w:abstractNumId="0" w15:restartNumberingAfterBreak="0">
+<w:numbering xmlns:wpc="http://schemas.microsoft.com/office/word/2010/wordprocessingCanvas" xmlns:mc="http://schemas.openxmlformats.org/markup-compatibility/2006" xmlns:o="urn:schemas-microsoft-com:office:office" xmlns:r="http://schemas.openxmlformats.org/officeDocument/2006/relationships" xmlns:m="http://schemas.openxmlformats.org/officeDocument/2006/math" xmlns:v="urn:schemas-microsoft-com:vml" xmlns:wp14="http://schemas.microsoft.com/office/word/2010/wordprocessingDrawing" xmlns:wp="http://schemas.openxmlformats.org/drawingml/2006/wordprocessingDrawing" xmlns:w10="urn:schemas-microsoft-com:office:word" xmlns:w="http://schemas.openxmlformats.org/wordprocessingml/2006/main" xmlns:w14="http://schemas.microsoft.com/office/word/2010/wordml" xmlns:wpg="http://schemas.microsoft.com/office/word/2010/wordprocessingGroup" xmlns:wpi="http://schemas.microsoft.com/office/word/2010/wordprocessingInk" xmlns:wne="http://schemas.microsoft.com/office/word/2006/wordml" xmlns:wps="http://schemas.microsoft.com/office/word/2010/wordprocessingShape" mc:Ignorable="w14 wp14">
+  <w:abstractNum w:abstractNumId="0">
     <w:nsid w:val="07BA17A0"/>
     <w:multiLevelType w:val="multilevel"/>
     <w:tmpl w:val="2E50FC14"/>
@@ -2172,7 +2228,7 @@
       </w:pPr>
     </w:lvl>
   </w:abstractNum>
-  <w:abstractNum w:abstractNumId="1" w15:restartNumberingAfterBreak="0">
+  <w:abstractNum w:abstractNumId="1">
     <w:nsid w:val="0D2048E7"/>
     <w:multiLevelType w:val="multilevel"/>
     <w:tmpl w:val="12E89878"/>
@@ -2267,7 +2323,7 @@
       </w:pPr>
     </w:lvl>
   </w:abstractNum>
-  <w:abstractNum w:abstractNumId="2" w15:restartNumberingAfterBreak="0">
+  <w:abstractNum w:abstractNumId="2">
     <w:nsid w:val="1E4029E0"/>
     <w:multiLevelType w:val="multilevel"/>
     <w:tmpl w:val="856C0DFC"/>
@@ -2360,7 +2416,7 @@
       </w:pPr>
     </w:lvl>
   </w:abstractNum>
-  <w:abstractNum w:abstractNumId="3" w15:restartNumberingAfterBreak="0">
+  <w:abstractNum w:abstractNumId="3">
     <w:nsid w:val="1EC520B3"/>
     <w:multiLevelType w:val="multilevel"/>
     <w:tmpl w:val="36560824"/>
@@ -2446,7 +2502,7 @@
       </w:pPr>
     </w:lvl>
   </w:abstractNum>
-  <w:abstractNum w:abstractNumId="4" w15:restartNumberingAfterBreak="0">
+  <w:abstractNum w:abstractNumId="4">
     <w:nsid w:val="28114CD8"/>
     <w:multiLevelType w:val="multilevel"/>
     <w:tmpl w:val="87262640"/>
@@ -2541,7 +2597,96 @@
       </w:pPr>
     </w:lvl>
   </w:abstractNum>
-  <w:abstractNum w:abstractNumId="5" w15:restartNumberingAfterBreak="0">
+  <w:abstractNum w:abstractNumId="5">
+    <w:nsid w:val="41DF3D73"/>
+    <w:multiLevelType w:val="hybridMultilevel"/>
+    <w:tmpl w:val="38CA01D6"/>
+    <w:lvl w:ilvl="0" w:tplc="3EF81BC4">
+      <w:start w:val="1"/>
+      <w:numFmt w:val="decimal"/>
+      <w:lvlText w:val="2.%1"/>
+      <w:lvlJc w:val="left"/>
+      <w:pPr>
+        <w:ind w:left="1800" w:hanging="360"/>
+      </w:pPr>
+      <w:rPr>
+        <w:rFonts w:hint="default"/>
+      </w:rPr>
+    </w:lvl>
+    <w:lvl w:ilvl="1" w:tplc="08090019">
+      <w:start w:val="1"/>
+      <w:numFmt w:val="lowerLetter"/>
+      <w:lvlText w:val="%2."/>
+      <w:lvlJc w:val="left"/>
+      <w:pPr>
+        <w:ind w:left="2520" w:hanging="360"/>
+      </w:pPr>
+    </w:lvl>
+    <w:lvl w:ilvl="2" w:tplc="0809001B" w:tentative="1">
+      <w:start w:val="1"/>
+      <w:numFmt w:val="lowerRoman"/>
+      <w:lvlText w:val="%3."/>
+      <w:lvlJc w:val="right"/>
+      <w:pPr>
+        <w:ind w:left="3240" w:hanging="180"/>
+      </w:pPr>
+    </w:lvl>
+    <w:lvl w:ilvl="3" w:tplc="0809000F" w:tentative="1">
+      <w:start w:val="1"/>
+      <w:numFmt w:val="decimal"/>
+      <w:lvlText w:val="%4."/>
+      <w:lvlJc w:val="left"/>
+      <w:pPr>
+        <w:ind w:left="3960" w:hanging="360"/>
+      </w:pPr>
+    </w:lvl>
+    <w:lvl w:ilvl="4" w:tplc="08090019" w:tentative="1">
+      <w:start w:val="1"/>
+      <w:numFmt w:val="lowerLetter"/>
+      <w:lvlText w:val="%5."/>
+      <w:lvlJc w:val="left"/>
+      <w:pPr>
+        <w:ind w:left="4680" w:hanging="360"/>
+      </w:pPr>
+    </w:lvl>
+    <w:lvl w:ilvl="5" w:tplc="0809001B" w:tentative="1">
+      <w:start w:val="1"/>
+      <w:numFmt w:val="lowerRoman"/>
+      <w:lvlText w:val="%6."/>
+      <w:lvlJc w:val="right"/>
+      <w:pPr>
+        <w:ind w:left="5400" w:hanging="180"/>
+      </w:pPr>
+    </w:lvl>
+    <w:lvl w:ilvl="6" w:tplc="0809000F" w:tentative="1">
+      <w:start w:val="1"/>
+      <w:numFmt w:val="decimal"/>
+      <w:lvlText w:val="%7."/>
+      <w:lvlJc w:val="left"/>
+      <w:pPr>
+        <w:ind w:left="6120" w:hanging="360"/>
+      </w:pPr>
+    </w:lvl>
+    <w:lvl w:ilvl="7" w:tplc="08090019" w:tentative="1">
+      <w:start w:val="1"/>
+      <w:numFmt w:val="lowerLetter"/>
+      <w:lvlText w:val="%8."/>
+      <w:lvlJc w:val="left"/>
+      <w:pPr>
+        <w:ind w:left="6840" w:hanging="360"/>
+      </w:pPr>
+    </w:lvl>
+    <w:lvl w:ilvl="8" w:tplc="0809001B" w:tentative="1">
+      <w:start w:val="1"/>
+      <w:numFmt w:val="lowerRoman"/>
+      <w:lvlText w:val="%9."/>
+      <w:lvlJc w:val="right"/>
+      <w:pPr>
+        <w:ind w:left="7560" w:hanging="180"/>
+      </w:pPr>
+    </w:lvl>
+  </w:abstractNum>
+  <w:abstractNum w:abstractNumId="6">
     <w:nsid w:val="45CE41B9"/>
     <w:multiLevelType w:val="multilevel"/>
     <w:tmpl w:val="160C47E8"/>
@@ -2627,7 +2772,7 @@
       </w:pPr>
     </w:lvl>
   </w:abstractNum>
-  <w:abstractNum w:abstractNumId="6" w15:restartNumberingAfterBreak="0">
+  <w:abstractNum w:abstractNumId="7">
     <w:nsid w:val="4F8612D1"/>
     <w:multiLevelType w:val="multilevel"/>
     <w:tmpl w:val="4470EF62"/>
@@ -2719,7 +2864,95 @@
       </w:pPr>
     </w:lvl>
   </w:abstractNum>
-  <w:abstractNum w:abstractNumId="7" w15:restartNumberingAfterBreak="0">
+  <w:abstractNum w:abstractNumId="8">
+    <w:nsid w:val="5F365D76"/>
+    <w:multiLevelType w:val="hybridMultilevel"/>
+    <w:tmpl w:val="E0B05598"/>
+    <w:lvl w:ilvl="0" w:tplc="1D28F40A">
+      <w:numFmt w:val="decimal"/>
+      <w:lvlText w:val="%1."/>
+      <w:lvlJc w:val="left"/>
+      <w:pPr>
+        <w:ind w:left="1137" w:hanging="360"/>
+      </w:pPr>
+      <w:rPr>
+        <w:rFonts w:hint="default"/>
+      </w:rPr>
+    </w:lvl>
+    <w:lvl w:ilvl="1" w:tplc="08090019">
+      <w:start w:val="1"/>
+      <w:numFmt w:val="lowerLetter"/>
+      <w:lvlText w:val="%2."/>
+      <w:lvlJc w:val="left"/>
+      <w:pPr>
+        <w:ind w:left="1857" w:hanging="360"/>
+      </w:pPr>
+    </w:lvl>
+    <w:lvl w:ilvl="2" w:tplc="0809001B" w:tentative="1">
+      <w:start w:val="1"/>
+      <w:numFmt w:val="lowerRoman"/>
+      <w:lvlText w:val="%3."/>
+      <w:lvlJc w:val="right"/>
+      <w:pPr>
+        <w:ind w:left="2577" w:hanging="180"/>
+      </w:pPr>
+    </w:lvl>
+    <w:lvl w:ilvl="3" w:tplc="0809000F" w:tentative="1">
+      <w:start w:val="1"/>
+      <w:numFmt w:val="decimal"/>
+      <w:lvlText w:val="%4."/>
+      <w:lvlJc w:val="left"/>
+      <w:pPr>
+        <w:ind w:left="3297" w:hanging="360"/>
+      </w:pPr>
+    </w:lvl>
+    <w:lvl w:ilvl="4" w:tplc="08090019" w:tentative="1">
+      <w:start w:val="1"/>
+      <w:numFmt w:val="lowerLetter"/>
+      <w:lvlText w:val="%5."/>
+      <w:lvlJc w:val="left"/>
+      <w:pPr>
+        <w:ind w:left="4017" w:hanging="360"/>
+      </w:pPr>
+    </w:lvl>
+    <w:lvl w:ilvl="5" w:tplc="0809001B" w:tentative="1">
+      <w:start w:val="1"/>
+      <w:numFmt w:val="lowerRoman"/>
+      <w:lvlText w:val="%6."/>
+      <w:lvlJc w:val="right"/>
+      <w:pPr>
+        <w:ind w:left="4737" w:hanging="180"/>
+      </w:pPr>
+    </w:lvl>
+    <w:lvl w:ilvl="6" w:tplc="0809000F" w:tentative="1">
+      <w:start w:val="1"/>
+      <w:numFmt w:val="decimal"/>
+      <w:lvlText w:val="%7."/>
+      <w:lvlJc w:val="left"/>
+      <w:pPr>
+        <w:ind w:left="5457" w:hanging="360"/>
+      </w:pPr>
+    </w:lvl>
+    <w:lvl w:ilvl="7" w:tplc="08090019" w:tentative="1">
+      <w:start w:val="1"/>
+      <w:numFmt w:val="lowerLetter"/>
+      <w:lvlText w:val="%8."/>
+      <w:lvlJc w:val="left"/>
+      <w:pPr>
+        <w:ind w:left="6177" w:hanging="360"/>
+      </w:pPr>
+    </w:lvl>
+    <w:lvl w:ilvl="8" w:tplc="0809001B" w:tentative="1">
+      <w:start w:val="1"/>
+      <w:numFmt w:val="lowerRoman"/>
+      <w:lvlText w:val="%9."/>
+      <w:lvlJc w:val="right"/>
+      <w:pPr>
+        <w:ind w:left="6897" w:hanging="180"/>
+      </w:pPr>
+    </w:lvl>
+  </w:abstractNum>
+  <w:abstractNum w:abstractNumId="9">
     <w:nsid w:val="68056661"/>
     <w:multiLevelType w:val="multilevel"/>
     <w:tmpl w:val="EB48E218"/>
@@ -2814,7 +3047,7 @@
       </w:pPr>
     </w:lvl>
   </w:abstractNum>
-  <w:abstractNum w:abstractNumId="8" w15:restartNumberingAfterBreak="0">
+  <w:abstractNum w:abstractNumId="10">
     <w:nsid w:val="69680F54"/>
     <w:multiLevelType w:val="multilevel"/>
     <w:tmpl w:val="7DB4C8D4"/>
@@ -2904,19 +3137,19 @@
     <w:abstractNumId w:val="4"/>
   </w:num>
   <w:num w:numId="2">
-    <w:abstractNumId w:val="8"/>
+    <w:abstractNumId w:val="10"/>
   </w:num>
   <w:num w:numId="3">
     <w:abstractNumId w:val="1"/>
   </w:num>
   <w:num w:numId="4">
-    <w:abstractNumId w:val="6"/>
+    <w:abstractNumId w:val="7"/>
   </w:num>
   <w:num w:numId="5">
     <w:abstractNumId w:val="3"/>
   </w:num>
   <w:num w:numId="6">
-    <w:abstractNumId w:val="5"/>
+    <w:abstractNumId w:val="6"/>
   </w:num>
   <w:num w:numId="7">
     <w:abstractNumId w:val="0"/>
@@ -2925,13 +3158,19 @@
     <w:abstractNumId w:val="2"/>
   </w:num>
   <w:num w:numId="9">
-    <w:abstractNumId w:val="7"/>
+    <w:abstractNumId w:val="9"/>
+  </w:num>
+  <w:num w:numId="10">
+    <w:abstractNumId w:val="8"/>
+  </w:num>
+  <w:num w:numId="11">
+    <w:abstractNumId w:val="5"/>
   </w:num>
 </w:numbering>
 </file>
 
 <file path=word/styles.xml><?xml version="1.0" encoding="utf-8"?>
-<w:styles xmlns:mc="http://schemas.openxmlformats.org/markup-compatibility/2006" xmlns:r="http://schemas.openxmlformats.org/officeDocument/2006/relationships" xmlns:w="http://schemas.openxmlformats.org/wordprocessingml/2006/main" xmlns:w14="http://schemas.microsoft.com/office/word/2010/wordml" xmlns:w15="http://schemas.microsoft.com/office/word/2012/wordml" xmlns:w16se="http://schemas.microsoft.com/office/word/2015/wordml/symex" mc:Ignorable="w14 w15 w16se">
+<w:styles xmlns:mc="http://schemas.openxmlformats.org/markup-compatibility/2006" xmlns:r="http://schemas.openxmlformats.org/officeDocument/2006/relationships" xmlns:w="http://schemas.openxmlformats.org/wordprocessingml/2006/main" xmlns:w14="http://schemas.microsoft.com/office/word/2010/wordml" mc:Ignorable="w14">
   <w:docDefaults>
     <w:rPrDefault>
       <w:rPr>
@@ -2942,379 +3181,144 @@
     </w:rPrDefault>
     <w:pPrDefault/>
   </w:docDefaults>
-  <w:latentStyles w:defLockedState="0" w:defUIPriority="99" w:defSemiHidden="0" w:defUnhideWhenUsed="0" w:defQFormat="0" w:count="372">
-    <w:lsdException w:name="Normal" w:uiPriority="0" w:qFormat="1"/>
-    <w:lsdException w:name="heading 1" w:uiPriority="9" w:qFormat="1"/>
-    <w:lsdException w:name="heading 2" w:semiHidden="1" w:uiPriority="9" w:unhideWhenUsed="1" w:qFormat="1"/>
-    <w:lsdException w:name="heading 3" w:semiHidden="1" w:uiPriority="9" w:unhideWhenUsed="1" w:qFormat="1"/>
-    <w:lsdException w:name="heading 4" w:semiHidden="1" w:uiPriority="9" w:unhideWhenUsed="1" w:qFormat="1"/>
-    <w:lsdException w:name="heading 5" w:semiHidden="1" w:uiPriority="9" w:unhideWhenUsed="1" w:qFormat="1"/>
-    <w:lsdException w:name="heading 6" w:semiHidden="1" w:uiPriority="9" w:unhideWhenUsed="1" w:qFormat="1"/>
-    <w:lsdException w:name="heading 7" w:semiHidden="1" w:uiPriority="9" w:unhideWhenUsed="1" w:qFormat="1"/>
-    <w:lsdException w:name="heading 8" w:semiHidden="1" w:uiPriority="9" w:unhideWhenUsed="1" w:qFormat="1"/>
-    <w:lsdException w:name="heading 9" w:semiHidden="1" w:uiPriority="9" w:unhideWhenUsed="1" w:qFormat="1"/>
-    <w:lsdException w:name="index 1" w:semiHidden="1" w:unhideWhenUsed="1"/>
-    <w:lsdException w:name="index 2" w:semiHidden="1" w:unhideWhenUsed="1"/>
-    <w:lsdException w:name="index 3" w:semiHidden="1" w:unhideWhenUsed="1"/>
-    <w:lsdException w:name="index 4" w:semiHidden="1" w:unhideWhenUsed="1"/>
-    <w:lsdException w:name="index 5" w:semiHidden="1" w:unhideWhenUsed="1"/>
-    <w:lsdException w:name="index 6" w:semiHidden="1" w:unhideWhenUsed="1"/>
-    <w:lsdException w:name="index 7" w:semiHidden="1" w:unhideWhenUsed="1"/>
-    <w:lsdException w:name="index 8" w:semiHidden="1" w:unhideWhenUsed="1"/>
-    <w:lsdException w:name="index 9" w:semiHidden="1" w:unhideWhenUsed="1"/>
-    <w:lsdException w:name="toc 1" w:semiHidden="1" w:uiPriority="39" w:unhideWhenUsed="1"/>
-    <w:lsdException w:name="toc 2" w:semiHidden="1" w:uiPriority="39" w:unhideWhenUsed="1"/>
-    <w:lsdException w:name="toc 3" w:semiHidden="1" w:uiPriority="39" w:unhideWhenUsed="1"/>
-    <w:lsdException w:name="toc 4" w:semiHidden="1" w:uiPriority="39" w:unhideWhenUsed="1"/>
-    <w:lsdException w:name="toc 5" w:semiHidden="1" w:uiPriority="39" w:unhideWhenUsed="1"/>
-    <w:lsdException w:name="toc 6" w:semiHidden="1" w:uiPriority="39" w:unhideWhenUsed="1"/>
-    <w:lsdException w:name="toc 7" w:semiHidden="1" w:uiPriority="39" w:unhideWhenUsed="1"/>
-    <w:lsdException w:name="toc 8" w:semiHidden="1" w:uiPriority="39" w:unhideWhenUsed="1"/>
-    <w:lsdException w:name="toc 9" w:semiHidden="1" w:uiPriority="39" w:unhideWhenUsed="1"/>
-    <w:lsdException w:name="Normal Indent" w:semiHidden="1" w:unhideWhenUsed="1"/>
-    <w:lsdException w:name="footnote text" w:semiHidden="1" w:unhideWhenUsed="1"/>
-    <w:lsdException w:name="annotation text" w:semiHidden="1" w:unhideWhenUsed="1"/>
-    <w:lsdException w:name="header" w:semiHidden="1" w:unhideWhenUsed="1"/>
-    <w:lsdException w:name="footer" w:semiHidden="1" w:unhideWhenUsed="1"/>
-    <w:lsdException w:name="index heading" w:semiHidden="1" w:unhideWhenUsed="1"/>
-    <w:lsdException w:name="caption" w:semiHidden="1" w:uiPriority="35" w:unhideWhenUsed="1" w:qFormat="1"/>
-    <w:lsdException w:name="table of figures" w:semiHidden="1" w:unhideWhenUsed="1"/>
-    <w:lsdException w:name="envelope address" w:semiHidden="1" w:unhideWhenUsed="1"/>
-    <w:lsdException w:name="envelope return" w:semiHidden="1" w:unhideWhenUsed="1"/>
-    <w:lsdException w:name="footnote reference" w:semiHidden="1" w:unhideWhenUsed="1"/>
-    <w:lsdException w:name="annotation reference" w:semiHidden="1" w:unhideWhenUsed="1"/>
-    <w:lsdException w:name="line number" w:semiHidden="1" w:unhideWhenUsed="1"/>
-    <w:lsdException w:name="page number" w:semiHidden="1" w:unhideWhenUsed="1"/>
-    <w:lsdException w:name="endnote reference" w:semiHidden="1" w:unhideWhenUsed="1"/>
-    <w:lsdException w:name="endnote text" w:semiHidden="1" w:unhideWhenUsed="1"/>
-    <w:lsdException w:name="table of authorities" w:semiHidden="1" w:unhideWhenUsed="1"/>
-    <w:lsdException w:name="macro" w:semiHidden="1" w:unhideWhenUsed="1"/>
-    <w:lsdException w:name="toa heading" w:semiHidden="1" w:unhideWhenUsed="1"/>
-    <w:lsdException w:name="List" w:semiHidden="1" w:unhideWhenUsed="1"/>
-    <w:lsdException w:name="List Bullet" w:semiHidden="1" w:unhideWhenUsed="1"/>
-    <w:lsdException w:name="List Number" w:semiHidden="1" w:unhideWhenUsed="1"/>
-    <w:lsdException w:name="List 2" w:semiHidden="1" w:unhideWhenUsed="1"/>
-    <w:lsdException w:name="List 3" w:semiHidden="1" w:unhideWhenUsed="1"/>
-    <w:lsdException w:name="List 4" w:semiHidden="1" w:unhideWhenUsed="1"/>
-    <w:lsdException w:name="List 5" w:semiHidden="1" w:unhideWhenUsed="1"/>
-    <w:lsdException w:name="List Bullet 2" w:semiHidden="1" w:unhideWhenUsed="1"/>
-    <w:lsdException w:name="List Bullet 3" w:semiHidden="1" w:unhideWhenUsed="1"/>
-    <w:lsdException w:name="List Bullet 4" w:semiHidden="1" w:unhideWhenUsed="1"/>
-    <w:lsdException w:name="List Bullet 5" w:semiHidden="1" w:unhideWhenUsed="1"/>
-    <w:lsdException w:name="List Number 2" w:semiHidden="1" w:unhideWhenUsed="1"/>
-    <w:lsdException w:name="List Number 3" w:semiHidden="1" w:unhideWhenUsed="1"/>
-    <w:lsdException w:name="List Number 4" w:semiHidden="1" w:unhideWhenUsed="1"/>
-    <w:lsdException w:name="List Number 5" w:semiHidden="1" w:unhideWhenUsed="1"/>
-    <w:lsdException w:name="Title" w:uiPriority="10" w:qFormat="1"/>
-    <w:lsdException w:name="Closing" w:semiHidden="1" w:unhideWhenUsed="1"/>
-    <w:lsdException w:name="Signature" w:semiHidden="1" w:unhideWhenUsed="1"/>
-    <w:lsdException w:name="Default Paragraph Font" w:semiHidden="1" w:uiPriority="1" w:unhideWhenUsed="1"/>
-    <w:lsdException w:name="Body Text" w:semiHidden="1" w:unhideWhenUsed="1"/>
-    <w:lsdException w:name="Body Text Indent" w:semiHidden="1" w:unhideWhenUsed="1"/>
-    <w:lsdException w:name="List Continue" w:semiHidden="1" w:unhideWhenUsed="1"/>
-    <w:lsdException w:name="List Continue 2" w:semiHidden="1" w:unhideWhenUsed="1"/>
-    <w:lsdException w:name="List Continue 3" w:semiHidden="1" w:unhideWhenUsed="1"/>
-    <w:lsdException w:name="List Continue 4" w:semiHidden="1" w:unhideWhenUsed="1"/>
-    <w:lsdException w:name="List Continue 5" w:semiHidden="1" w:unhideWhenUsed="1"/>
-    <w:lsdException w:name="Message Header" w:semiHidden="1" w:unhideWhenUsed="1"/>
-    <w:lsdException w:name="Subtitle" w:uiPriority="11" w:qFormat="1"/>
-    <w:lsdException w:name="Salutation" w:semiHidden="1" w:unhideWhenUsed="1"/>
-    <w:lsdException w:name="Date" w:semiHidden="1" w:unhideWhenUsed="1"/>
-    <w:lsdException w:name="Body Text First Indent" w:semiHidden="1" w:unhideWhenUsed="1"/>
-    <w:lsdException w:name="Body Text First Indent 2" w:semiHidden="1" w:unhideWhenUsed="1"/>
-    <w:lsdException w:name="Note Heading" w:semiHidden="1" w:unhideWhenUsed="1"/>
-    <w:lsdException w:name="Body Text 2" w:semiHidden="1" w:unhideWhenUsed="1"/>
-    <w:lsdException w:name="Body Text 3" w:semiHidden="1" w:unhideWhenUsed="1"/>
-    <w:lsdException w:name="Body Text Indent 2" w:semiHidden="1" w:unhideWhenUsed="1"/>
-    <w:lsdException w:name="Body Text Indent 3" w:semiHidden="1" w:unhideWhenUsed="1"/>
-    <w:lsdException w:name="Block Text" w:semiHidden="1" w:unhideWhenUsed="1"/>
-    <w:lsdException w:name="Hyperlink" w:semiHidden="1" w:unhideWhenUsed="1"/>
-    <w:lsdException w:name="FollowedHyperlink" w:semiHidden="1" w:unhideWhenUsed="1"/>
-    <w:lsdException w:name="Strong" w:uiPriority="22" w:qFormat="1"/>
-    <w:lsdException w:name="Emphasis" w:uiPriority="20" w:qFormat="1"/>
-    <w:lsdException w:name="Document Map" w:semiHidden="1" w:unhideWhenUsed="1"/>
-    <w:lsdException w:name="Plain Text" w:semiHidden="1" w:unhideWhenUsed="1"/>
-    <w:lsdException w:name="E-mail Signature" w:semiHidden="1" w:unhideWhenUsed="1"/>
-    <w:lsdException w:name="HTML Top of Form" w:semiHidden="1" w:unhideWhenUsed="1"/>
-    <w:lsdException w:name="HTML Bottom of Form" w:semiHidden="1" w:unhideWhenUsed="1"/>
-    <w:lsdException w:name="Normal (Web)" w:semiHidden="1" w:unhideWhenUsed="1"/>
-    <w:lsdException w:name="HTML Acronym" w:semiHidden="1" w:unhideWhenUsed="1"/>
-    <w:lsdException w:name="HTML Address" w:semiHidden="1" w:unhideWhenUsed="1"/>
-    <w:lsdException w:name="HTML Cite" w:semiHidden="1" w:unhideWhenUsed="1"/>
-    <w:lsdException w:name="HTML Code" w:semiHidden="1" w:unhideWhenUsed="1"/>
-    <w:lsdException w:name="HTML Definition" w:semiHidden="1" w:unhideWhenUsed="1"/>
-    <w:lsdException w:name="HTML Keyboard" w:semiHidden="1" w:unhideWhenUsed="1"/>
-    <w:lsdException w:name="HTML Preformatted" w:semiHidden="1" w:unhideWhenUsed="1"/>
-    <w:lsdException w:name="HTML Sample" w:semiHidden="1" w:unhideWhenUsed="1"/>
-    <w:lsdException w:name="HTML Typewriter" w:semiHidden="1" w:unhideWhenUsed="1"/>
-    <w:lsdException w:name="HTML Variable" w:semiHidden="1" w:unhideWhenUsed="1"/>
-    <w:lsdException w:name="Normal Table" w:semiHidden="1" w:unhideWhenUsed="1"/>
-    <w:lsdException w:name="annotation subject" w:semiHidden="1" w:unhideWhenUsed="1"/>
-    <w:lsdException w:name="No List" w:semiHidden="1" w:unhideWhenUsed="1"/>
-    <w:lsdException w:name="Outline List 1" w:semiHidden="1" w:unhideWhenUsed="1"/>
-    <w:lsdException w:name="Outline List 2" w:semiHidden="1" w:unhideWhenUsed="1"/>
-    <w:lsdException w:name="Outline List 3" w:semiHidden="1" w:unhideWhenUsed="1"/>
-    <w:lsdException w:name="Table Simple 1" w:semiHidden="1" w:unhideWhenUsed="1"/>
-    <w:lsdException w:name="Table Simple 2" w:semiHidden="1" w:unhideWhenUsed="1"/>
-    <w:lsdException w:name="Table Simple 3" w:semiHidden="1" w:unhideWhenUsed="1"/>
-    <w:lsdException w:name="Table Classic 1" w:semiHidden="1" w:unhideWhenUsed="1"/>
-    <w:lsdException w:name="Table Classic 2" w:semiHidden="1" w:unhideWhenUsed="1"/>
-    <w:lsdException w:name="Table Classic 3" w:semiHidden="1" w:unhideWhenUsed="1"/>
-    <w:lsdException w:name="Table Classic 4" w:semiHidden="1" w:unhideWhenUsed="1"/>
-    <w:lsdException w:name="Table Colorful 1" w:semiHidden="1" w:unhideWhenUsed="1"/>
-    <w:lsdException w:name="Table Colorful 2" w:semiHidden="1" w:unhideWhenUsed="1"/>
-    <w:lsdException w:name="Table Colorful 3" w:semiHidden="1" w:unhideWhenUsed="1"/>
-    <w:lsdException w:name="Table Columns 1" w:semiHidden="1" w:unhideWhenUsed="1"/>
-    <w:lsdException w:name="Table Columns 2" w:semiHidden="1" w:unhideWhenUsed="1"/>
-    <w:lsdException w:name="Table Columns 3" w:semiHidden="1" w:unhideWhenUsed="1"/>
-    <w:lsdException w:name="Table Columns 4" w:semiHidden="1" w:unhideWhenUsed="1"/>
-    <w:lsdException w:name="Table Columns 5" w:semiHidden="1" w:unhideWhenUsed="1"/>
-    <w:lsdException w:name="Table Grid 1" w:semiHidden="1" w:unhideWhenUsed="1"/>
-    <w:lsdException w:name="Table Grid 2" w:semiHidden="1" w:unhideWhenUsed="1"/>
-    <w:lsdException w:name="Table Grid 3" w:semiHidden="1" w:unhideWhenUsed="1"/>
-    <w:lsdException w:name="Table Grid 4" w:semiHidden="1" w:unhideWhenUsed="1"/>
-    <w:lsdException w:name="Table Grid 5" w:semiHidden="1" w:unhideWhenUsed="1"/>
-    <w:lsdException w:name="Table Grid 6" w:semiHidden="1" w:unhideWhenUsed="1"/>
-    <w:lsdException w:name="Table Grid 7" w:semiHidden="1" w:unhideWhenUsed="1"/>
-    <w:lsdException w:name="Table Grid 8" w:semiHidden="1" w:unhideWhenUsed="1"/>
-    <w:lsdException w:name="Table List 1" w:semiHidden="1" w:unhideWhenUsed="1"/>
-    <w:lsdException w:name="Table List 2" w:semiHidden="1" w:unhideWhenUsed="1"/>
-    <w:lsdException w:name="Table List 3" w:semiHidden="1" w:unhideWhenUsed="1"/>
-    <w:lsdException w:name="Table List 4" w:semiHidden="1" w:unhideWhenUsed="1"/>
-    <w:lsdException w:name="Table List 5" w:semiHidden="1" w:unhideWhenUsed="1"/>
-    <w:lsdException w:name="Table List 6" w:semiHidden="1" w:unhideWhenUsed="1"/>
-    <w:lsdException w:name="Table List 7" w:semiHidden="1" w:unhideWhenUsed="1"/>
-    <w:lsdException w:name="Table List 8" w:semiHidden="1" w:unhideWhenUsed="1"/>
-    <w:lsdException w:name="Table 3D effects 1" w:semiHidden="1" w:unhideWhenUsed="1"/>
-    <w:lsdException w:name="Table 3D effects 2" w:semiHidden="1" w:unhideWhenUsed="1"/>
-    <w:lsdException w:name="Table 3D effects 3" w:semiHidden="1" w:unhideWhenUsed="1"/>
-    <w:lsdException w:name="Table Contemporary" w:semiHidden="1" w:unhideWhenUsed="1"/>
-    <w:lsdException w:name="Table Elegant" w:semiHidden="1" w:unhideWhenUsed="1"/>
-    <w:lsdException w:name="Table Professional" w:semiHidden="1" w:unhideWhenUsed="1"/>
-    <w:lsdException w:name="Table Subtle 1" w:semiHidden="1" w:unhideWhenUsed="1"/>
-    <w:lsdException w:name="Table Subtle 2" w:semiHidden="1" w:unhideWhenUsed="1"/>
-    <w:lsdException w:name="Table Web 1" w:semiHidden="1" w:unhideWhenUsed="1"/>
-    <w:lsdException w:name="Table Web 2" w:semiHidden="1" w:unhideWhenUsed="1"/>
-    <w:lsdException w:name="Table Web 3" w:semiHidden="1" w:unhideWhenUsed="1"/>
-    <w:lsdException w:name="Balloon Text" w:semiHidden="1" w:unhideWhenUsed="1"/>
-    <w:lsdException w:name="Table Grid" w:uiPriority="39"/>
-    <w:lsdException w:name="Table Theme" w:semiHidden="1" w:unhideWhenUsed="1"/>
-    <w:lsdException w:name="Placeholder Text" w:semiHidden="1"/>
-    <w:lsdException w:name="No Spacing" w:uiPriority="1" w:qFormat="1"/>
-    <w:lsdException w:name="Light Shading" w:uiPriority="60"/>
-    <w:lsdException w:name="Light List" w:uiPriority="61"/>
-    <w:lsdException w:name="Light Grid" w:uiPriority="62"/>
-    <w:lsdException w:name="Medium Shading 1" w:uiPriority="63"/>
-    <w:lsdException w:name="Medium Shading 2" w:uiPriority="64"/>
-    <w:lsdException w:name="Medium List 1" w:uiPriority="65"/>
-    <w:lsdException w:name="Medium List 2" w:uiPriority="66"/>
-    <w:lsdException w:name="Medium Grid 1" w:uiPriority="67"/>
-    <w:lsdException w:name="Medium Grid 2" w:uiPriority="68"/>
-    <w:lsdException w:name="Medium Grid 3" w:uiPriority="69"/>
-    <w:lsdException w:name="Dark List" w:uiPriority="70"/>
-    <w:lsdException w:name="Colorful Shading" w:uiPriority="71"/>
-    <w:lsdException w:name="Colorful List" w:uiPriority="72"/>
-    <w:lsdException w:name="Colorful Grid" w:uiPriority="73"/>
-    <w:lsdException w:name="Light Shading Accent 1" w:uiPriority="60"/>
-    <w:lsdException w:name="Light List Accent 1" w:uiPriority="61"/>
-    <w:lsdException w:name="Light Grid Accent 1" w:uiPriority="62"/>
-    <w:lsdException w:name="Medium Shading 1 Accent 1" w:uiPriority="63"/>
-    <w:lsdException w:name="Medium Shading 2 Accent 1" w:uiPriority="64"/>
-    <w:lsdException w:name="Medium List 1 Accent 1" w:uiPriority="65"/>
-    <w:lsdException w:name="Revision" w:semiHidden="1"/>
-    <w:lsdException w:name="List Paragraph" w:uiPriority="34" w:qFormat="1"/>
-    <w:lsdException w:name="Quote" w:uiPriority="29" w:qFormat="1"/>
-    <w:lsdException w:name="Intense Quote" w:uiPriority="30" w:qFormat="1"/>
-    <w:lsdException w:name="Medium List 2 Accent 1" w:uiPriority="66"/>
-    <w:lsdException w:name="Medium Grid 1 Accent 1" w:uiPriority="67"/>
-    <w:lsdException w:name="Medium Grid 2 Accent 1" w:uiPriority="68"/>
-    <w:lsdException w:name="Medium Grid 3 Accent 1" w:uiPriority="69"/>
-    <w:lsdException w:name="Dark List Accent 1" w:uiPriority="70"/>
-    <w:lsdException w:name="Colorful Shading Accent 1" w:uiPriority="71"/>
-    <w:lsdException w:name="Colorful List Accent 1" w:uiPriority="72"/>
-    <w:lsdException w:name="Colorful Grid Accent 1" w:uiPriority="73"/>
-    <w:lsdException w:name="Light Shading Accent 2" w:uiPriority="60"/>
-    <w:lsdException w:name="Light List Accent 2" w:uiPriority="61"/>
-    <w:lsdException w:name="Light Grid Accent 2" w:uiPriority="62"/>
-    <w:lsdException w:name="Medium Shading 1 Accent 2" w:uiPriority="63"/>
-    <w:lsdException w:name="Medium Shading 2 Accent 2" w:uiPriority="64"/>
-    <w:lsdException w:name="Medium List 1 Accent 2" w:uiPriority="65"/>
-    <w:lsdException w:name="Medium List 2 Accent 2" w:uiPriority="66"/>
-    <w:lsdException w:name="Medium Grid 1 Accent 2" w:uiPriority="67"/>
-    <w:lsdException w:name="Medium Grid 2 Accent 2" w:uiPriority="68"/>
-    <w:lsdException w:name="Medium Grid 3 Accent 2" w:uiPriority="69"/>
-    <w:lsdException w:name="Dark List Accent 2" w:uiPriority="70"/>
-    <w:lsdException w:name="Colorful Shading Accent 2" w:uiPriority="71"/>
-    <w:lsdException w:name="Colorful List Accent 2" w:uiPriority="72"/>
-    <w:lsdException w:name="Colorful Grid Accent 2" w:uiPriority="73"/>
-    <w:lsdException w:name="Light Shading Accent 3" w:uiPriority="60"/>
-    <w:lsdException w:name="Light List Accent 3" w:uiPriority="61"/>
-    <w:lsdException w:name="Light Grid Accent 3" w:uiPriority="62"/>
-    <w:lsdException w:name="Medium Shading 1 Accent 3" w:uiPriority="63"/>
-    <w:lsdException w:name="Medium Shading 2 Accent 3" w:uiPriority="64"/>
-    <w:lsdException w:name="Medium List 1 Accent 3" w:uiPriority="65"/>
-    <w:lsdException w:name="Medium List 2 Accent 3" w:uiPriority="66"/>
-    <w:lsdException w:name="Medium Grid 1 Accent 3" w:uiPriority="67"/>
-    <w:lsdException w:name="Medium Grid 2 Accent 3" w:uiPriority="68"/>
-    <w:lsdException w:name="Medium Grid 3 Accent 3" w:uiPriority="69"/>
-    <w:lsdException w:name="Dark List Accent 3" w:uiPriority="70"/>
-    <w:lsdException w:name="Colorful Shading Accent 3" w:uiPriority="71"/>
-    <w:lsdException w:name="Colorful List Accent 3" w:uiPriority="72"/>
-    <w:lsdException w:name="Colorful Grid Accent 3" w:uiPriority="73"/>
-    <w:lsdException w:name="Light Shading Accent 4" w:uiPriority="60"/>
-    <w:lsdException w:name="Light List Accent 4" w:uiPriority="61"/>
-    <w:lsdException w:name="Light Grid Accent 4" w:uiPriority="62"/>
-    <w:lsdException w:name="Medium Shading 1 Accent 4" w:uiPriority="63"/>
-    <w:lsdException w:name="Medium Shading 2 Accent 4" w:uiPriority="64"/>
-    <w:lsdException w:name="Medium List 1 Accent 4" w:uiPriority="65"/>
-    <w:lsdException w:name="Medium List 2 Accent 4" w:uiPriority="66"/>
-    <w:lsdException w:name="Medium Grid 1 Accent 4" w:uiPriority="67"/>
-    <w:lsdException w:name="Medium Grid 2 Accent 4" w:uiPriority="68"/>
-    <w:lsdException w:name="Medium Grid 3 Accent 4" w:uiPriority="69"/>
-    <w:lsdException w:name="Dark List Accent 4" w:uiPriority="70"/>
-    <w:lsdException w:name="Colorful Shading Accent 4" w:uiPriority="71"/>
-    <w:lsdException w:name="Colorful List Accent 4" w:uiPriority="72"/>
-    <w:lsdException w:name="Colorful Grid Accent 4" w:uiPriority="73"/>
-    <w:lsdException w:name="Light Shading Accent 5" w:uiPriority="60"/>
-    <w:lsdException w:name="Light List Accent 5" w:uiPriority="61"/>
-    <w:lsdException w:name="Light Grid Accent 5" w:uiPriority="62"/>
-    <w:lsdException w:name="Medium Shading 1 Accent 5" w:uiPriority="63"/>
-    <w:lsdException w:name="Medium Shading 2 Accent 5" w:uiPriority="64"/>
-    <w:lsdException w:name="Medium List 1 Accent 5" w:uiPriority="65"/>
-    <w:lsdException w:name="Medium List 2 Accent 5" w:uiPriority="66"/>
-    <w:lsdException w:name="Medium Grid 1 Accent 5" w:uiPriority="67"/>
-    <w:lsdException w:name="Medium Grid 2 Accent 5" w:uiPriority="68"/>
-    <w:lsdException w:name="Medium Grid 3 Accent 5" w:uiPriority="69"/>
-    <w:lsdException w:name="Dark List Accent 5" w:uiPriority="70"/>
-    <w:lsdException w:name="Colorful Shading Accent 5" w:uiPriority="71"/>
-    <w:lsdException w:name="Colorful List Accent 5" w:uiPriority="72"/>
-    <w:lsdException w:name="Colorful Grid Accent 5" w:uiPriority="73"/>
-    <w:lsdException w:name="Light Shading Accent 6" w:uiPriority="60"/>
-    <w:lsdException w:name="Light List Accent 6" w:uiPriority="61"/>
-    <w:lsdException w:name="Light Grid Accent 6" w:uiPriority="62"/>
-    <w:lsdException w:name="Medium Shading 1 Accent 6" w:uiPriority="63"/>
-    <w:lsdException w:name="Medium Shading 2 Accent 6" w:uiPriority="64"/>
-    <w:lsdException w:name="Medium List 1 Accent 6" w:uiPriority="65"/>
-    <w:lsdException w:name="Medium List 2 Accent 6" w:uiPriority="66"/>
-    <w:lsdException w:name="Medium Grid 1 Accent 6" w:uiPriority="67"/>
-    <w:lsdException w:name="Medium Grid 2 Accent 6" w:uiPriority="68"/>
-    <w:lsdException w:name="Medium Grid 3 Accent 6" w:uiPriority="69"/>
-    <w:lsdException w:name="Dark List Accent 6" w:uiPriority="70"/>
-    <w:lsdException w:name="Colorful Shading Accent 6" w:uiPriority="71"/>
-    <w:lsdException w:name="Colorful List Accent 6" w:uiPriority="72"/>
-    <w:lsdException w:name="Colorful Grid Accent 6" w:uiPriority="73"/>
-    <w:lsdException w:name="Subtle Emphasis" w:uiPriority="19" w:qFormat="1"/>
-    <w:lsdException w:name="Intense Emphasis" w:uiPriority="21" w:qFormat="1"/>
-    <w:lsdException w:name="Subtle Reference" w:uiPriority="31" w:qFormat="1"/>
-    <w:lsdException w:name="Intense Reference" w:uiPriority="32" w:qFormat="1"/>
-    <w:lsdException w:name="Book Title" w:uiPriority="33" w:qFormat="1"/>
-    <w:lsdException w:name="Bibliography" w:semiHidden="1" w:uiPriority="37" w:unhideWhenUsed="1"/>
-    <w:lsdException w:name="TOC Heading" w:semiHidden="1" w:uiPriority="39" w:unhideWhenUsed="1" w:qFormat="1"/>
-    <w:lsdException w:name="Plain Table 1" w:uiPriority="41"/>
-    <w:lsdException w:name="Plain Table 2" w:uiPriority="42"/>
-    <w:lsdException w:name="Plain Table 3" w:uiPriority="43"/>
-    <w:lsdException w:name="Plain Table 4" w:uiPriority="44"/>
-    <w:lsdException w:name="Plain Table 5" w:uiPriority="45"/>
-    <w:lsdException w:name="Grid Table Light" w:uiPriority="40"/>
-    <w:lsdException w:name="Grid Table 1 Light" w:uiPriority="46"/>
-    <w:lsdException w:name="Grid Table 2" w:uiPriority="47"/>
-    <w:lsdException w:name="Grid Table 3" w:uiPriority="48"/>
-    <w:lsdException w:name="Grid Table 4" w:uiPriority="49"/>
-    <w:lsdException w:name="Grid Table 5 Dark" w:uiPriority="50"/>
-    <w:lsdException w:name="Grid Table 6 Colorful" w:uiPriority="51"/>
-    <w:lsdException w:name="Grid Table 7 Colorful" w:uiPriority="52"/>
-    <w:lsdException w:name="Grid Table 1 Light Accent 1" w:uiPriority="46"/>
-    <w:lsdException w:name="Grid Table 2 Accent 1" w:uiPriority="47"/>
-    <w:lsdException w:name="Grid Table 3 Accent 1" w:uiPriority="48"/>
-    <w:lsdException w:name="Grid Table 4 Accent 1" w:uiPriority="49"/>
-    <w:lsdException w:name="Grid Table 5 Dark Accent 1" w:uiPriority="50"/>
-    <w:lsdException w:name="Grid Table 6 Colorful Accent 1" w:uiPriority="51"/>
-    <w:lsdException w:name="Grid Table 7 Colorful Accent 1" w:uiPriority="52"/>
-    <w:lsdException w:name="Grid Table 1 Light Accent 2" w:uiPriority="46"/>
-    <w:lsdException w:name="Grid Table 2 Accent 2" w:uiPriority="47"/>
-    <w:lsdException w:name="Grid Table 3 Accent 2" w:uiPriority="48"/>
-    <w:lsdException w:name="Grid Table 4 Accent 2" w:uiPriority="49"/>
-    <w:lsdException w:name="Grid Table 5 Dark Accent 2" w:uiPriority="50"/>
-    <w:lsdException w:name="Grid Table 6 Colorful Accent 2" w:uiPriority="51"/>
-    <w:lsdException w:name="Grid Table 7 Colorful Accent 2" w:uiPriority="52"/>
-    <w:lsdException w:name="Grid Table 1 Light Accent 3" w:uiPriority="46"/>
-    <w:lsdException w:name="Grid Table 2 Accent 3" w:uiPriority="47"/>
-    <w:lsdException w:name="Grid Table 3 Accent 3" w:uiPriority="48"/>
-    <w:lsdException w:name="Grid Table 4 Accent 3" w:uiPriority="49"/>
-    <w:lsdException w:name="Grid Table 5 Dark Accent 3" w:uiPriority="50"/>
-    <w:lsdException w:name="Grid Table 6 Colorful Accent 3" w:uiPriority="51"/>
-    <w:lsdException w:name="Grid Table 7 Colorful Accent 3" w:uiPriority="52"/>
-    <w:lsdException w:name="Grid Table 1 Light Accent 4" w:uiPriority="46"/>
-    <w:lsdException w:name="Grid Table 2 Accent 4" w:uiPriority="47"/>
-    <w:lsdException w:name="Grid Table 3 Accent 4" w:uiPriority="48"/>
-    <w:lsdException w:name="Grid Table 4 Accent 4" w:uiPriority="49"/>
-    <w:lsdException w:name="Grid Table 5 Dark Accent 4" w:uiPriority="50"/>
-    <w:lsdException w:name="Grid Table 6 Colorful Accent 4" w:uiPriority="51"/>
-    <w:lsdException w:name="Grid Table 7 Colorful Accent 4" w:uiPriority="52"/>
-    <w:lsdException w:name="Grid Table 1 Light Accent 5" w:uiPriority="46"/>
-    <w:lsdException w:name="Grid Table 2 Accent 5" w:uiPriority="47"/>
-    <w:lsdException w:name="Grid Table 3 Accent 5" w:uiPriority="48"/>
-    <w:lsdException w:name="Grid Table 4 Accent 5" w:uiPriority="49"/>
-    <w:lsdException w:name="Grid Table 5 Dark Accent 5" w:uiPriority="50"/>
-    <w:lsdException w:name="Grid Table 6 Colorful Accent 5" w:uiPriority="51"/>
-    <w:lsdException w:name="Grid Table 7 Colorful Accent 5" w:uiPriority="52"/>
-    <w:lsdException w:name="Grid Table 1 Light Accent 6" w:uiPriority="46"/>
-    <w:lsdException w:name="Grid Table 2 Accent 6" w:uiPriority="47"/>
-    <w:lsdException w:name="Grid Table 3 Accent 6" w:uiPriority="48"/>
-    <w:lsdException w:name="Grid Table 4 Accent 6" w:uiPriority="49"/>
-    <w:lsdException w:name="Grid Table 5 Dark Accent 6" w:uiPriority="50"/>
-    <w:lsdException w:name="Grid Table 6 Colorful Accent 6" w:uiPriority="51"/>
-    <w:lsdException w:name="Grid Table 7 Colorful Accent 6" w:uiPriority="52"/>
-    <w:lsdException w:name="List Table 1 Light" w:uiPriority="46"/>
-    <w:lsdException w:name="List Table 2" w:uiPriority="47"/>
-    <w:lsdException w:name="List Table 3" w:uiPriority="48"/>
-    <w:lsdException w:name="List Table 4" w:uiPriority="49"/>
-    <w:lsdException w:name="List Table 5 Dark" w:uiPriority="50"/>
-    <w:lsdException w:name="List Table 6 Colorful" w:uiPriority="51"/>
-    <w:lsdException w:name="List Table 7 Colorful" w:uiPriority="52"/>
-    <w:lsdException w:name="List Table 1 Light Accent 1" w:uiPriority="46"/>
-    <w:lsdException w:name="List Table 2 Accent 1" w:uiPriority="47"/>
-    <w:lsdException w:name="List Table 3 Accent 1" w:uiPriority="48"/>
-    <w:lsdException w:name="List Table 4 Accent 1" w:uiPriority="49"/>
-    <w:lsdException w:name="List Table 5 Dark Accent 1" w:uiPriority="50"/>
-    <w:lsdException w:name="List Table 6 Colorful Accent 1" w:uiPriority="51"/>
-    <w:lsdException w:name="List Table 7 Colorful Accent 1" w:uiPriority="52"/>
-    <w:lsdException w:name="List Table 1 Light Accent 2" w:uiPriority="46"/>
-    <w:lsdException w:name="List Table 2 Accent 2" w:uiPriority="47"/>
-    <w:lsdException w:name="List Table 3 Accent 2" w:uiPriority="48"/>
-    <w:lsdException w:name="List Table 4 Accent 2" w:uiPriority="49"/>
-    <w:lsdException w:name="List Table 5 Dark Accent 2" w:uiPriority="50"/>
-    <w:lsdException w:name="List Table 6 Colorful Accent 2" w:uiPriority="51"/>
-    <w:lsdException w:name="List Table 7 Colorful Accent 2" w:uiPriority="52"/>
-    <w:lsdException w:name="List Table 1 Light Accent 3" w:uiPriority="46"/>
-    <w:lsdException w:name="List Table 2 Accent 3" w:uiPriority="47"/>
-    <w:lsdException w:name="List Table 3 Accent 3" w:uiPriority="48"/>
-    <w:lsdException w:name="List Table 4 Accent 3" w:uiPriority="49"/>
-    <w:lsdException w:name="List Table 5 Dark Accent 3" w:uiPriority="50"/>
-    <w:lsdException w:name="List Table 6 Colorful Accent 3" w:uiPriority="51"/>
-    <w:lsdException w:name="List Table 7 Colorful Accent 3" w:uiPriority="52"/>
-    <w:lsdException w:name="List Table 1 Light Accent 4" w:uiPriority="46"/>
-    <w:lsdException w:name="List Table 2 Accent 4" w:uiPriority="47"/>
-    <w:lsdException w:name="List Table 3 Accent 4" w:uiPriority="48"/>
-    <w:lsdException w:name="List Table 4 Accent 4" w:uiPriority="49"/>
-    <w:lsdException w:name="List Table 5 Dark Accent 4" w:uiPriority="50"/>
-    <w:lsdException w:name="List Table 6 Colorful Accent 4" w:uiPriority="51"/>
-    <w:lsdException w:name="List Table 7 Colorful Accent 4" w:uiPriority="52"/>
-    <w:lsdException w:name="List Table 1 Light Accent 5" w:uiPriority="46"/>
-    <w:lsdException w:name="List Table 2 Accent 5" w:uiPriority="47"/>
-    <w:lsdException w:name="List Table 3 Accent 5" w:uiPriority="48"/>
-    <w:lsdException w:name="List Table 4 Accent 5" w:uiPriority="49"/>
-    <w:lsdException w:name="List Table 5 Dark Accent 5" w:uiPriority="50"/>
-    <w:lsdException w:name="List Table 6 Colorful Accent 5" w:uiPriority="51"/>
-    <w:lsdException w:name="List Table 7 Colorful Accent 5" w:uiPriority="52"/>
-    <w:lsdException w:name="List Table 1 Light Accent 6" w:uiPriority="46"/>
-    <w:lsdException w:name="List Table 2 Accent 6" w:uiPriority="47"/>
-    <w:lsdException w:name="List Table 3 Accent 6" w:uiPriority="48"/>
-    <w:lsdException w:name="List Table 4 Accent 6" w:uiPriority="49"/>
-    <w:lsdException w:name="List Table 5 Dark Accent 6" w:uiPriority="50"/>
-    <w:lsdException w:name="List Table 6 Colorful Accent 6" w:uiPriority="51"/>
-    <w:lsdException w:name="List Table 7 Colorful Accent 6" w:uiPriority="52"/>
-    <w:lsdException w:name="Mention" w:semiHidden="1" w:unhideWhenUsed="1"/>
+  <w:latentStyles w:defLockedState="0" w:defUIPriority="99" w:defSemiHidden="1" w:defUnhideWhenUsed="1" w:defQFormat="0" w:count="267">
+    <w:lsdException w:name="Normal" w:semiHidden="0" w:uiPriority="0" w:unhideWhenUsed="0" w:qFormat="1"/>
+    <w:lsdException w:name="heading 1" w:semiHidden="0" w:uiPriority="9" w:unhideWhenUsed="0" w:qFormat="1"/>
+    <w:lsdException w:name="heading 2" w:uiPriority="9" w:qFormat="1"/>
+    <w:lsdException w:name="heading 3" w:uiPriority="9" w:qFormat="1"/>
+    <w:lsdException w:name="heading 4" w:uiPriority="9" w:qFormat="1"/>
+    <w:lsdException w:name="heading 5" w:uiPriority="9" w:qFormat="1"/>
+    <w:lsdException w:name="heading 6" w:uiPriority="9" w:qFormat="1"/>
+    <w:lsdException w:name="heading 7" w:uiPriority="9" w:qFormat="1"/>
+    <w:lsdException w:name="heading 8" w:uiPriority="9" w:qFormat="1"/>
+    <w:lsdException w:name="heading 9" w:uiPriority="9" w:qFormat="1"/>
+    <w:lsdException w:name="toc 1" w:uiPriority="39"/>
+    <w:lsdException w:name="toc 2" w:uiPriority="39"/>
+    <w:lsdException w:name="toc 3" w:uiPriority="39"/>
+    <w:lsdException w:name="toc 4" w:uiPriority="39"/>
+    <w:lsdException w:name="toc 5" w:uiPriority="39"/>
+    <w:lsdException w:name="toc 6" w:uiPriority="39"/>
+    <w:lsdException w:name="toc 7" w:uiPriority="39"/>
+    <w:lsdException w:name="toc 8" w:uiPriority="39"/>
+    <w:lsdException w:name="toc 9" w:uiPriority="39"/>
+    <w:lsdException w:name="caption" w:uiPriority="35" w:qFormat="1"/>
+    <w:lsdException w:name="Title" w:semiHidden="0" w:uiPriority="10" w:unhideWhenUsed="0" w:qFormat="1"/>
+    <w:lsdException w:name="Default Paragraph Font" w:uiPriority="1"/>
+    <w:lsdException w:name="Subtitle" w:semiHidden="0" w:uiPriority="11" w:unhideWhenUsed="0" w:qFormat="1"/>
+    <w:lsdException w:name="Strong" w:semiHidden="0" w:uiPriority="22" w:unhideWhenUsed="0" w:qFormat="1"/>
+    <w:lsdException w:name="Emphasis" w:semiHidden="0" w:uiPriority="20" w:unhideWhenUsed="0" w:qFormat="1"/>
+    <w:lsdException w:name="Table Grid" w:semiHidden="0" w:uiPriority="39" w:unhideWhenUsed="0"/>
+    <w:lsdException w:name="Placeholder Text" w:unhideWhenUsed="0"/>
+    <w:lsdException w:name="No Spacing" w:semiHidden="0" w:uiPriority="1" w:unhideWhenUsed="0" w:qFormat="1"/>
+    <w:lsdException w:name="Light Shading" w:semiHidden="0" w:uiPriority="60" w:unhideWhenUsed="0"/>
+    <w:lsdException w:name="Light List" w:semiHidden="0" w:uiPriority="61" w:unhideWhenUsed="0"/>
+    <w:lsdException w:name="Light Grid" w:semiHidden="0" w:uiPriority="62" w:unhideWhenUsed="0"/>
+    <w:lsdException w:name="Medium Shading 1" w:semiHidden="0" w:uiPriority="63" w:unhideWhenUsed="0"/>
+    <w:lsdException w:name="Medium Shading 2" w:semiHidden="0" w:uiPriority="64" w:unhideWhenUsed="0"/>
+    <w:lsdException w:name="Medium List 1" w:semiHidden="0" w:uiPriority="65" w:unhideWhenUsed="0"/>
+    <w:lsdException w:name="Medium List 2" w:semiHidden="0" w:uiPriority="66" w:unhideWhenUsed="0"/>
+    <w:lsdException w:name="Medium Grid 1" w:semiHidden="0" w:uiPriority="67" w:unhideWhenUsed="0"/>
+    <w:lsdException w:name="Medium Grid 2" w:semiHidden="0" w:uiPriority="68" w:unhideWhenUsed="0"/>
+    <w:lsdException w:name="Medium Grid 3" w:semiHidden="0" w:uiPriority="69" w:unhideWhenUsed="0"/>
+    <w:lsdException w:name="Dark List" w:semiHidden="0" w:uiPriority="70" w:unhideWhenUsed="0"/>
+    <w:lsdException w:name="Colorful Shading" w:semiHidden="0" w:uiPriority="71" w:unhideWhenUsed="0"/>
+    <w:lsdException w:name="Colorful List" w:semiHidden="0" w:uiPriority="72" w:unhideWhenUsed="0"/>
+    <w:lsdException w:name="Colorful Grid" w:semiHidden="0" w:uiPriority="73" w:unhideWhenUsed="0"/>
+    <w:lsdException w:name="Light Shading Accent 1" w:semiHidden="0" w:uiPriority="60" w:unhideWhenUsed="0"/>
+    <w:lsdException w:name="Light List Accent 1" w:semiHidden="0" w:uiPriority="61" w:unhideWhenUsed="0"/>
+    <w:lsdException w:name="Light Grid Accent 1" w:semiHidden="0" w:uiPriority="62" w:unhideWhenUsed="0"/>
+    <w:lsdException w:name="Medium Shading 1 Accent 1" w:semiHidden="0" w:uiPriority="63" w:unhideWhenUsed="0"/>
+    <w:lsdException w:name="Medium Shading 2 Accent 1" w:semiHidden="0" w:uiPriority="64" w:unhideWhenUsed="0"/>
+    <w:lsdException w:name="Medium List 1 Accent 1" w:semiHidden="0" w:uiPriority="65" w:unhideWhenUsed="0"/>
+    <w:lsdException w:name="Revision" w:unhideWhenUsed="0"/>
+    <w:lsdException w:name="List Paragraph" w:semiHidden="0" w:uiPriority="34" w:unhideWhenUsed="0" w:qFormat="1"/>
+    <w:lsdException w:name="Quote" w:semiHidden="0" w:uiPriority="29" w:unhideWhenUsed="0" w:qFormat="1"/>
+    <w:lsdException w:name="Intense Quote" w:semiHidden="0" w:uiPriority="30" w:unhideWhenUsed="0" w:qFormat="1"/>
+    <w:lsdException w:name="Medium List 2 Accent 1" w:semiHidden="0" w:uiPriority="66" w:unhideWhenUsed="0"/>
+    <w:lsdException w:name="Medium Grid 1 Accent 1" w:semiHidden="0" w:uiPriority="67" w:unhideWhenUsed="0"/>
+    <w:lsdException w:name="Medium Grid 2 Accent 1" w:semiHidden="0" w:uiPriority="68" w:unhideWhenUsed="0"/>
+    <w:lsdException w:name="Medium Grid 3 Accent 1" w:semiHidden="0" w:uiPriority="69" w:unhideWhenUsed="0"/>
+    <w:lsdException w:name="Dark List Accent 1" w:semiHidden="0" w:uiPriority="70" w:unhideWhenUsed="0"/>
+    <w:lsdException w:name="Colorful Shading Accent 1" w:semiHidden="0" w:uiPriority="71" w:unhideWhenUsed="0"/>
+    <w:lsdException w:name="Colorful List Accent 1" w:semiHidden="0" w:uiPriority="72" w:unhideWhenUsed="0"/>
+    <w:lsdException w:name="Colorful Grid Accent 1" w:semiHidden="0" w:uiPriority="73" w:unhideWhenUsed="0"/>
+    <w:lsdException w:name="Light Shading Accent 2" w:semiHidden="0" w:uiPriority="60" w:unhideWhenUsed="0"/>
+    <w:lsdException w:name="Light List Accent 2" w:semiHidden="0" w:uiPriority="61" w:unhideWhenUsed="0"/>
+    <w:lsdException w:name="Light Grid Accent 2" w:semiHidden="0" w:uiPriority="62" w:unhideWhenUsed="0"/>
+    <w:lsdException w:name="Medium Shading 1 Accent 2" w:semiHidden="0" w:uiPriority="63" w:unhideWhenUsed="0"/>
+    <w:lsdException w:name="Medium Shading 2 Accent 2" w:semiHidden="0" w:uiPriority="64" w:unhideWhenUsed="0"/>
+    <w:lsdException w:name="Medium List 1 Accent 2" w:semiHidden="0" w:uiPriority="65" w:unhideWhenUsed="0"/>
+    <w:lsdException w:name="Medium List 2 Accent 2" w:semiHidden="0" w:uiPriority="66" w:unhideWhenUsed="0"/>
+    <w:lsdException w:name="Medium Grid 1 Accent 2" w:semiHidden="0" w:uiPriority="67" w:unhideWhenUsed="0"/>
+    <w:lsdException w:name="Medium Grid 2 Accent 2" w:semiHidden="0" w:uiPriority="68" w:unhideWhenUsed="0"/>
+    <w:lsdException w:name="Medium Grid 3 Accent 2" w:semiHidden="0" w:uiPriority="69" w:unhideWhenUsed="0"/>
+    <w:lsdException w:name="Dark List Accent 2" w:semiHidden="0" w:uiPriority="70" w:unhideWhenUsed="0"/>
+    <w:lsdException w:name="Colorful Shading Accent 2" w:semiHidden="0" w:uiPriority="71" w:unhideWhenUsed="0"/>
+    <w:lsdException w:name="Colorful List Accent 2" w:semiHidden="0" w:uiPriority="72" w:unhideWhenUsed="0"/>
+    <w:lsdException w:name="Colorful Grid Accent 2" w:semiHidden="0" w:uiPriority="73" w:unhideWhenUsed="0"/>
+    <w:lsdException w:name="Light Shading Accent 3" w:semiHidden="0" w:uiPriority="60" w:unhideWhenUsed="0"/>
+    <w:lsdException w:name="Light List Accent 3" w:semiHidden="0" w:uiPriority="61" w:unhideWhenUsed="0"/>
+    <w:lsdException w:name="Light Grid Accent 3" w:semiHidden="0" w:uiPriority="62" w:unhideWhenUsed="0"/>
+    <w:lsdException w:name="Medium Shading 1 Accent 3" w:semiHidden="0" w:uiPriority="63" w:unhideWhenUsed="0"/>
+    <w:lsdException w:name="Medium Shading 2 Accent 3" w:semiHidden="0" w:uiPriority="64" w:unhideWhenUsed="0"/>
+    <w:lsdException w:name="Medium List 1 Accent 3" w:semiHidden="0" w:uiPriority="65" w:unhideWhenUsed="0"/>
+    <w:lsdException w:name="Medium List 2 Accent 3" w:semiHidden="0" w:uiPriority="66" w:unhideWhenUsed="0"/>
+    <w:lsdException w:name="Medium Grid 1 Accent 3" w:semiHidden="0" w:uiPriority="67" w:unhideWhenUsed="0"/>
+    <w:lsdException w:name="Medium Grid 2 Accent 3" w:semiHidden="0" w:uiPriority="68" w:unhideWhenUsed="0"/>
+    <w:lsdException w:name="Medium Grid 3 Accent 3" w:semiHidden="0" w:uiPriority="69" w:unhideWhenUsed="0"/>
+    <w:lsdException w:name="Dark List Accent 3" w:semiHidden="0" w:uiPriority="70" w:unhideWhenUsed="0"/>
+    <w:lsdException w:name="Colorful Shading Accent 3" w:semiHidden="0" w:uiPriority="71" w:unhideWhenUsed="0"/>
+    <w:lsdException w:name="Colorful List Accent 3" w:semiHidden="0" w:uiPriority="72" w:unhideWhenUsed="0"/>
+    <w:lsdException w:name="Colorful Grid Accent 3" w:semiHidden="0" w:uiPriority="73" w:unhideWhenUsed="0"/>
+    <w:lsdException w:name="Light Shading Accent 4" w:semiHidden="0" w:uiPriority="60" w:unhideWhenUsed="0"/>
+    <w:lsdException w:name="Light List Accent 4" w:semiHidden="0" w:uiPriority="61" w:unhideWhenUsed="0"/>
+    <w:lsdException w:name="Light Grid Accent 4" w:semiHidden="0" w:uiPriority="62" w:unhideWhenUsed="0"/>
+    <w:lsdException w:name="Medium Shading 1 Accent 4" w:semiHidden="0" w:uiPriority="63" w:unhideWhenUsed="0"/>
+    <w:lsdException w:name="Medium Shading 2 Accent 4" w:semiHidden="0" w:uiPriority="64" w:unhideWhenUsed="0"/>
+    <w:lsdException w:name="Medium List 1 Accent 4" w:semiHidden="0" w:uiPriority="65" w:unhideWhenUsed="0"/>
+    <w:lsdException w:name="Medium List 2 Accent 4" w:semiHidden="0" w:uiPriority="66" w:unhideWhenUsed="0"/>
+    <w:lsdException w:name="Medium Grid 1 Accent 4" w:semiHidden="0" w:uiPriority="67" w:unhideWhenUsed="0"/>
+    <w:lsdException w:name="Medium Grid 2 Accent 4" w:semiHidden="0" w:uiPriority="68" w:unhideWhenUsed="0"/>
+    <w:lsdException w:name="Medium Grid 3 Accent 4" w:semiHidden="0" w:uiPriority="69" w:unhideWhenUsed="0"/>
+    <w:lsdException w:name="Dark List Accent 4" w:semiHidden="0" w:uiPriority="70" w:unhideWhenUsed="0"/>
+    <w:lsdException w:name="Colorful Shading Accent 4" w:semiHidden="0" w:uiPriority="71" w:unhideWhenUsed="0"/>
+    <w:lsdException w:name="Colorful List Accent 4" w:semiHidden="0" w:uiPriority="72" w:unhideWhenUsed="0"/>
+    <w:lsdException w:name="Colorful Grid Accent 4" w:semiHidden="0" w:uiPriority="73" w:unhideWhenUsed="0"/>
+    <w:lsdException w:name="Light Shading Accent 5" w:semiHidden="0" w:uiPriority="60" w:unhideWhenUsed="0"/>
+    <w:lsdException w:name="Light List Accent 5" w:semiHidden="0" w:uiPriority="61" w:unhideWhenUsed="0"/>
+    <w:lsdException w:name="Light Grid Accent 5" w:semiHidden="0" w:uiPriority="62" w:unhideWhenUsed="0"/>
+    <w:lsdException w:name="Medium Shading 1 Accent 5" w:semiHidden="0" w:uiPriority="63" w:unhideWhenUsed="0"/>
+    <w:lsdException w:name="Medium Shading 2 Accent 5" w:semiHidden="0" w:uiPriority="64" w:unhideWhenUsed="0"/>
+    <w:lsdException w:name="Medium List 1 Accent 5" w:semiHidden="0" w:uiPriority="65" w:unhideWhenUsed="0"/>
+    <w:lsdException w:name="Medium List 2 Accent 5" w:semiHidden="0" w:uiPriority="66" w:unhideWhenUsed="0"/>
+    <w:lsdException w:name="Medium Grid 1 Accent 5" w:semiHidden="0" w:uiPriority="67" w:unhideWhenUsed="0"/>
+    <w:lsdException w:name="Medium Grid 2 Accent 5" w:semiHidden="0" w:uiPriority="68" w:unhideWhenUsed="0"/>
+    <w:lsdException w:name="Medium Grid 3 Accent 5" w:semiHidden="0" w:uiPriority="69" w:unhideWhenUsed="0"/>
+    <w:lsdException w:name="Dark List Accent 5" w:semiHidden="0" w:uiPriority="70" w:unhideWhenUsed="0"/>
+    <w:lsdException w:name="Colorful Shading Accent 5" w:semiHidden="0" w:uiPriority="71" w:unhideWhenUsed="0"/>
+    <w:lsdException w:name="Colorful List Accent 5" w:semiHidden="0" w:uiPriority="72" w:unhideWhenUsed="0"/>
+    <w:lsdException w:name="Colorful Grid Accent 5" w:semiHidden="0" w:uiPriority="73" w:unhideWhenUsed="0"/>
+    <w:lsdException w:name="Light Shading Accent 6" w:semiHidden="0" w:uiPriority="60" w:unhideWhenUsed="0"/>
+    <w:lsdException w:name="Light List Accent 6" w:semiHidden="0" w:uiPriority="61" w:unhideWhenUsed="0"/>
+    <w:lsdException w:name="Light Grid Accent 6" w:semiHidden="0" w:uiPriority="62" w:unhideWhenUsed="0"/>
+    <w:lsdException w:name="Medium Shading 1 Accent 6" w:semiHidden="0" w:uiPriority="63" w:unhideWhenUsed="0"/>
+    <w:lsdException w:name="Medium Shading 2 Accent 6" w:semiHidden="0" w:uiPriority="64" w:unhideWhenUsed="0"/>
+    <w:lsdException w:name="Medium List 1 Accent 6" w:semiHidden="0" w:uiPriority="65" w:unhideWhenUsed="0"/>
+    <w:lsdException w:name="Medium List 2 Accent 6" w:semiHidden="0" w:uiPriority="66" w:unhideWhenUsed="0"/>
+    <w:lsdException w:name="Medium Grid 1 Accent 6" w:semiHidden="0" w:uiPriority="67" w:unhideWhenUsed="0"/>
+    <w:lsdException w:name="Medium Grid 2 Accent 6" w:semiHidden="0" w:uiPriority="68" w:unhideWhenUsed="0"/>
+    <w:lsdException w:name="Medium Grid 3 Accent 6" w:semiHidden="0" w:uiPriority="69" w:unhideWhenUsed="0"/>
+    <w:lsdException w:name="Dark List Accent 6" w:semiHidden="0" w:uiPriority="70" w:unhideWhenUsed="0"/>
+    <w:lsdException w:name="Colorful Shading Accent 6" w:semiHidden="0" w:uiPriority="71" w:unhideWhenUsed="0"/>
+    <w:lsdException w:name="Colorful List Accent 6" w:semiHidden="0" w:uiPriority="72" w:unhideWhenUsed="0"/>
+    <w:lsdException w:name="Colorful Grid Accent 6" w:semiHidden="0" w:uiPriority="73" w:unhideWhenUsed="0"/>
+    <w:lsdException w:name="Subtle Emphasis" w:semiHidden="0" w:uiPriority="19" w:unhideWhenUsed="0" w:qFormat="1"/>
+    <w:lsdException w:name="Intense Emphasis" w:semiHidden="0" w:uiPriority="21" w:unhideWhenUsed="0" w:qFormat="1"/>
+    <w:lsdException w:name="Subtle Reference" w:semiHidden="0" w:uiPriority="31" w:unhideWhenUsed="0" w:qFormat="1"/>
+    <w:lsdException w:name="Intense Reference" w:semiHidden="0" w:uiPriority="32" w:unhideWhenUsed="0" w:qFormat="1"/>
+    <w:lsdException w:name="Book Title" w:semiHidden="0" w:uiPriority="33" w:unhideWhenUsed="0" w:qFormat="1"/>
+    <w:lsdException w:name="Bibliography" w:uiPriority="37"/>
+    <w:lsdException w:name="TOC Heading" w:uiPriority="39" w:qFormat="1"/>
   </w:latentStyles>
   <w:style w:type="paragraph" w:default="1" w:styleId="Normal">
     <w:name w:val="Normal"/>
@@ -4408,6 +4412,1315 @@
       </w:tabs>
       <w:spacing w:after="0" w:line="240" w:lineRule="auto"/>
     </w:pPr>
+  </w:style>
+  <w:style w:type="paragraph" w:styleId="BalloonText">
+    <w:name w:val="Balloon Text"/>
+    <w:basedOn w:val="Normal"/>
+    <w:link w:val="BalloonTextChar"/>
+    <w:uiPriority w:val="99"/>
+    <w:semiHidden/>
+    <w:unhideWhenUsed/>
+    <w:rsid w:val="009F6D6A"/>
+    <w:pPr>
+      <w:spacing w:after="0" w:line="240" w:lineRule="auto"/>
+    </w:pPr>
+    <w:rPr>
+      <w:rFonts w:ascii="Tahoma" w:hAnsi="Tahoma" w:cs="Tahoma"/>
+      <w:sz w:val="16"/>
+      <w:szCs w:val="16"/>
+    </w:rPr>
+  </w:style>
+  <w:style w:type="character" w:customStyle="1" w:styleId="BalloonTextChar">
+    <w:name w:val="Balloon Text Char"/>
+    <w:basedOn w:val="DefaultParagraphFont"/>
+    <w:link w:val="BalloonText"/>
+    <w:uiPriority w:val="99"/>
+    <w:semiHidden/>
+    <w:rsid w:val="009F6D6A"/>
+    <w:rPr>
+      <w:rFonts w:ascii="Tahoma" w:hAnsi="Tahoma" w:cs="Tahoma"/>
+      <w:color w:val="00000A"/>
+      <w:sz w:val="16"/>
+      <w:szCs w:val="16"/>
+    </w:rPr>
+  </w:style>
+</w:styles>
+</file>
+
+<file path=word/stylesWithEffects.xml><?xml version="1.0" encoding="utf-8"?>
+<w:styles xmlns:wpc="http://schemas.microsoft.com/office/word/2010/wordprocessingCanvas" xmlns:mc="http://schemas.openxmlformats.org/markup-compatibility/2006" xmlns:o="urn:schemas-microsoft-com:office:office" xmlns:r="http://schemas.openxmlformats.org/officeDocument/2006/relationships" xmlns:m="http://schemas.openxmlformats.org/officeDocument/2006/math" xmlns:v="urn:schemas-microsoft-com:vml" xmlns:wp14="http://schemas.microsoft.com/office/word/2010/wordprocessingDrawing" xmlns:wp="http://schemas.openxmlformats.org/drawingml/2006/wordprocessingDrawing" xmlns:w10="urn:schemas-microsoft-com:office:word" xmlns:w="http://schemas.openxmlformats.org/wordprocessingml/2006/main" xmlns:w14="http://schemas.microsoft.com/office/word/2010/wordml" xmlns:wpg="http://schemas.microsoft.com/office/word/2010/wordprocessingGroup" xmlns:wpi="http://schemas.microsoft.com/office/word/2010/wordprocessingInk" xmlns:wne="http://schemas.microsoft.com/office/word/2006/wordml" xmlns:wps="http://schemas.microsoft.com/office/word/2010/wordprocessingShape" mc:Ignorable="w14 wp14">
+  <w:docDefaults>
+    <w:rPrDefault>
+      <w:rPr>
+        <w:rFonts w:asciiTheme="minorHAnsi" w:eastAsiaTheme="minorEastAsia" w:hAnsiTheme="minorHAnsi" w:cstheme="minorBidi"/>
+        <w:szCs w:val="22"/>
+        <w:lang w:val="en-GB" w:eastAsia="en-US" w:bidi="ar-SA"/>
+      </w:rPr>
+    </w:rPrDefault>
+    <w:pPrDefault/>
+  </w:docDefaults>
+  <w:latentStyles w:defLockedState="0" w:defUIPriority="99" w:defSemiHidden="1" w:defUnhideWhenUsed="1" w:defQFormat="0" w:count="267">
+    <w:lsdException w:name="Normal" w:semiHidden="0" w:uiPriority="0" w:unhideWhenUsed="0" w:qFormat="1"/>
+    <w:lsdException w:name="heading 1" w:semiHidden="0" w:uiPriority="9" w:unhideWhenUsed="0" w:qFormat="1"/>
+    <w:lsdException w:name="heading 2" w:uiPriority="9" w:qFormat="1"/>
+    <w:lsdException w:name="heading 3" w:uiPriority="9" w:qFormat="1"/>
+    <w:lsdException w:name="heading 4" w:uiPriority="9" w:qFormat="1"/>
+    <w:lsdException w:name="heading 5" w:uiPriority="9" w:qFormat="1"/>
+    <w:lsdException w:name="heading 6" w:uiPriority="9" w:qFormat="1"/>
+    <w:lsdException w:name="heading 7" w:uiPriority="9" w:qFormat="1"/>
+    <w:lsdException w:name="heading 8" w:uiPriority="9" w:qFormat="1"/>
+    <w:lsdException w:name="heading 9" w:uiPriority="9" w:qFormat="1"/>
+    <w:lsdException w:name="toc 1" w:uiPriority="39"/>
+    <w:lsdException w:name="toc 2" w:uiPriority="39"/>
+    <w:lsdException w:name="toc 3" w:uiPriority="39"/>
+    <w:lsdException w:name="toc 4" w:uiPriority="39"/>
+    <w:lsdException w:name="toc 5" w:uiPriority="39"/>
+    <w:lsdException w:name="toc 6" w:uiPriority="39"/>
+    <w:lsdException w:name="toc 7" w:uiPriority="39"/>
+    <w:lsdException w:name="toc 8" w:uiPriority="39"/>
+    <w:lsdException w:name="toc 9" w:uiPriority="39"/>
+    <w:lsdException w:name="caption" w:uiPriority="35" w:qFormat="1"/>
+    <w:lsdException w:name="Title" w:semiHidden="0" w:uiPriority="10" w:unhideWhenUsed="0" w:qFormat="1"/>
+    <w:lsdException w:name="Default Paragraph Font" w:uiPriority="1"/>
+    <w:lsdException w:name="Subtitle" w:semiHidden="0" w:uiPriority="11" w:unhideWhenUsed="0" w:qFormat="1"/>
+    <w:lsdException w:name="Strong" w:semiHidden="0" w:uiPriority="22" w:unhideWhenUsed="0" w:qFormat="1"/>
+    <w:lsdException w:name="Emphasis" w:semiHidden="0" w:uiPriority="20" w:unhideWhenUsed="0" w:qFormat="1"/>
+    <w:lsdException w:name="Table Grid" w:semiHidden="0" w:uiPriority="39" w:unhideWhenUsed="0"/>
+    <w:lsdException w:name="Placeholder Text" w:unhideWhenUsed="0"/>
+    <w:lsdException w:name="No Spacing" w:semiHidden="0" w:uiPriority="1" w:unhideWhenUsed="0" w:qFormat="1"/>
+    <w:lsdException w:name="Light Shading" w:semiHidden="0" w:uiPriority="60" w:unhideWhenUsed="0"/>
+    <w:lsdException w:name="Light List" w:semiHidden="0" w:uiPriority="61" w:unhideWhenUsed="0"/>
+    <w:lsdException w:name="Light Grid" w:semiHidden="0" w:uiPriority="62" w:unhideWhenUsed="0"/>
+    <w:lsdException w:name="Medium Shading 1" w:semiHidden="0" w:uiPriority="63" w:unhideWhenUsed="0"/>
+    <w:lsdException w:name="Medium Shading 2" w:semiHidden="0" w:uiPriority="64" w:unhideWhenUsed="0"/>
+    <w:lsdException w:name="Medium List 1" w:semiHidden="0" w:uiPriority="65" w:unhideWhenUsed="0"/>
+    <w:lsdException w:name="Medium List 2" w:semiHidden="0" w:uiPriority="66" w:unhideWhenUsed="0"/>
+    <w:lsdException w:name="Medium Grid 1" w:semiHidden="0" w:uiPriority="67" w:unhideWhenUsed="0"/>
+    <w:lsdException w:name="Medium Grid 2" w:semiHidden="0" w:uiPriority="68" w:unhideWhenUsed="0"/>
+    <w:lsdException w:name="Medium Grid 3" w:semiHidden="0" w:uiPriority="69" w:unhideWhenUsed="0"/>
+    <w:lsdException w:name="Dark List" w:semiHidden="0" w:uiPriority="70" w:unhideWhenUsed="0"/>
+    <w:lsdException w:name="Colorful Shading" w:semiHidden="0" w:uiPriority="71" w:unhideWhenUsed="0"/>
+    <w:lsdException w:name="Colorful List" w:semiHidden="0" w:uiPriority="72" w:unhideWhenUsed="0"/>
+    <w:lsdException w:name="Colorful Grid" w:semiHidden="0" w:uiPriority="73" w:unhideWhenUsed="0"/>
+    <w:lsdException w:name="Light Shading Accent 1" w:semiHidden="0" w:uiPriority="60" w:unhideWhenUsed="0"/>
+    <w:lsdException w:name="Light List Accent 1" w:semiHidden="0" w:uiPriority="61" w:unhideWhenUsed="0"/>
+    <w:lsdException w:name="Light Grid Accent 1" w:semiHidden="0" w:uiPriority="62" w:unhideWhenUsed="0"/>
+    <w:lsdException w:name="Medium Shading 1 Accent 1" w:semiHidden="0" w:uiPriority="63" w:unhideWhenUsed="0"/>
+    <w:lsdException w:name="Medium Shading 2 Accent 1" w:semiHidden="0" w:uiPriority="64" w:unhideWhenUsed="0"/>
+    <w:lsdException w:name="Medium List 1 Accent 1" w:semiHidden="0" w:uiPriority="65" w:unhideWhenUsed="0"/>
+    <w:lsdException w:name="Revision" w:unhideWhenUsed="0"/>
+    <w:lsdException w:name="List Paragraph" w:semiHidden="0" w:uiPriority="34" w:unhideWhenUsed="0" w:qFormat="1"/>
+    <w:lsdException w:name="Quote" w:semiHidden="0" w:uiPriority="29" w:unhideWhenUsed="0" w:qFormat="1"/>
+    <w:lsdException w:name="Intense Quote" w:semiHidden="0" w:uiPriority="30" w:unhideWhenUsed="0" w:qFormat="1"/>
+    <w:lsdException w:name="Medium List 2 Accent 1" w:semiHidden="0" w:uiPriority="66" w:unhideWhenUsed="0"/>
+    <w:lsdException w:name="Medium Grid 1 Accent 1" w:semiHidden="0" w:uiPriority="67" w:unhideWhenUsed="0"/>
+    <w:lsdException w:name="Medium Grid 2 Accent 1" w:semiHidden="0" w:uiPriority="68" w:unhideWhenUsed="0"/>
+    <w:lsdException w:name="Medium Grid 3 Accent 1" w:semiHidden="0" w:uiPriority="69" w:unhideWhenUsed="0"/>
+    <w:lsdException w:name="Dark List Accent 1" w:semiHidden="0" w:uiPriority="70" w:unhideWhenUsed="0"/>
+    <w:lsdException w:name="Colorful Shading Accent 1" w:semiHidden="0" w:uiPriority="71" w:unhideWhenUsed="0"/>
+    <w:lsdException w:name="Colorful List Accent 1" w:semiHidden="0" w:uiPriority="72" w:unhideWhenUsed="0"/>
+    <w:lsdException w:name="Colorful Grid Accent 1" w:semiHidden="0" w:uiPriority="73" w:unhideWhenUsed="0"/>
+    <w:lsdException w:name="Light Shading Accent 2" w:semiHidden="0" w:uiPriority="60" w:unhideWhenUsed="0"/>
+    <w:lsdException w:name="Light List Accent 2" w:semiHidden="0" w:uiPriority="61" w:unhideWhenUsed="0"/>
+    <w:lsdException w:name="Light Grid Accent 2" w:semiHidden="0" w:uiPriority="62" w:unhideWhenUsed="0"/>
+    <w:lsdException w:name="Medium Shading 1 Accent 2" w:semiHidden="0" w:uiPriority="63" w:unhideWhenUsed="0"/>
+    <w:lsdException w:name="Medium Shading 2 Accent 2" w:semiHidden="0" w:uiPriority="64" w:unhideWhenUsed="0"/>
+    <w:lsdException w:name="Medium List 1 Accent 2" w:semiHidden="0" w:uiPriority="65" w:unhideWhenUsed="0"/>
+    <w:lsdException w:name="Medium List 2 Accent 2" w:semiHidden="0" w:uiPriority="66" w:unhideWhenUsed="0"/>
+    <w:lsdException w:name="Medium Grid 1 Accent 2" w:semiHidden="0" w:uiPriority="67" w:unhideWhenUsed="0"/>
+    <w:lsdException w:name="Medium Grid 2 Accent 2" w:semiHidden="0" w:uiPriority="68" w:unhideWhenUsed="0"/>
+    <w:lsdException w:name="Medium Grid 3 Accent 2" w:semiHidden="0" w:uiPriority="69" w:unhideWhenUsed="0"/>
+    <w:lsdException w:name="Dark List Accent 2" w:semiHidden="0" w:uiPriority="70" w:unhideWhenUsed="0"/>
+    <w:lsdException w:name="Colorful Shading Accent 2" w:semiHidden="0" w:uiPriority="71" w:unhideWhenUsed="0"/>
+    <w:lsdException w:name="Colorful List Accent 2" w:semiHidden="0" w:uiPriority="72" w:unhideWhenUsed="0"/>
+    <w:lsdException w:name="Colorful Grid Accent 2" w:semiHidden="0" w:uiPriority="73" w:unhideWhenUsed="0"/>
+    <w:lsdException w:name="Light Shading Accent 3" w:semiHidden="0" w:uiPriority="60" w:unhideWhenUsed="0"/>
+    <w:lsdException w:name="Light List Accent 3" w:semiHidden="0" w:uiPriority="61" w:unhideWhenUsed="0"/>
+    <w:lsdException w:name="Light Grid Accent 3" w:semiHidden="0" w:uiPriority="62" w:unhideWhenUsed="0"/>
+    <w:lsdException w:name="Medium Shading 1 Accent 3" w:semiHidden="0" w:uiPriority="63" w:unhideWhenUsed="0"/>
+    <w:lsdException w:name="Medium Shading 2 Accent 3" w:semiHidden="0" w:uiPriority="64" w:unhideWhenUsed="0"/>
+    <w:lsdException w:name="Medium List 1 Accent 3" w:semiHidden="0" w:uiPriority="65" w:unhideWhenUsed="0"/>
+    <w:lsdException w:name="Medium List 2 Accent 3" w:semiHidden="0" w:uiPriority="66" w:unhideWhenUsed="0"/>
+    <w:lsdException w:name="Medium Grid 1 Accent 3" w:semiHidden="0" w:uiPriority="67" w:unhideWhenUsed="0"/>
+    <w:lsdException w:name="Medium Grid 2 Accent 3" w:semiHidden="0" w:uiPriority="68" w:unhideWhenUsed="0"/>
+    <w:lsdException w:name="Medium Grid 3 Accent 3" w:semiHidden="0" w:uiPriority="69" w:unhideWhenUsed="0"/>
+    <w:lsdException w:name="Dark List Accent 3" w:semiHidden="0" w:uiPriority="70" w:unhideWhenUsed="0"/>
+    <w:lsdException w:name="Colorful Shading Accent 3" w:semiHidden="0" w:uiPriority="71" w:unhideWhenUsed="0"/>
+    <w:lsdException w:name="Colorful List Accent 3" w:semiHidden="0" w:uiPriority="72" w:unhideWhenUsed="0"/>
+    <w:lsdException w:name="Colorful Grid Accent 3" w:semiHidden="0" w:uiPriority="73" w:unhideWhenUsed="0"/>
+    <w:lsdException w:name="Light Shading Accent 4" w:semiHidden="0" w:uiPriority="60" w:unhideWhenUsed="0"/>
+    <w:lsdException w:name="Light List Accent 4" w:semiHidden="0" w:uiPriority="61" w:unhideWhenUsed="0"/>
+    <w:lsdException w:name="Light Grid Accent 4" w:semiHidden="0" w:uiPriority="62" w:unhideWhenUsed="0"/>
+    <w:lsdException w:name="Medium Shading 1 Accent 4" w:semiHidden="0" w:uiPriority="63" w:unhideWhenUsed="0"/>
+    <w:lsdException w:name="Medium Shading 2 Accent 4" w:semiHidden="0" w:uiPriority="64" w:unhideWhenUsed="0"/>
+    <w:lsdException w:name="Medium List 1 Accent 4" w:semiHidden="0" w:uiPriority="65" w:unhideWhenUsed="0"/>
+    <w:lsdException w:name="Medium List 2 Accent 4" w:semiHidden="0" w:uiPriority="66" w:unhideWhenUsed="0"/>
+    <w:lsdException w:name="Medium Grid 1 Accent 4" w:semiHidden="0" w:uiPriority="67" w:unhideWhenUsed="0"/>
+    <w:lsdException w:name="Medium Grid 2 Accent 4" w:semiHidden="0" w:uiPriority="68" w:unhideWhenUsed="0"/>
+    <w:lsdException w:name="Medium Grid 3 Accent 4" w:semiHidden="0" w:uiPriority="69" w:unhideWhenUsed="0"/>
+    <w:lsdException w:name="Dark List Accent 4" w:semiHidden="0" w:uiPriority="70" w:unhideWhenUsed="0"/>
+    <w:lsdException w:name="Colorful Shading Accent 4" w:semiHidden="0" w:uiPriority="71" w:unhideWhenUsed="0"/>
+    <w:lsdException w:name="Colorful List Accent 4" w:semiHidden="0" w:uiPriority="72" w:unhideWhenUsed="0"/>
+    <w:lsdException w:name="Colorful Grid Accent 4" w:semiHidden="0" w:uiPriority="73" w:unhideWhenUsed="0"/>
+    <w:lsdException w:name="Light Shading Accent 5" w:semiHidden="0" w:uiPriority="60" w:unhideWhenUsed="0"/>
+    <w:lsdException w:name="Light List Accent 5" w:semiHidden="0" w:uiPriority="61" w:unhideWhenUsed="0"/>
+    <w:lsdException w:name="Light Grid Accent 5" w:semiHidden="0" w:uiPriority="62" w:unhideWhenUsed="0"/>
+    <w:lsdException w:name="Medium Shading 1 Accent 5" w:semiHidden="0" w:uiPriority="63" w:unhideWhenUsed="0"/>
+    <w:lsdException w:name="Medium Shading 2 Accent 5" w:semiHidden="0" w:uiPriority="64" w:unhideWhenUsed="0"/>
+    <w:lsdException w:name="Medium List 1 Accent 5" w:semiHidden="0" w:uiPriority="65" w:unhideWhenUsed="0"/>
+    <w:lsdException w:name="Medium List 2 Accent 5" w:semiHidden="0" w:uiPriority="66" w:unhideWhenUsed="0"/>
+    <w:lsdException w:name="Medium Grid 1 Accent 5" w:semiHidden="0" w:uiPriority="67" w:unhideWhenUsed="0"/>
+    <w:lsdException w:name="Medium Grid 2 Accent 5" w:semiHidden="0" w:uiPriority="68" w:unhideWhenUsed="0"/>
+    <w:lsdException w:name="Medium Grid 3 Accent 5" w:semiHidden="0" w:uiPriority="69" w:unhideWhenUsed="0"/>
+    <w:lsdException w:name="Dark List Accent 5" w:semiHidden="0" w:uiPriority="70" w:unhideWhenUsed="0"/>
+    <w:lsdException w:name="Colorful Shading Accent 5" w:semiHidden="0" w:uiPriority="71" w:unhideWhenUsed="0"/>
+    <w:lsdException w:name="Colorful List Accent 5" w:semiHidden="0" w:uiPriority="72" w:unhideWhenUsed="0"/>
+    <w:lsdException w:name="Colorful Grid Accent 5" w:semiHidden="0" w:uiPriority="73" w:unhideWhenUsed="0"/>
+    <w:lsdException w:name="Light Shading Accent 6" w:semiHidden="0" w:uiPriority="60" w:unhideWhenUsed="0"/>
+    <w:lsdException w:name="Light List Accent 6" w:semiHidden="0" w:uiPriority="61" w:unhideWhenUsed="0"/>
+    <w:lsdException w:name="Light Grid Accent 6" w:semiHidden="0" w:uiPriority="62" w:unhideWhenUsed="0"/>
+    <w:lsdException w:name="Medium Shading 1 Accent 6" w:semiHidden="0" w:uiPriority="63" w:unhideWhenUsed="0"/>
+    <w:lsdException w:name="Medium Shading 2 Accent 6" w:semiHidden="0" w:uiPriority="64" w:unhideWhenUsed="0"/>
+    <w:lsdException w:name="Medium List 1 Accent 6" w:semiHidden="0" w:uiPriority="65" w:unhideWhenUsed="0"/>
+    <w:lsdException w:name="Medium List 2 Accent 6" w:semiHidden="0" w:uiPriority="66" w:unhideWhenUsed="0"/>
+    <w:lsdException w:name="Medium Grid 1 Accent 6" w:semiHidden="0" w:uiPriority="67" w:unhideWhenUsed="0"/>
+    <w:lsdException w:name="Medium Grid 2 Accent 6" w:semiHidden="0" w:uiPriority="68" w:unhideWhenUsed="0"/>
+    <w:lsdException w:name="Medium Grid 3 Accent 6" w:semiHidden="0" w:uiPriority="69" w:unhideWhenUsed="0"/>
+    <w:lsdException w:name="Dark List Accent 6" w:semiHidden="0" w:uiPriority="70" w:unhideWhenUsed="0"/>
+    <w:lsdException w:name="Colorful Shading Accent 6" w:semiHidden="0" w:uiPriority="71" w:unhideWhenUsed="0"/>
+    <w:lsdException w:name="Colorful List Accent 6" w:semiHidden="0" w:uiPriority="72" w:unhideWhenUsed="0"/>
+    <w:lsdException w:name="Colorful Grid Accent 6" w:semiHidden="0" w:uiPriority="73" w:unhideWhenUsed="0"/>
+    <w:lsdException w:name="Subtle Emphasis" w:semiHidden="0" w:uiPriority="19" w:unhideWhenUsed="0" w:qFormat="1"/>
+    <w:lsdException w:name="Intense Emphasis" w:semiHidden="0" w:uiPriority="21" w:unhideWhenUsed="0" w:qFormat="1"/>
+    <w:lsdException w:name="Subtle Reference" w:semiHidden="0" w:uiPriority="31" w:unhideWhenUsed="0" w:qFormat="1"/>
+    <w:lsdException w:name="Intense Reference" w:semiHidden="0" w:uiPriority="32" w:unhideWhenUsed="0" w:qFormat="1"/>
+    <w:lsdException w:name="Book Title" w:semiHidden="0" w:uiPriority="33" w:unhideWhenUsed="0" w:qFormat="1"/>
+    <w:lsdException w:name="Bibliography" w:uiPriority="37"/>
+    <w:lsdException w:name="TOC Heading" w:uiPriority="39" w:qFormat="1"/>
+  </w:latentStyles>
+  <w:style w:type="paragraph" w:default="1" w:styleId="Normal">
+    <w:name w:val="Normal"/>
+    <w:qFormat/>
+    <w:rsid w:val="00596489"/>
+    <w:pPr>
+      <w:spacing w:after="160" w:line="259" w:lineRule="auto"/>
+    </w:pPr>
+    <w:rPr>
+      <w:color w:val="00000A"/>
+      <w:sz w:val="22"/>
+    </w:rPr>
+  </w:style>
+  <w:style w:type="paragraph" w:styleId="Heading1">
+    <w:name w:val="heading 1"/>
+    <w:basedOn w:val="Normal"/>
+    <w:next w:val="Normal"/>
+    <w:link w:val="Heading1Char"/>
+    <w:uiPriority w:val="9"/>
+    <w:qFormat/>
+    <w:rsid w:val="00596489"/>
+    <w:pPr>
+      <w:keepNext/>
+      <w:keepLines/>
+      <w:numPr>
+        <w:numId w:val="1"/>
+      </w:numPr>
+      <w:pBdr>
+        <w:bottom w:val="single" w:sz="4" w:space="1" w:color="595959"/>
+      </w:pBdr>
+      <w:spacing w:before="360"/>
+      <w:outlineLvl w:val="0"/>
+    </w:pPr>
+    <w:rPr>
+      <w:rFonts w:asciiTheme="majorHAnsi" w:eastAsiaTheme="majorEastAsia" w:hAnsiTheme="majorHAnsi" w:cstheme="majorBidi"/>
+      <w:b/>
+      <w:bCs/>
+      <w:smallCaps/>
+      <w:color w:val="000000" w:themeColor="text1"/>
+      <w:sz w:val="36"/>
+      <w:szCs w:val="36"/>
+    </w:rPr>
+  </w:style>
+  <w:style w:type="paragraph" w:styleId="Heading2">
+    <w:name w:val="heading 2"/>
+    <w:basedOn w:val="Normal"/>
+    <w:next w:val="Normal"/>
+    <w:link w:val="Heading2Char"/>
+    <w:uiPriority w:val="9"/>
+    <w:unhideWhenUsed/>
+    <w:qFormat/>
+    <w:rsid w:val="00596489"/>
+    <w:pPr>
+      <w:keepNext/>
+      <w:keepLines/>
+      <w:numPr>
+        <w:ilvl w:val="1"/>
+        <w:numId w:val="1"/>
+      </w:numPr>
+      <w:spacing w:before="360" w:after="0"/>
+      <w:outlineLvl w:val="1"/>
+    </w:pPr>
+    <w:rPr>
+      <w:rFonts w:asciiTheme="majorHAnsi" w:eastAsiaTheme="majorEastAsia" w:hAnsiTheme="majorHAnsi" w:cstheme="majorBidi"/>
+      <w:b/>
+      <w:bCs/>
+      <w:smallCaps/>
+      <w:color w:val="000000" w:themeColor="text1"/>
+      <w:sz w:val="28"/>
+      <w:szCs w:val="28"/>
+    </w:rPr>
+  </w:style>
+  <w:style w:type="paragraph" w:styleId="Heading3">
+    <w:name w:val="heading 3"/>
+    <w:basedOn w:val="Normal"/>
+    <w:next w:val="Normal"/>
+    <w:link w:val="Heading3Char"/>
+    <w:uiPriority w:val="9"/>
+    <w:unhideWhenUsed/>
+    <w:qFormat/>
+    <w:rsid w:val="00596489"/>
+    <w:pPr>
+      <w:keepNext/>
+      <w:keepLines/>
+      <w:numPr>
+        <w:ilvl w:val="2"/>
+        <w:numId w:val="1"/>
+      </w:numPr>
+      <w:spacing w:before="200" w:after="0"/>
+      <w:outlineLvl w:val="2"/>
+    </w:pPr>
+    <w:rPr>
+      <w:rFonts w:asciiTheme="majorHAnsi" w:eastAsiaTheme="majorEastAsia" w:hAnsiTheme="majorHAnsi" w:cstheme="majorBidi"/>
+      <w:b/>
+      <w:bCs/>
+      <w:color w:val="000000" w:themeColor="text1"/>
+    </w:rPr>
+  </w:style>
+  <w:style w:type="paragraph" w:styleId="Heading4">
+    <w:name w:val="heading 4"/>
+    <w:basedOn w:val="Normal"/>
+    <w:next w:val="Normal"/>
+    <w:link w:val="Heading4Char"/>
+    <w:uiPriority w:val="9"/>
+    <w:unhideWhenUsed/>
+    <w:qFormat/>
+    <w:rsid w:val="00596489"/>
+    <w:pPr>
+      <w:keepNext/>
+      <w:keepLines/>
+      <w:numPr>
+        <w:ilvl w:val="3"/>
+        <w:numId w:val="1"/>
+      </w:numPr>
+      <w:spacing w:before="200" w:after="0"/>
+      <w:outlineLvl w:val="3"/>
+    </w:pPr>
+    <w:rPr>
+      <w:rFonts w:asciiTheme="majorHAnsi" w:eastAsiaTheme="majorEastAsia" w:hAnsiTheme="majorHAnsi" w:cstheme="majorBidi"/>
+      <w:b/>
+      <w:bCs/>
+      <w:i/>
+      <w:iCs/>
+      <w:color w:val="000000" w:themeColor="text1"/>
+    </w:rPr>
+  </w:style>
+  <w:style w:type="paragraph" w:styleId="Heading5">
+    <w:name w:val="heading 5"/>
+    <w:basedOn w:val="Normal"/>
+    <w:next w:val="Normal"/>
+    <w:link w:val="Heading5Char"/>
+    <w:uiPriority w:val="9"/>
+    <w:semiHidden/>
+    <w:unhideWhenUsed/>
+    <w:qFormat/>
+    <w:rsid w:val="00596489"/>
+    <w:pPr>
+      <w:keepNext/>
+      <w:keepLines/>
+      <w:numPr>
+        <w:ilvl w:val="4"/>
+        <w:numId w:val="1"/>
+      </w:numPr>
+      <w:spacing w:before="200" w:after="0"/>
+      <w:outlineLvl w:val="4"/>
+    </w:pPr>
+    <w:rPr>
+      <w:rFonts w:asciiTheme="majorHAnsi" w:eastAsiaTheme="majorEastAsia" w:hAnsiTheme="majorHAnsi" w:cstheme="majorBidi"/>
+      <w:color w:val="323E4F" w:themeColor="text2" w:themeShade="BF"/>
+    </w:rPr>
+  </w:style>
+  <w:style w:type="paragraph" w:styleId="Heading6">
+    <w:name w:val="heading 6"/>
+    <w:basedOn w:val="Normal"/>
+    <w:next w:val="Normal"/>
+    <w:link w:val="Heading6Char"/>
+    <w:uiPriority w:val="9"/>
+    <w:semiHidden/>
+    <w:unhideWhenUsed/>
+    <w:qFormat/>
+    <w:rsid w:val="00596489"/>
+    <w:pPr>
+      <w:keepNext/>
+      <w:keepLines/>
+      <w:numPr>
+        <w:ilvl w:val="5"/>
+        <w:numId w:val="1"/>
+      </w:numPr>
+      <w:spacing w:before="200" w:after="0"/>
+      <w:outlineLvl w:val="5"/>
+    </w:pPr>
+    <w:rPr>
+      <w:rFonts w:asciiTheme="majorHAnsi" w:eastAsiaTheme="majorEastAsia" w:hAnsiTheme="majorHAnsi" w:cstheme="majorBidi"/>
+      <w:i/>
+      <w:iCs/>
+      <w:color w:val="323E4F" w:themeColor="text2" w:themeShade="BF"/>
+    </w:rPr>
+  </w:style>
+  <w:style w:type="paragraph" w:styleId="Heading7">
+    <w:name w:val="heading 7"/>
+    <w:basedOn w:val="Normal"/>
+    <w:next w:val="Normal"/>
+    <w:link w:val="Heading7Char"/>
+    <w:uiPriority w:val="9"/>
+    <w:semiHidden/>
+    <w:unhideWhenUsed/>
+    <w:qFormat/>
+    <w:rsid w:val="00596489"/>
+    <w:pPr>
+      <w:keepNext/>
+      <w:keepLines/>
+      <w:numPr>
+        <w:ilvl w:val="6"/>
+        <w:numId w:val="1"/>
+      </w:numPr>
+      <w:spacing w:before="200" w:after="0"/>
+      <w:outlineLvl w:val="6"/>
+    </w:pPr>
+    <w:rPr>
+      <w:rFonts w:asciiTheme="majorHAnsi" w:eastAsiaTheme="majorEastAsia" w:hAnsiTheme="majorHAnsi" w:cstheme="majorBidi"/>
+      <w:i/>
+      <w:iCs/>
+      <w:color w:val="404040" w:themeColor="text1" w:themeTint="BF"/>
+    </w:rPr>
+  </w:style>
+  <w:style w:type="paragraph" w:styleId="Heading8">
+    <w:name w:val="heading 8"/>
+    <w:basedOn w:val="Normal"/>
+    <w:next w:val="Normal"/>
+    <w:link w:val="Heading8Char"/>
+    <w:uiPriority w:val="9"/>
+    <w:semiHidden/>
+    <w:unhideWhenUsed/>
+    <w:qFormat/>
+    <w:rsid w:val="00596489"/>
+    <w:pPr>
+      <w:keepNext/>
+      <w:keepLines/>
+      <w:numPr>
+        <w:ilvl w:val="7"/>
+        <w:numId w:val="1"/>
+      </w:numPr>
+      <w:spacing w:before="200" w:after="0"/>
+      <w:outlineLvl w:val="7"/>
+    </w:pPr>
+    <w:rPr>
+      <w:rFonts w:asciiTheme="majorHAnsi" w:eastAsiaTheme="majorEastAsia" w:hAnsiTheme="majorHAnsi" w:cstheme="majorBidi"/>
+      <w:color w:val="404040" w:themeColor="text1" w:themeTint="BF"/>
+      <w:sz w:val="20"/>
+      <w:szCs w:val="20"/>
+    </w:rPr>
+  </w:style>
+  <w:style w:type="paragraph" w:styleId="Heading9">
+    <w:name w:val="heading 9"/>
+    <w:basedOn w:val="Normal"/>
+    <w:next w:val="Normal"/>
+    <w:link w:val="Heading9Char"/>
+    <w:uiPriority w:val="9"/>
+    <w:semiHidden/>
+    <w:unhideWhenUsed/>
+    <w:qFormat/>
+    <w:rsid w:val="00596489"/>
+    <w:pPr>
+      <w:keepNext/>
+      <w:keepLines/>
+      <w:numPr>
+        <w:ilvl w:val="8"/>
+        <w:numId w:val="1"/>
+      </w:numPr>
+      <w:spacing w:before="200" w:after="0"/>
+      <w:outlineLvl w:val="8"/>
+    </w:pPr>
+    <w:rPr>
+      <w:rFonts w:asciiTheme="majorHAnsi" w:eastAsiaTheme="majorEastAsia" w:hAnsiTheme="majorHAnsi" w:cstheme="majorBidi"/>
+      <w:i/>
+      <w:iCs/>
+      <w:color w:val="404040" w:themeColor="text1" w:themeTint="BF"/>
+      <w:sz w:val="20"/>
+      <w:szCs w:val="20"/>
+    </w:rPr>
+  </w:style>
+  <w:style w:type="character" w:default="1" w:styleId="DefaultParagraphFont">
+    <w:name w:val="Default Paragraph Font"/>
+    <w:uiPriority w:val="1"/>
+    <w:semiHidden/>
+    <w:unhideWhenUsed/>
+  </w:style>
+  <w:style w:type="table" w:default="1" w:styleId="TableNormal">
+    <w:name w:val="Normal Table"/>
+    <w:uiPriority w:val="99"/>
+    <w:semiHidden/>
+    <w:unhideWhenUsed/>
+    <w:tblPr>
+      <w:tblInd w:w="0" w:type="dxa"/>
+      <w:tblCellMar>
+        <w:top w:w="0" w:type="dxa"/>
+        <w:left w:w="108" w:type="dxa"/>
+        <w:bottom w:w="0" w:type="dxa"/>
+        <w:right w:w="108" w:type="dxa"/>
+      </w:tblCellMar>
+    </w:tblPr>
+  </w:style>
+  <w:style w:type="numbering" w:default="1" w:styleId="NoList">
+    <w:name w:val="No List"/>
+    <w:uiPriority w:val="99"/>
+    <w:semiHidden/>
+    <w:unhideWhenUsed/>
+  </w:style>
+  <w:style w:type="character" w:customStyle="1" w:styleId="Heading1Char">
+    <w:name w:val="Heading 1 Char"/>
+    <w:basedOn w:val="DefaultParagraphFont"/>
+    <w:link w:val="Heading1"/>
+    <w:uiPriority w:val="9"/>
+    <w:qFormat/>
+    <w:rsid w:val="00596489"/>
+    <w:rPr>
+      <w:rFonts w:asciiTheme="majorHAnsi" w:eastAsiaTheme="majorEastAsia" w:hAnsiTheme="majorHAnsi" w:cstheme="majorBidi"/>
+      <w:b/>
+      <w:bCs/>
+      <w:smallCaps/>
+      <w:color w:val="000000" w:themeColor="text1"/>
+      <w:sz w:val="36"/>
+      <w:szCs w:val="36"/>
+    </w:rPr>
+  </w:style>
+  <w:style w:type="character" w:customStyle="1" w:styleId="Heading2Char">
+    <w:name w:val="Heading 2 Char"/>
+    <w:basedOn w:val="DefaultParagraphFont"/>
+    <w:link w:val="Heading2"/>
+    <w:uiPriority w:val="9"/>
+    <w:qFormat/>
+    <w:rsid w:val="00596489"/>
+    <w:rPr>
+      <w:rFonts w:asciiTheme="majorHAnsi" w:eastAsiaTheme="majorEastAsia" w:hAnsiTheme="majorHAnsi" w:cstheme="majorBidi"/>
+      <w:b/>
+      <w:bCs/>
+      <w:smallCaps/>
+      <w:color w:val="000000" w:themeColor="text1"/>
+      <w:sz w:val="28"/>
+      <w:szCs w:val="28"/>
+    </w:rPr>
+  </w:style>
+  <w:style w:type="character" w:customStyle="1" w:styleId="Heading3Char">
+    <w:name w:val="Heading 3 Char"/>
+    <w:basedOn w:val="DefaultParagraphFont"/>
+    <w:link w:val="Heading3"/>
+    <w:uiPriority w:val="9"/>
+    <w:qFormat/>
+    <w:rsid w:val="00596489"/>
+    <w:rPr>
+      <w:rFonts w:asciiTheme="majorHAnsi" w:eastAsiaTheme="majorEastAsia" w:hAnsiTheme="majorHAnsi" w:cstheme="majorBidi"/>
+      <w:b/>
+      <w:bCs/>
+      <w:color w:val="000000" w:themeColor="text1"/>
+    </w:rPr>
+  </w:style>
+  <w:style w:type="character" w:customStyle="1" w:styleId="Heading4Char">
+    <w:name w:val="Heading 4 Char"/>
+    <w:basedOn w:val="DefaultParagraphFont"/>
+    <w:link w:val="Heading4"/>
+    <w:uiPriority w:val="9"/>
+    <w:qFormat/>
+    <w:rsid w:val="00596489"/>
+    <w:rPr>
+      <w:rFonts w:asciiTheme="majorHAnsi" w:eastAsiaTheme="majorEastAsia" w:hAnsiTheme="majorHAnsi" w:cstheme="majorBidi"/>
+      <w:b/>
+      <w:bCs/>
+      <w:i/>
+      <w:iCs/>
+      <w:color w:val="000000" w:themeColor="text1"/>
+    </w:rPr>
+  </w:style>
+  <w:style w:type="character" w:customStyle="1" w:styleId="Heading5Char">
+    <w:name w:val="Heading 5 Char"/>
+    <w:basedOn w:val="DefaultParagraphFont"/>
+    <w:link w:val="Heading5"/>
+    <w:uiPriority w:val="9"/>
+    <w:semiHidden/>
+    <w:qFormat/>
+    <w:rsid w:val="00596489"/>
+    <w:rPr>
+      <w:rFonts w:asciiTheme="majorHAnsi" w:eastAsiaTheme="majorEastAsia" w:hAnsiTheme="majorHAnsi" w:cstheme="majorBidi"/>
+      <w:color w:val="323E4F" w:themeColor="text2" w:themeShade="BF"/>
+    </w:rPr>
+  </w:style>
+  <w:style w:type="character" w:customStyle="1" w:styleId="Heading6Char">
+    <w:name w:val="Heading 6 Char"/>
+    <w:basedOn w:val="DefaultParagraphFont"/>
+    <w:link w:val="Heading6"/>
+    <w:uiPriority w:val="9"/>
+    <w:semiHidden/>
+    <w:qFormat/>
+    <w:rsid w:val="00596489"/>
+    <w:rPr>
+      <w:rFonts w:asciiTheme="majorHAnsi" w:eastAsiaTheme="majorEastAsia" w:hAnsiTheme="majorHAnsi" w:cstheme="majorBidi"/>
+      <w:i/>
+      <w:iCs/>
+      <w:color w:val="323E4F" w:themeColor="text2" w:themeShade="BF"/>
+    </w:rPr>
+  </w:style>
+  <w:style w:type="character" w:customStyle="1" w:styleId="Heading7Char">
+    <w:name w:val="Heading 7 Char"/>
+    <w:basedOn w:val="DefaultParagraphFont"/>
+    <w:link w:val="Heading7"/>
+    <w:uiPriority w:val="9"/>
+    <w:semiHidden/>
+    <w:qFormat/>
+    <w:rsid w:val="00596489"/>
+    <w:rPr>
+      <w:rFonts w:asciiTheme="majorHAnsi" w:eastAsiaTheme="majorEastAsia" w:hAnsiTheme="majorHAnsi" w:cstheme="majorBidi"/>
+      <w:i/>
+      <w:iCs/>
+      <w:color w:val="404040" w:themeColor="text1" w:themeTint="BF"/>
+    </w:rPr>
+  </w:style>
+  <w:style w:type="character" w:customStyle="1" w:styleId="Heading8Char">
+    <w:name w:val="Heading 8 Char"/>
+    <w:basedOn w:val="DefaultParagraphFont"/>
+    <w:link w:val="Heading8"/>
+    <w:uiPriority w:val="9"/>
+    <w:semiHidden/>
+    <w:qFormat/>
+    <w:rsid w:val="00596489"/>
+    <w:rPr>
+      <w:rFonts w:asciiTheme="majorHAnsi" w:eastAsiaTheme="majorEastAsia" w:hAnsiTheme="majorHAnsi" w:cstheme="majorBidi"/>
+      <w:color w:val="404040" w:themeColor="text1" w:themeTint="BF"/>
+      <w:sz w:val="20"/>
+      <w:szCs w:val="20"/>
+    </w:rPr>
+  </w:style>
+  <w:style w:type="character" w:customStyle="1" w:styleId="Heading9Char">
+    <w:name w:val="Heading 9 Char"/>
+    <w:basedOn w:val="DefaultParagraphFont"/>
+    <w:link w:val="Heading9"/>
+    <w:uiPriority w:val="9"/>
+    <w:semiHidden/>
+    <w:qFormat/>
+    <w:rsid w:val="00596489"/>
+    <w:rPr>
+      <w:rFonts w:asciiTheme="majorHAnsi" w:eastAsiaTheme="majorEastAsia" w:hAnsiTheme="majorHAnsi" w:cstheme="majorBidi"/>
+      <w:i/>
+      <w:iCs/>
+      <w:color w:val="404040" w:themeColor="text1" w:themeTint="BF"/>
+      <w:sz w:val="20"/>
+      <w:szCs w:val="20"/>
+    </w:rPr>
+  </w:style>
+  <w:style w:type="character" w:customStyle="1" w:styleId="TitleChar">
+    <w:name w:val="Title Char"/>
+    <w:basedOn w:val="DefaultParagraphFont"/>
+    <w:link w:val="Title"/>
+    <w:uiPriority w:val="10"/>
+    <w:qFormat/>
+    <w:rsid w:val="00596489"/>
+    <w:rPr>
+      <w:rFonts w:asciiTheme="majorHAnsi" w:eastAsiaTheme="majorEastAsia" w:hAnsiTheme="majorHAnsi" w:cstheme="majorBidi"/>
+      <w:color w:val="000000" w:themeColor="text1"/>
+      <w:sz w:val="56"/>
+      <w:szCs w:val="56"/>
+    </w:rPr>
+  </w:style>
+  <w:style w:type="character" w:customStyle="1" w:styleId="SubtitleChar">
+    <w:name w:val="Subtitle Char"/>
+    <w:basedOn w:val="DefaultParagraphFont"/>
+    <w:link w:val="Subtitle"/>
+    <w:uiPriority w:val="11"/>
+    <w:qFormat/>
+    <w:rsid w:val="00596489"/>
+    <w:rPr>
+      <w:color w:val="5A5A5A" w:themeColor="text1" w:themeTint="A5"/>
+      <w:spacing w:val="10"/>
+    </w:rPr>
+  </w:style>
+  <w:style w:type="character" w:styleId="Strong">
+    <w:name w:val="Strong"/>
+    <w:basedOn w:val="DefaultParagraphFont"/>
+    <w:uiPriority w:val="22"/>
+    <w:qFormat/>
+    <w:rsid w:val="00596489"/>
+    <w:rPr>
+      <w:b/>
+      <w:bCs/>
+      <w:color w:val="000000" w:themeColor="text1"/>
+    </w:rPr>
+  </w:style>
+  <w:style w:type="character" w:styleId="Emphasis">
+    <w:name w:val="Emphasis"/>
+    <w:basedOn w:val="DefaultParagraphFont"/>
+    <w:uiPriority w:val="20"/>
+    <w:qFormat/>
+    <w:rsid w:val="00596489"/>
+    <w:rPr>
+      <w:i/>
+      <w:iCs/>
+      <w:color w:val="00000A"/>
+    </w:rPr>
+  </w:style>
+  <w:style w:type="character" w:customStyle="1" w:styleId="QuoteChar">
+    <w:name w:val="Quote Char"/>
+    <w:basedOn w:val="DefaultParagraphFont"/>
+    <w:link w:val="Quote"/>
+    <w:uiPriority w:val="29"/>
+    <w:qFormat/>
+    <w:rsid w:val="00596489"/>
+    <w:rPr>
+      <w:i/>
+      <w:iCs/>
+      <w:color w:val="000000" w:themeColor="text1"/>
+    </w:rPr>
+  </w:style>
+  <w:style w:type="character" w:customStyle="1" w:styleId="IntenseQuoteChar">
+    <w:name w:val="Intense Quote Char"/>
+    <w:basedOn w:val="DefaultParagraphFont"/>
+    <w:link w:val="IntenseQuote"/>
+    <w:uiPriority w:val="30"/>
+    <w:qFormat/>
+    <w:rsid w:val="00596489"/>
+    <w:rPr>
+      <w:color w:val="000000" w:themeColor="text1"/>
+      <w:shd w:val="clear" w:color="auto" w:fill="F2F2F2"/>
+    </w:rPr>
+  </w:style>
+  <w:style w:type="character" w:styleId="SubtleEmphasis">
+    <w:name w:val="Subtle Emphasis"/>
+    <w:basedOn w:val="DefaultParagraphFont"/>
+    <w:uiPriority w:val="19"/>
+    <w:qFormat/>
+    <w:rsid w:val="00596489"/>
+    <w:rPr>
+      <w:i/>
+      <w:iCs/>
+      <w:color w:val="404040" w:themeColor="text1" w:themeTint="BF"/>
+    </w:rPr>
+  </w:style>
+  <w:style w:type="character" w:styleId="IntenseEmphasis">
+    <w:name w:val="Intense Emphasis"/>
+    <w:basedOn w:val="DefaultParagraphFont"/>
+    <w:uiPriority w:val="21"/>
+    <w:qFormat/>
+    <w:rsid w:val="00596489"/>
+    <w:rPr>
+      <w:b/>
+      <w:bCs/>
+      <w:i/>
+      <w:iCs/>
+      <w:caps/>
+    </w:rPr>
+  </w:style>
+  <w:style w:type="character" w:styleId="SubtleReference">
+    <w:name w:val="Subtle Reference"/>
+    <w:basedOn w:val="DefaultParagraphFont"/>
+    <w:uiPriority w:val="31"/>
+    <w:qFormat/>
+    <w:rsid w:val="00596489"/>
+    <w:rPr>
+      <w:smallCaps/>
+      <w:color w:val="404040" w:themeColor="text1" w:themeTint="BF"/>
+      <w:u w:val="single" w:color="7F7F7F"/>
+    </w:rPr>
+  </w:style>
+  <w:style w:type="character" w:styleId="IntenseReference">
+    <w:name w:val="Intense Reference"/>
+    <w:basedOn w:val="DefaultParagraphFont"/>
+    <w:uiPriority w:val="32"/>
+    <w:qFormat/>
+    <w:rsid w:val="00596489"/>
+    <w:rPr>
+      <w:b/>
+      <w:bCs/>
+      <w:smallCaps/>
+      <w:u w:val="single"/>
+    </w:rPr>
+  </w:style>
+  <w:style w:type="character" w:styleId="BookTitle">
+    <w:name w:val="Book Title"/>
+    <w:basedOn w:val="DefaultParagraphFont"/>
+    <w:uiPriority w:val="33"/>
+    <w:qFormat/>
+    <w:rsid w:val="00596489"/>
+    <w:rPr>
+      <w:b w:val="0"/>
+      <w:bCs w:val="0"/>
+      <w:smallCaps/>
+      <w:spacing w:val="5"/>
+    </w:rPr>
+  </w:style>
+  <w:style w:type="character" w:customStyle="1" w:styleId="HeaderChar">
+    <w:name w:val="Header Char"/>
+    <w:basedOn w:val="DefaultParagraphFont"/>
+    <w:link w:val="Header"/>
+    <w:uiPriority w:val="99"/>
+    <w:qFormat/>
+    <w:rsid w:val="009718A6"/>
+  </w:style>
+  <w:style w:type="character" w:customStyle="1" w:styleId="FooterChar">
+    <w:name w:val="Footer Char"/>
+    <w:basedOn w:val="DefaultParagraphFont"/>
+    <w:link w:val="Footer"/>
+    <w:uiPriority w:val="99"/>
+    <w:qFormat/>
+    <w:rsid w:val="009718A6"/>
+  </w:style>
+  <w:style w:type="character" w:customStyle="1" w:styleId="ListLabel1">
+    <w:name w:val="ListLabel 1"/>
+    <w:qFormat/>
+    <w:rPr>
+      <w:rFonts w:cs="Courier New"/>
+    </w:rPr>
+  </w:style>
+  <w:style w:type="character" w:customStyle="1" w:styleId="ListLabel2">
+    <w:name w:val="ListLabel 2"/>
+    <w:qFormat/>
+    <w:rPr>
+      <w:rFonts w:cs="Courier New"/>
+    </w:rPr>
+  </w:style>
+  <w:style w:type="character" w:customStyle="1" w:styleId="ListLabel3">
+    <w:name w:val="ListLabel 3"/>
+    <w:qFormat/>
+    <w:rPr>
+      <w:rFonts w:cs="Courier New"/>
+    </w:rPr>
+  </w:style>
+  <w:style w:type="character" w:customStyle="1" w:styleId="ListLabel4">
+    <w:name w:val="ListLabel 4"/>
+    <w:qFormat/>
+    <w:rPr>
+      <w:rFonts w:cs="Courier New"/>
+    </w:rPr>
+  </w:style>
+  <w:style w:type="character" w:customStyle="1" w:styleId="ListLabel5">
+    <w:name w:val="ListLabel 5"/>
+    <w:qFormat/>
+    <w:rPr>
+      <w:rFonts w:cs="Courier New"/>
+    </w:rPr>
+  </w:style>
+  <w:style w:type="character" w:customStyle="1" w:styleId="ListLabel6">
+    <w:name w:val="ListLabel 6"/>
+    <w:qFormat/>
+    <w:rPr>
+      <w:rFonts w:cs="Courier New"/>
+    </w:rPr>
+  </w:style>
+  <w:style w:type="character" w:customStyle="1" w:styleId="ListLabel7">
+    <w:name w:val="ListLabel 7"/>
+    <w:qFormat/>
+    <w:rPr>
+      <w:rFonts w:cs="Courier New"/>
+    </w:rPr>
+  </w:style>
+  <w:style w:type="character" w:customStyle="1" w:styleId="ListLabel8">
+    <w:name w:val="ListLabel 8"/>
+    <w:qFormat/>
+    <w:rPr>
+      <w:rFonts w:cs="Courier New"/>
+    </w:rPr>
+  </w:style>
+  <w:style w:type="character" w:customStyle="1" w:styleId="ListLabel9">
+    <w:name w:val="ListLabel 9"/>
+    <w:qFormat/>
+    <w:rPr>
+      <w:rFonts w:cs="Courier New"/>
+    </w:rPr>
+  </w:style>
+  <w:style w:type="character" w:customStyle="1" w:styleId="ListLabel10">
+    <w:name w:val="ListLabel 10"/>
+    <w:qFormat/>
+    <w:rPr>
+      <w:rFonts w:cs="Courier New"/>
+    </w:rPr>
+  </w:style>
+  <w:style w:type="character" w:customStyle="1" w:styleId="ListLabel11">
+    <w:name w:val="ListLabel 11"/>
+    <w:qFormat/>
+    <w:rPr>
+      <w:rFonts w:cs="Courier New"/>
+    </w:rPr>
+  </w:style>
+  <w:style w:type="character" w:customStyle="1" w:styleId="ListLabel12">
+    <w:name w:val="ListLabel 12"/>
+    <w:qFormat/>
+    <w:rPr>
+      <w:rFonts w:cs="Courier New"/>
+    </w:rPr>
+  </w:style>
+  <w:style w:type="character" w:customStyle="1" w:styleId="ListLabel13">
+    <w:name w:val="ListLabel 13"/>
+    <w:qFormat/>
+    <w:rPr>
+      <w:rFonts w:cs="Courier New"/>
+    </w:rPr>
+  </w:style>
+  <w:style w:type="character" w:customStyle="1" w:styleId="ListLabel14">
+    <w:name w:val="ListLabel 14"/>
+    <w:qFormat/>
+    <w:rPr>
+      <w:rFonts w:cs="Courier New"/>
+    </w:rPr>
+  </w:style>
+  <w:style w:type="character" w:customStyle="1" w:styleId="ListLabel15">
+    <w:name w:val="ListLabel 15"/>
+    <w:qFormat/>
+    <w:rPr>
+      <w:rFonts w:cs="Courier New"/>
+    </w:rPr>
+  </w:style>
+  <w:style w:type="character" w:customStyle="1" w:styleId="ListLabel16">
+    <w:name w:val="ListLabel 16"/>
+    <w:qFormat/>
+    <w:rPr>
+      <w:rFonts w:cs="Courier New"/>
+    </w:rPr>
+  </w:style>
+  <w:style w:type="character" w:customStyle="1" w:styleId="ListLabel17">
+    <w:name w:val="ListLabel 17"/>
+    <w:qFormat/>
+    <w:rPr>
+      <w:rFonts w:cs="Courier New"/>
+    </w:rPr>
+  </w:style>
+  <w:style w:type="character" w:customStyle="1" w:styleId="ListLabel18">
+    <w:name w:val="ListLabel 18"/>
+    <w:qFormat/>
+    <w:rPr>
+      <w:rFonts w:cs="Courier New"/>
+    </w:rPr>
+  </w:style>
+  <w:style w:type="character" w:customStyle="1" w:styleId="ListLabel19">
+    <w:name w:val="ListLabel 19"/>
+    <w:qFormat/>
+    <w:rPr>
+      <w:rFonts w:eastAsia="Calibri" w:cs="Calibri"/>
+    </w:rPr>
+  </w:style>
+  <w:style w:type="character" w:customStyle="1" w:styleId="ListLabel20">
+    <w:name w:val="ListLabel 20"/>
+    <w:qFormat/>
+    <w:rPr>
+      <w:rFonts w:cs="Courier New"/>
+    </w:rPr>
+  </w:style>
+  <w:style w:type="character" w:customStyle="1" w:styleId="ListLabel21">
+    <w:name w:val="ListLabel 21"/>
+    <w:qFormat/>
+    <w:rPr>
+      <w:rFonts w:cs="Courier New"/>
+    </w:rPr>
+  </w:style>
+  <w:style w:type="character" w:customStyle="1" w:styleId="ListLabel22">
+    <w:name w:val="ListLabel 22"/>
+    <w:qFormat/>
+    <w:rPr>
+      <w:rFonts w:cs="Courier New"/>
+    </w:rPr>
+  </w:style>
+  <w:style w:type="character" w:customStyle="1" w:styleId="ListLabel23">
+    <w:name w:val="ListLabel 23"/>
+    <w:qFormat/>
+    <w:rPr>
+      <w:rFonts w:cs="Courier New"/>
+    </w:rPr>
+  </w:style>
+  <w:style w:type="character" w:customStyle="1" w:styleId="ListLabel24">
+    <w:name w:val="ListLabel 24"/>
+    <w:qFormat/>
+    <w:rPr>
+      <w:rFonts w:cs="Courier New"/>
+    </w:rPr>
+  </w:style>
+  <w:style w:type="character" w:customStyle="1" w:styleId="ListLabel25">
+    <w:name w:val="ListLabel 25"/>
+    <w:qFormat/>
+    <w:rPr>
+      <w:rFonts w:cs="Courier New"/>
+    </w:rPr>
+  </w:style>
+  <w:style w:type="character" w:customStyle="1" w:styleId="ListLabel26">
+    <w:name w:val="ListLabel 26"/>
+    <w:qFormat/>
+    <w:rPr>
+      <w:rFonts w:cs="Courier New"/>
+    </w:rPr>
+  </w:style>
+  <w:style w:type="character" w:customStyle="1" w:styleId="ListLabel27">
+    <w:name w:val="ListLabel 27"/>
+    <w:qFormat/>
+    <w:rPr>
+      <w:rFonts w:cs="Courier New"/>
+    </w:rPr>
+  </w:style>
+  <w:style w:type="character" w:customStyle="1" w:styleId="ListLabel28">
+    <w:name w:val="ListLabel 28"/>
+    <w:qFormat/>
+    <w:rPr>
+      <w:rFonts w:cs="Courier New"/>
+    </w:rPr>
+  </w:style>
+  <w:style w:type="character" w:customStyle="1" w:styleId="ListLabel29">
+    <w:name w:val="ListLabel 29"/>
+    <w:qFormat/>
+    <w:rPr>
+      <w:rFonts w:cs="Courier New"/>
+    </w:rPr>
+  </w:style>
+  <w:style w:type="character" w:customStyle="1" w:styleId="ListLabel30">
+    <w:name w:val="ListLabel 30"/>
+    <w:qFormat/>
+    <w:rPr>
+      <w:rFonts w:cs="Courier New"/>
+    </w:rPr>
+  </w:style>
+  <w:style w:type="character" w:customStyle="1" w:styleId="ListLabel31">
+    <w:name w:val="ListLabel 31"/>
+    <w:qFormat/>
+    <w:rPr>
+      <w:rFonts w:cs="Courier New"/>
+    </w:rPr>
+  </w:style>
+  <w:style w:type="character" w:customStyle="1" w:styleId="ListLabel32">
+    <w:name w:val="ListLabel 32"/>
+    <w:qFormat/>
+    <w:rPr>
+      <w:rFonts w:cs="Courier New"/>
+    </w:rPr>
+  </w:style>
+  <w:style w:type="character" w:customStyle="1" w:styleId="ListLabel33">
+    <w:name w:val="ListLabel 33"/>
+    <w:qFormat/>
+    <w:rPr>
+      <w:rFonts w:cs="Courier New"/>
+    </w:rPr>
+  </w:style>
+  <w:style w:type="character" w:customStyle="1" w:styleId="ListLabel34">
+    <w:name w:val="ListLabel 34"/>
+    <w:qFormat/>
+  </w:style>
+  <w:style w:type="character" w:customStyle="1" w:styleId="ListLabel35">
+    <w:name w:val="ListLabel 35"/>
+    <w:qFormat/>
+  </w:style>
+  <w:style w:type="character" w:customStyle="1" w:styleId="ListLabel36">
+    <w:name w:val="ListLabel 36"/>
+    <w:qFormat/>
+    <w:rPr>
+      <w:rFonts w:cs="Courier New"/>
+    </w:rPr>
+  </w:style>
+  <w:style w:type="character" w:customStyle="1" w:styleId="ListLabel37">
+    <w:name w:val="ListLabel 37"/>
+    <w:qFormat/>
+    <w:rPr>
+      <w:rFonts w:cs="Courier New"/>
+    </w:rPr>
+  </w:style>
+  <w:style w:type="character" w:customStyle="1" w:styleId="ListLabel38">
+    <w:name w:val="ListLabel 38"/>
+    <w:qFormat/>
+    <w:rPr>
+      <w:rFonts w:cs="Symbol"/>
+    </w:rPr>
+  </w:style>
+  <w:style w:type="character" w:customStyle="1" w:styleId="ListLabel39">
+    <w:name w:val="ListLabel 39"/>
+    <w:qFormat/>
+    <w:rPr>
+      <w:rFonts w:cs="Symbol"/>
+    </w:rPr>
+  </w:style>
+  <w:style w:type="character" w:customStyle="1" w:styleId="ListLabel40">
+    <w:name w:val="ListLabel 40"/>
+    <w:qFormat/>
+    <w:rPr>
+      <w:rFonts w:cs="Symbol"/>
+    </w:rPr>
+  </w:style>
+  <w:style w:type="character" w:customStyle="1" w:styleId="ListLabel41">
+    <w:name w:val="ListLabel 41"/>
+    <w:qFormat/>
+    <w:rPr>
+      <w:rFonts w:cs="Symbol"/>
+      <w:sz w:val="24"/>
+    </w:rPr>
+  </w:style>
+  <w:style w:type="character" w:customStyle="1" w:styleId="ListLabel42">
+    <w:name w:val="ListLabel 42"/>
+    <w:qFormat/>
+    <w:rPr>
+      <w:rFonts w:cs="Symbol"/>
+    </w:rPr>
+  </w:style>
+  <w:style w:type="character" w:customStyle="1" w:styleId="ListLabel43">
+    <w:name w:val="ListLabel 43"/>
+    <w:qFormat/>
+  </w:style>
+  <w:style w:type="character" w:customStyle="1" w:styleId="ListLabel44">
+    <w:name w:val="ListLabel 44"/>
+    <w:qFormat/>
+    <w:rPr>
+      <w:rFonts w:cs="Symbol"/>
+    </w:rPr>
+  </w:style>
+  <w:style w:type="character" w:customStyle="1" w:styleId="ListLabel45">
+    <w:name w:val="ListLabel 45"/>
+    <w:qFormat/>
+    <w:rPr>
+      <w:rFonts w:cs="Symbol"/>
+    </w:rPr>
+  </w:style>
+  <w:style w:type="character" w:customStyle="1" w:styleId="ListLabel46">
+    <w:name w:val="ListLabel 46"/>
+    <w:qFormat/>
+    <w:rPr>
+      <w:sz w:val="24"/>
+    </w:rPr>
+  </w:style>
+  <w:style w:type="paragraph" w:customStyle="1" w:styleId="Heading">
+    <w:name w:val="Heading"/>
+    <w:basedOn w:val="Normal"/>
+    <w:next w:val="BodyText"/>
+    <w:qFormat/>
+    <w:pPr>
+      <w:keepNext/>
+      <w:spacing w:before="240" w:after="120"/>
+    </w:pPr>
+    <w:rPr>
+      <w:rFonts w:ascii="Liberation Sans" w:eastAsia="Noto Sans CJK SC Regular" w:hAnsi="Liberation Sans" w:cs="FreeSans"/>
+      <w:sz w:val="28"/>
+      <w:szCs w:val="28"/>
+    </w:rPr>
+  </w:style>
+  <w:style w:type="paragraph" w:styleId="BodyText">
+    <w:name w:val="Body Text"/>
+    <w:basedOn w:val="Normal"/>
+    <w:pPr>
+      <w:spacing w:after="140" w:line="288" w:lineRule="auto"/>
+    </w:pPr>
+  </w:style>
+  <w:style w:type="paragraph" w:styleId="List">
+    <w:name w:val="List"/>
+    <w:basedOn w:val="BodyText"/>
+    <w:rPr>
+      <w:rFonts w:cs="FreeSans"/>
+    </w:rPr>
+  </w:style>
+  <w:style w:type="paragraph" w:styleId="Caption">
+    <w:name w:val="caption"/>
+    <w:basedOn w:val="Normal"/>
+    <w:next w:val="Normal"/>
+    <w:uiPriority w:val="35"/>
+    <w:semiHidden/>
+    <w:unhideWhenUsed/>
+    <w:qFormat/>
+    <w:rsid w:val="00596489"/>
+    <w:pPr>
+      <w:spacing w:after="200" w:line="240" w:lineRule="auto"/>
+    </w:pPr>
+    <w:rPr>
+      <w:i/>
+      <w:iCs/>
+      <w:color w:val="44546A" w:themeColor="text2"/>
+      <w:sz w:val="18"/>
+      <w:szCs w:val="18"/>
+    </w:rPr>
+  </w:style>
+  <w:style w:type="paragraph" w:customStyle="1" w:styleId="Index">
+    <w:name w:val="Index"/>
+    <w:basedOn w:val="Normal"/>
+    <w:qFormat/>
+    <w:pPr>
+      <w:suppressLineNumbers/>
+    </w:pPr>
+    <w:rPr>
+      <w:rFonts w:cs="FreeSans"/>
+    </w:rPr>
+  </w:style>
+  <w:style w:type="paragraph" w:styleId="ListParagraph">
+    <w:name w:val="List Paragraph"/>
+    <w:basedOn w:val="Normal"/>
+    <w:uiPriority w:val="34"/>
+    <w:qFormat/>
+    <w:rsid w:val="008323D3"/>
+    <w:pPr>
+      <w:ind w:left="720"/>
+      <w:contextualSpacing/>
+    </w:pPr>
+  </w:style>
+  <w:style w:type="paragraph" w:styleId="Title">
+    <w:name w:val="Title"/>
+    <w:basedOn w:val="Normal"/>
+    <w:next w:val="Normal"/>
+    <w:link w:val="TitleChar"/>
+    <w:uiPriority w:val="10"/>
+    <w:qFormat/>
+    <w:rsid w:val="00596489"/>
+    <w:pPr>
+      <w:spacing w:after="0" w:line="240" w:lineRule="auto"/>
+      <w:contextualSpacing/>
+    </w:pPr>
+    <w:rPr>
+      <w:rFonts w:asciiTheme="majorHAnsi" w:eastAsiaTheme="majorEastAsia" w:hAnsiTheme="majorHAnsi" w:cstheme="majorBidi"/>
+      <w:color w:val="000000" w:themeColor="text1"/>
+      <w:sz w:val="56"/>
+      <w:szCs w:val="56"/>
+    </w:rPr>
+  </w:style>
+  <w:style w:type="paragraph" w:styleId="Subtitle">
+    <w:name w:val="Subtitle"/>
+    <w:basedOn w:val="Normal"/>
+    <w:next w:val="Normal"/>
+    <w:link w:val="SubtitleChar"/>
+    <w:uiPriority w:val="11"/>
+    <w:qFormat/>
+    <w:rsid w:val="00596489"/>
+    <w:rPr>
+      <w:color w:val="5A5A5A" w:themeColor="text1" w:themeTint="A5"/>
+      <w:spacing w:val="10"/>
+    </w:rPr>
+  </w:style>
+  <w:style w:type="paragraph" w:styleId="NoSpacing">
+    <w:name w:val="No Spacing"/>
+    <w:uiPriority w:val="1"/>
+    <w:qFormat/>
+    <w:rsid w:val="00596489"/>
+    <w:rPr>
+      <w:color w:val="00000A"/>
+      <w:sz w:val="22"/>
+    </w:rPr>
+  </w:style>
+  <w:style w:type="paragraph" w:styleId="Quote">
+    <w:name w:val="Quote"/>
+    <w:basedOn w:val="Normal"/>
+    <w:next w:val="Normal"/>
+    <w:link w:val="QuoteChar"/>
+    <w:uiPriority w:val="29"/>
+    <w:qFormat/>
+    <w:rsid w:val="00596489"/>
+    <w:pPr>
+      <w:spacing w:before="160"/>
+      <w:ind w:left="720" w:right="720"/>
+    </w:pPr>
+    <w:rPr>
+      <w:i/>
+      <w:iCs/>
+      <w:color w:val="000000" w:themeColor="text1"/>
+    </w:rPr>
+  </w:style>
+  <w:style w:type="paragraph" w:styleId="IntenseQuote">
+    <w:name w:val="Intense Quote"/>
+    <w:basedOn w:val="Normal"/>
+    <w:next w:val="Normal"/>
+    <w:link w:val="IntenseQuoteChar"/>
+    <w:uiPriority w:val="30"/>
+    <w:qFormat/>
+    <w:rsid w:val="00596489"/>
+    <w:pPr>
+      <w:pBdr>
+        <w:top w:val="single" w:sz="24" w:space="1" w:color="F2F2F2"/>
+        <w:bottom w:val="single" w:sz="24" w:space="1" w:color="F2F2F2"/>
+      </w:pBdr>
+      <w:shd w:val="clear" w:color="auto" w:fill="F2F2F2" w:themeFill="background1" w:themeFillShade="F2"/>
+      <w:spacing w:before="240" w:after="240"/>
+      <w:ind w:left="936" w:right="936"/>
+      <w:jc w:val="center"/>
+    </w:pPr>
+    <w:rPr>
+      <w:color w:val="000000" w:themeColor="text1"/>
+    </w:rPr>
+  </w:style>
+  <w:style w:type="paragraph" w:styleId="TOCHeading">
+    <w:name w:val="TOC Heading"/>
+    <w:basedOn w:val="Heading1"/>
+    <w:next w:val="Normal"/>
+    <w:uiPriority w:val="39"/>
+    <w:semiHidden/>
+    <w:unhideWhenUsed/>
+    <w:qFormat/>
+    <w:rsid w:val="00596489"/>
+    <w:pPr>
+      <w:numPr>
+        <w:numId w:val="0"/>
+      </w:numPr>
+    </w:pPr>
+  </w:style>
+  <w:style w:type="paragraph" w:styleId="Header">
+    <w:name w:val="header"/>
+    <w:basedOn w:val="Normal"/>
+    <w:link w:val="HeaderChar"/>
+    <w:uiPriority w:val="99"/>
+    <w:unhideWhenUsed/>
+    <w:rsid w:val="009718A6"/>
+    <w:pPr>
+      <w:tabs>
+        <w:tab w:val="center" w:pos="4513"/>
+        <w:tab w:val="right" w:pos="9026"/>
+      </w:tabs>
+      <w:spacing w:after="0" w:line="240" w:lineRule="auto"/>
+    </w:pPr>
+  </w:style>
+  <w:style w:type="paragraph" w:styleId="Footer">
+    <w:name w:val="footer"/>
+    <w:basedOn w:val="Normal"/>
+    <w:link w:val="FooterChar"/>
+    <w:uiPriority w:val="99"/>
+    <w:unhideWhenUsed/>
+    <w:rsid w:val="009718A6"/>
+    <w:pPr>
+      <w:tabs>
+        <w:tab w:val="center" w:pos="4513"/>
+        <w:tab w:val="right" w:pos="9026"/>
+      </w:tabs>
+      <w:spacing w:after="0" w:line="240" w:lineRule="auto"/>
+    </w:pPr>
+  </w:style>
+  <w:style w:type="paragraph" w:styleId="BalloonText">
+    <w:name w:val="Balloon Text"/>
+    <w:basedOn w:val="Normal"/>
+    <w:link w:val="BalloonTextChar"/>
+    <w:uiPriority w:val="99"/>
+    <w:semiHidden/>
+    <w:unhideWhenUsed/>
+    <w:rsid w:val="009F6D6A"/>
+    <w:pPr>
+      <w:spacing w:after="0" w:line="240" w:lineRule="auto"/>
+    </w:pPr>
+    <w:rPr>
+      <w:rFonts w:ascii="Tahoma" w:hAnsi="Tahoma" w:cs="Tahoma"/>
+      <w:sz w:val="16"/>
+      <w:szCs w:val="16"/>
+    </w:rPr>
+  </w:style>
+  <w:style w:type="character" w:customStyle="1" w:styleId="BalloonTextChar">
+    <w:name w:val="Balloon Text Char"/>
+    <w:basedOn w:val="DefaultParagraphFont"/>
+    <w:link w:val="BalloonText"/>
+    <w:uiPriority w:val="99"/>
+    <w:semiHidden/>
+    <w:rsid w:val="009F6D6A"/>
+    <w:rPr>
+      <w:rFonts w:ascii="Tahoma" w:hAnsi="Tahoma" w:cs="Tahoma"/>
+      <w:color w:val="00000A"/>
+      <w:sz w:val="16"/>
+      <w:szCs w:val="16"/>
+    </w:rPr>
   </w:style>
 </w:styles>
 </file>
@@ -4701,7 +6014,7 @@
   <a:extraClrSchemeLst/>
   <a:extLst>
     <a:ext uri="{05A4C25C-085E-4340-85A3-A5531E510DB2}">
-      <thm15:themeFamily xmlns:thm15="http://schemas.microsoft.com/office/thememl/2012/main" name="Office Theme" id="{62F939B6-93AF-4DB8-9C6B-D6C7DFDC589F}" vid="{4A3C46E8-61CC-4603-A589-7422A47A8E4A}"/>
+      <thm15:themeFamily xmlns:thm15="http://schemas.microsoft.com/office/thememl/2012/main" xmlns="" name="Office Theme" id="{62F939B6-93AF-4DB8-9C6B-D6C7DFDC589F}" vid="{4A3C46E8-61CC-4603-A589-7422A47A8E4A}"/>
     </a:ext>
   </a:extLst>
 </a:theme>

</xml_diff>

<commit_message>
Documentation folder ready for submission
</commit_message>
<xml_diff>
--- a/Documentation/Developer_File.docx
+++ b/Documentation/Developer_File.docx
@@ -8,21 +8,68 @@
         <w:contextualSpacing/>
         <w:jc w:val="both"/>
         <w:rPr>
-          <w:color w:val="FF0000"/>
-        </w:rPr>
-      </w:pPr>
-      <w:r>
-        <w:rPr>
           <w:b/>
           <w:color w:val="FF0000"/>
         </w:rPr>
+      </w:pPr>
+    </w:p>
+    <w:p>
+      <w:pPr>
+        <w:spacing w:before="120" w:after="0"/>
+        <w:contextualSpacing/>
+        <w:jc w:val="both"/>
+        <w:rPr>
+          <w:color w:val="FF0000"/>
+        </w:rPr>
+      </w:pPr>
+      <w:r>
+        <w:rPr>
+          <w:b/>
+          <w:color w:val="FF0000"/>
+        </w:rPr>
         <w:t>Note:</w:t>
       </w:r>
       <w:r>
         <w:rPr>
           <w:color w:val="FF0000"/>
         </w:rPr>
-        <w:t xml:space="preserve"> This documents aim to be used as a guide to support the development of lrgext.py, to those intending to modify the script in a future and those looking for a reference of the steps and features to be accomplished during script development in a collaborative environment. </w:t>
+        <w:t xml:space="preserve"> This </w:t>
+      </w:r>
+      <w:r>
+        <w:rPr>
+          <w:color w:val="FF0000"/>
+        </w:rPr>
+        <w:t>document</w:t>
+      </w:r>
+      <w:r>
+        <w:rPr>
+          <w:color w:val="FF0000"/>
+        </w:rPr>
+        <w:t xml:space="preserve"> aim</w:t>
+      </w:r>
+      <w:r>
+        <w:rPr>
+          <w:color w:val="FF0000"/>
+        </w:rPr>
+        <w:t>s</w:t>
+      </w:r>
+      <w:r>
+        <w:rPr>
+          <w:color w:val="FF0000"/>
+        </w:rPr>
+        <w:t xml:space="preserve"> to be used as a guide to support the development of lrgext.</w:t>
+      </w:r>
+      <w:r>
+        <w:rPr>
+          <w:color w:val="FF0000"/>
+        </w:rPr>
+        <w:t>x.</w:t>
+      </w:r>
+      <w:r>
+        <w:rPr>
+          <w:color w:val="FF0000"/>
+        </w:rPr>
+        <w:t xml:space="preserve">py, to those intending to modify the script in a future and those looking for a reference of the steps and features to be accomplished during script development in a collaborative environment. </w:t>
       </w:r>
     </w:p>
     <w:p>
@@ -46,24 +93,6 @@
       </w:pPr>
       <w:r>
         <w:t xml:space="preserve">PROGRAM DEVELOPMENT </w:t>
-      </w:r>
-    </w:p>
-    <w:p>
-      <w:pPr>
-        <w:pStyle w:val="Heading3"/>
-        <w:numPr>
-          <w:ilvl w:val="0"/>
-          <w:numId w:val="0"/>
-        </w:numPr>
-        <w:spacing w:before="120" w:after="160"/>
-        <w:ind w:left="426"/>
-        <w:contextualSpacing/>
-      </w:pPr>
-      <w:r>
-        <w:rPr>
-          <w:color w:val="70AD47" w:themeColor="accent6"/>
-        </w:rPr>
-        <w:t>/Need still to include all the things we have done that are included in the script. The final document will contain just the things done and some outlook/</w:t>
       </w:r>
     </w:p>
     <w:p>
@@ -76,9 +105,18 @@
         <w:spacing w:before="120" w:after="160"/>
         <w:ind w:left="426" w:hanging="426"/>
         <w:contextualSpacing/>
-      </w:pPr>
-      <w:r>
-        <w:t>Initial framework and structure: IGP, Done</w:t>
+        <w:rPr>
+          <w:b w:val="0"/>
+        </w:rPr>
+      </w:pPr>
+      <w:r>
+        <w:t xml:space="preserve">Initial framework and structure: </w:t>
+      </w:r>
+      <w:r>
+        <w:rPr>
+          <w:b w:val="0"/>
+        </w:rPr>
+        <w:t>IGP, Done</w:t>
       </w:r>
     </w:p>
     <w:p>
@@ -147,7 +185,7 @@
           <w:sz w:val="24"/>
           <w:szCs w:val="24"/>
         </w:rPr>
-        <w:t>LRG file exists and is a readable file: IGP, Done</w:t>
+        <w:t>Testing there is an allocated LRG for the given gene name: VF, Done</w:t>
       </w:r>
     </w:p>
     <w:p>
@@ -170,7 +208,15 @@
           <w:sz w:val="24"/>
           <w:szCs w:val="24"/>
         </w:rPr>
-        <w:t>Check that the xml version format (schema) is right: IGP, Done</w:t>
+        <w:t xml:space="preserve">Testing </w:t>
+      </w:r>
+      <w:r>
+        <w:rPr>
+          <w:rFonts w:cstheme="minorHAnsi"/>
+          <w:sz w:val="24"/>
+          <w:szCs w:val="24"/>
+        </w:rPr>
+        <w:t>LRG file exists and is a readable file: IGP, Done</w:t>
       </w:r>
     </w:p>
     <w:p>
@@ -193,7 +239,7 @@
           <w:sz w:val="24"/>
           <w:szCs w:val="24"/>
         </w:rPr>
-        <w:t>Strand test, check direction of strand: IGP, Done</w:t>
+        <w:t>Check that the xml version format (schema) is right: IGP, Done</w:t>
       </w:r>
     </w:p>
     <w:p>
@@ -204,14 +250,43 @@
           <w:numId w:val="5"/>
         </w:numPr>
         <w:spacing w:before="120" w:after="0"/>
-      </w:pPr>
-      <w:r>
-        <w:rPr>
-          <w:rFonts w:cstheme="minorHAnsi"/>
-          <w:sz w:val="24"/>
-          <w:szCs w:val="24"/>
-        </w:rPr>
-        <w:t>Check if the given gene has an allocated LRG ID: VF, Done</w:t>
+        <w:rPr>
+          <w:rFonts w:cstheme="minorHAnsi"/>
+          <w:sz w:val="24"/>
+          <w:szCs w:val="24"/>
+        </w:rPr>
+      </w:pPr>
+      <w:r>
+        <w:rPr>
+          <w:rFonts w:cstheme="minorHAnsi"/>
+          <w:sz w:val="24"/>
+          <w:szCs w:val="24"/>
+        </w:rPr>
+        <w:t>C</w:t>
+      </w:r>
+      <w:r>
+        <w:rPr>
+          <w:rFonts w:cstheme="minorHAnsi"/>
+          <w:sz w:val="24"/>
+          <w:szCs w:val="24"/>
+        </w:rPr>
+        <w:t>heck direction of strand</w:t>
+      </w:r>
+      <w:r>
+        <w:rPr>
+          <w:rFonts w:cstheme="minorHAnsi"/>
+          <w:sz w:val="24"/>
+          <w:szCs w:val="24"/>
+        </w:rPr>
+        <w:t xml:space="preserve"> and warn if in reverse</w:t>
+      </w:r>
+      <w:r>
+        <w:rPr>
+          <w:rFonts w:cstheme="minorHAnsi"/>
+          <w:sz w:val="24"/>
+          <w:szCs w:val="24"/>
+        </w:rPr>
+        <w:t>: IGP, Done</w:t>
       </w:r>
     </w:p>
     <w:p>
@@ -222,75 +297,40 @@
           <w:numId w:val="5"/>
         </w:numPr>
         <w:spacing w:before="120" w:after="0"/>
-        <w:rPr>
-          <w:rFonts w:cstheme="minorHAnsi"/>
-          <w:sz w:val="24"/>
-          <w:szCs w:val="24"/>
-        </w:rPr>
-      </w:pPr>
-      <w:r>
-        <w:rPr>
-          <w:rFonts w:cstheme="minorHAnsi"/>
-          <w:sz w:val="24"/>
-          <w:szCs w:val="24"/>
-        </w:rPr>
-        <w:t xml:space="preserve">Build test: </w:t>
+      </w:pPr>
+      <w:r>
+        <w:rPr>
+          <w:rFonts w:cstheme="minorHAnsi"/>
+          <w:sz w:val="24"/>
+          <w:szCs w:val="24"/>
+        </w:rPr>
+        <w:t xml:space="preserve">Check the number of builds and if more than one, </w:t>
+      </w:r>
+      <w:r>
+        <w:rPr>
+          <w:rFonts w:cstheme="minorHAnsi"/>
+          <w:sz w:val="24"/>
+          <w:szCs w:val="24"/>
+        </w:rPr>
+        <w:t>check that coordinates are diff. VF, Done</w:t>
       </w:r>
     </w:p>
     <w:p>
       <w:pPr>
         <w:pStyle w:val="ListParagraph"/>
         <w:numPr>
-          <w:ilvl w:val="2"/>
+          <w:ilvl w:val="1"/>
           <w:numId w:val="5"/>
         </w:numPr>
         <w:spacing w:before="120" w:after="0"/>
       </w:pPr>
-      <w:proofErr w:type="spellStart"/>
-      <w:r>
-        <w:rPr>
-          <w:rFonts w:cstheme="minorHAnsi"/>
-          <w:sz w:val="24"/>
-          <w:szCs w:val="24"/>
-        </w:rPr>
-        <w:t>Build_number</w:t>
-      </w:r>
-      <w:proofErr w:type="spellEnd"/>
-      <w:r>
-        <w:rPr>
-          <w:rFonts w:cstheme="minorHAnsi"/>
-          <w:sz w:val="24"/>
-          <w:szCs w:val="24"/>
-        </w:rPr>
-        <w:t>: check the number of build provided. If more than one, check that coordinates are diff. VF, Done</w:t>
-      </w:r>
-    </w:p>
-    <w:p>
-      <w:pPr>
-        <w:pStyle w:val="ListParagraph"/>
-        <w:numPr>
-          <w:ilvl w:val="2"/>
-          <w:numId w:val="5"/>
-        </w:numPr>
-        <w:spacing w:before="120"/>
-      </w:pPr>
-      <w:proofErr w:type="spellStart"/>
-      <w:r>
-        <w:rPr>
-          <w:rFonts w:cstheme="minorHAnsi"/>
-          <w:sz w:val="24"/>
-          <w:szCs w:val="24"/>
-        </w:rPr>
-        <w:t>Build_coor</w:t>
-      </w:r>
-      <w:proofErr w:type="spellEnd"/>
-      <w:r>
-        <w:rPr>
-          <w:rFonts w:cstheme="minorHAnsi"/>
-          <w:sz w:val="24"/>
-          <w:szCs w:val="24"/>
-        </w:rPr>
-        <w:t>: check that the start and end of the coordinate for each build are different. VF, Done</w:t>
+      <w:r>
+        <w:rPr>
+          <w:rFonts w:cstheme="minorHAnsi"/>
+          <w:sz w:val="24"/>
+          <w:szCs w:val="24"/>
+        </w:rPr>
+        <w:t>Check and compare the size of the reference build with the LRG sequence, VF, Done</w:t>
       </w:r>
     </w:p>
     <w:p>
@@ -307,14 +347,6 @@
           <w:szCs w:val="24"/>
         </w:rPr>
       </w:pPr>
-      <w:r>
-        <w:rPr>
-          <w:rFonts w:cstheme="minorHAnsi"/>
-          <w:sz w:val="24"/>
-          <w:szCs w:val="24"/>
-        </w:rPr>
-        <w:tab/>
-      </w:r>
       <w:proofErr w:type="spellStart"/>
       <w:r>
         <w:rPr>
@@ -348,14 +380,6 @@
           <w:szCs w:val="24"/>
         </w:rPr>
       </w:pPr>
-      <w:r>
-        <w:rPr>
-          <w:rFonts w:cstheme="minorHAnsi"/>
-          <w:sz w:val="24"/>
-          <w:szCs w:val="24"/>
-        </w:rPr>
-        <w:tab/>
-      </w:r>
       <w:proofErr w:type="spellStart"/>
       <w:r>
         <w:rPr>
@@ -389,14 +413,6 @@
           <w:szCs w:val="24"/>
         </w:rPr>
       </w:pPr>
-      <w:r>
-        <w:rPr>
-          <w:rFonts w:cstheme="minorHAnsi"/>
-          <w:sz w:val="24"/>
-          <w:szCs w:val="24"/>
-        </w:rPr>
-        <w:tab/>
-      </w:r>
       <w:proofErr w:type="spellStart"/>
       <w:r>
         <w:rPr>
@@ -413,7 +429,31 @@
           <w:sz w:val="24"/>
           <w:szCs w:val="24"/>
         </w:rPr>
-        <w:t xml:space="preserve">: check that we get the right number of exons (assert) : IGP, IP </w:t>
+        <w:t xml:space="preserve">: check that we get the right number of exons: IGP, </w:t>
+      </w:r>
+      <w:r>
+        <w:rPr>
+          <w:rFonts w:cstheme="minorHAnsi"/>
+          <w:sz w:val="24"/>
+          <w:szCs w:val="24"/>
+        </w:rPr>
+        <w:t>D</w:t>
+      </w:r>
+      <w:r>
+        <w:rPr>
+          <w:rFonts w:cstheme="minorHAnsi"/>
+          <w:sz w:val="24"/>
+          <w:szCs w:val="24"/>
+        </w:rPr>
+        <w:t>one</w:t>
+      </w:r>
+      <w:r>
+        <w:rPr>
+          <w:rFonts w:cstheme="minorHAnsi"/>
+          <w:sz w:val="24"/>
+          <w:szCs w:val="24"/>
+        </w:rPr>
+        <w:t xml:space="preserve"> </w:t>
       </w:r>
     </w:p>
     <w:p>
@@ -492,7 +532,23 @@
           <w:sz w:val="24"/>
           <w:szCs w:val="24"/>
         </w:rPr>
-        <w:t>Input gene name from command line: VF, Done</w:t>
+        <w:t>Input gene name from command line:</w:t>
+      </w:r>
+      <w:r>
+        <w:rPr>
+          <w:rFonts w:cstheme="minorHAnsi"/>
+          <w:sz w:val="24"/>
+          <w:szCs w:val="24"/>
+        </w:rPr>
+        <w:t xml:space="preserve"> </w:t>
+      </w:r>
+      <w:r>
+        <w:rPr>
+          <w:rFonts w:cstheme="minorHAnsi"/>
+          <w:sz w:val="24"/>
+          <w:szCs w:val="24"/>
+        </w:rPr>
+        <w:t>VF, Done</w:t>
       </w:r>
     </w:p>
     <w:p>
@@ -508,12 +564,49 @@
         <w:spacing w:before="120" w:after="0"/>
       </w:pPr>
       <w:r>
-        <w:rPr>
-          <w:rFonts w:cstheme="minorHAnsi"/>
-          <w:sz w:val="24"/>
-          <w:szCs w:val="24"/>
-        </w:rPr>
-        <w:t>Warning if gene not found: VF, Done</w:t>
+        <w:t>Create a list of existing LRG files within directory: VF: Done</w:t>
+      </w:r>
+    </w:p>
+    <w:p>
+      <w:pPr>
+        <w:pStyle w:val="ListParagraph"/>
+        <w:numPr>
+          <w:ilvl w:val="1"/>
+          <w:numId w:val="5"/>
+        </w:numPr>
+        <w:tabs>
+          <w:tab w:val="left" w:pos="8505"/>
+        </w:tabs>
+        <w:spacing w:before="120" w:after="0"/>
+      </w:pPr>
+      <w:r>
+        <w:rPr>
+          <w:rFonts w:cstheme="minorHAnsi"/>
+          <w:sz w:val="24"/>
+          <w:szCs w:val="24"/>
+        </w:rPr>
+        <w:t xml:space="preserve">Search LRG file for given gene: VF, Done </w:t>
+      </w:r>
+    </w:p>
+    <w:p>
+      <w:pPr>
+        <w:pStyle w:val="ListParagraph"/>
+        <w:numPr>
+          <w:ilvl w:val="1"/>
+          <w:numId w:val="5"/>
+        </w:numPr>
+        <w:tabs>
+          <w:tab w:val="left" w:pos="8505"/>
+        </w:tabs>
+        <w:spacing w:before="120" w:after="0"/>
+      </w:pPr>
+      <w:r>
+        <w:rPr>
+          <w:rFonts w:cstheme="minorHAnsi"/>
+          <w:sz w:val="24"/>
+          <w:szCs w:val="24"/>
+        </w:rPr>
+        <w:t xml:space="preserve">Check and provide warnings: IGP + VF: Done </w:t>
       </w:r>
     </w:p>
     <w:p>
@@ -564,7 +657,7 @@
           <w:sz w:val="24"/>
           <w:szCs w:val="24"/>
         </w:rPr>
-        <w:t xml:space="preserve"> VF + IGP I-P – Check that all our parsing functions are listed</w:t>
+        <w:t xml:space="preserve"> </w:t>
       </w:r>
     </w:p>
     <w:p>
@@ -587,15 +680,23 @@
           <w:sz w:val="24"/>
           <w:szCs w:val="24"/>
         </w:rPr>
-        <w:t>Extracting</w:t>
-      </w:r>
-      <w:r>
-        <w:rPr>
-          <w:rFonts w:cstheme="minorHAnsi"/>
-          <w:sz w:val="24"/>
-          <w:szCs w:val="24"/>
-        </w:rPr>
-        <w:t xml:space="preserve"> exon, transcript and protein coordinates per exon: IGP, Done</w:t>
+        <w:t>Extract LRG background info</w:t>
+      </w:r>
+      <w:r>
+        <w:rPr>
+          <w:rFonts w:cstheme="minorHAnsi"/>
+          <w:sz w:val="24"/>
+          <w:szCs w:val="24"/>
+        </w:rPr>
+        <w:t>rmation</w:t>
+      </w:r>
+      <w:r>
+        <w:rPr>
+          <w:rFonts w:cstheme="minorHAnsi"/>
+          <w:sz w:val="24"/>
+          <w:szCs w:val="24"/>
+        </w:rPr>
+        <w:t>: IGP, Done</w:t>
       </w:r>
     </w:p>
     <w:p>
@@ -618,7 +719,23 @@
           <w:sz w:val="24"/>
           <w:szCs w:val="24"/>
         </w:rPr>
-        <w:t>Extract LRG background info: IGP, Done</w:t>
+        <w:t>Extract gene name</w:t>
+      </w:r>
+      <w:r>
+        <w:rPr>
+          <w:rFonts w:cstheme="minorHAnsi"/>
+          <w:sz w:val="24"/>
+          <w:szCs w:val="24"/>
+        </w:rPr>
+        <w:t xml:space="preserve"> (later used to create LRG directory)</w:t>
+      </w:r>
+      <w:r>
+        <w:rPr>
+          <w:rFonts w:cstheme="minorHAnsi"/>
+          <w:sz w:val="24"/>
+          <w:szCs w:val="24"/>
+        </w:rPr>
+        <w:t>: VF, Done</w:t>
       </w:r>
     </w:p>
     <w:p>
@@ -641,7 +758,7 @@
           <w:sz w:val="24"/>
           <w:szCs w:val="24"/>
         </w:rPr>
-        <w:t>Extract gene name: VF, Done</w:t>
+        <w:t>Extracting exon, transcript and protein coordinates per exon: IGP, Done</w:t>
       </w:r>
     </w:p>
     <w:p>
@@ -652,14 +769,35 @@
           <w:numId w:val="5"/>
         </w:numPr>
         <w:spacing w:before="120"/>
-      </w:pPr>
-      <w:r>
-        <w:rPr>
-          <w:rFonts w:cstheme="minorHAnsi"/>
-          <w:sz w:val="24"/>
-          <w:szCs w:val="24"/>
-        </w:rPr>
-        <w:t>Extract</w:t>
+        <w:rPr>
+          <w:rFonts w:cstheme="minorHAnsi"/>
+          <w:sz w:val="24"/>
+          <w:szCs w:val="24"/>
+        </w:rPr>
+      </w:pPr>
+      <w:r>
+        <w:rPr>
+          <w:rFonts w:cstheme="minorHAnsi"/>
+          <w:sz w:val="24"/>
+          <w:szCs w:val="24"/>
+        </w:rPr>
+        <w:t xml:space="preserve">Extract </w:t>
+      </w:r>
+      <w:r>
+        <w:rPr>
+          <w:rFonts w:cstheme="minorHAnsi"/>
+          <w:sz w:val="24"/>
+          <w:szCs w:val="24"/>
+        </w:rPr>
+        <w:t>differences</w:t>
+      </w:r>
+      <w:r>
+        <w:rPr>
+          <w:rFonts w:cstheme="minorHAnsi"/>
+          <w:sz w:val="24"/>
+          <w:szCs w:val="24"/>
+        </w:rPr>
+        <w:t xml:space="preserve"> between</w:t>
       </w:r>
       <w:r>
         <w:rPr>
@@ -675,23 +813,42 @@
           <w:sz w:val="24"/>
           <w:szCs w:val="24"/>
         </w:rPr>
-        <w:t xml:space="preserve"> info</w:t>
-      </w:r>
-      <w:r>
-        <w:rPr>
-          <w:rFonts w:cstheme="minorHAnsi"/>
-          <w:sz w:val="24"/>
-          <w:szCs w:val="24"/>
-        </w:rPr>
-        <w:t>: VF, Do</w:t>
-      </w:r>
-      <w:r>
-        <w:rPr>
-          <w:rFonts w:cstheme="minorHAnsi"/>
-          <w:sz w:val="24"/>
-          <w:szCs w:val="24"/>
-        </w:rPr>
-        <w:t>ne</w:t>
+        <w:t>: VF, Done</w:t>
+      </w:r>
+    </w:p>
+    <w:p>
+      <w:pPr>
+        <w:pStyle w:val="ListParagraph"/>
+        <w:spacing w:before="120"/>
+        <w:ind w:left="644"/>
+        <w:rPr>
+          <w:rFonts w:cstheme="minorHAnsi"/>
+          <w:sz w:val="24"/>
+          <w:szCs w:val="24"/>
+        </w:rPr>
+      </w:pPr>
+    </w:p>
+    <w:p>
+      <w:pPr>
+        <w:pStyle w:val="ListParagraph"/>
+        <w:numPr>
+          <w:ilvl w:val="0"/>
+          <w:numId w:val="5"/>
+        </w:numPr>
+        <w:spacing w:before="120"/>
+        <w:rPr>
+          <w:rFonts w:cstheme="minorHAnsi"/>
+          <w:sz w:val="24"/>
+          <w:szCs w:val="24"/>
+        </w:rPr>
+      </w:pPr>
+      <w:r>
+        <w:rPr>
+          <w:rFonts w:cstheme="minorHAnsi"/>
+          <w:sz w:val="24"/>
+          <w:szCs w:val="24"/>
+        </w:rPr>
+        <w:t>File production:</w:t>
       </w:r>
     </w:p>
     <w:p>
@@ -714,76 +871,7 @@
           <w:sz w:val="24"/>
           <w:szCs w:val="24"/>
         </w:rPr>
-        <w:t>Extract sequence mismatches between</w:t>
-      </w:r>
-      <w:r>
-        <w:rPr>
-          <w:rFonts w:cstheme="minorHAnsi"/>
-          <w:sz w:val="24"/>
-          <w:szCs w:val="24"/>
-        </w:rPr>
-        <w:t xml:space="preserve"> </w:t>
-      </w:r>
-      <w:proofErr w:type="spellStart"/>
-      <w:r>
-        <w:rPr>
-          <w:rFonts w:cstheme="minorHAnsi"/>
-          <w:sz w:val="24"/>
-          <w:szCs w:val="24"/>
-        </w:rPr>
-        <w:t>GRCh</w:t>
-      </w:r>
-      <w:proofErr w:type="spellEnd"/>
-      <w:r>
-        <w:rPr>
-          <w:rFonts w:cstheme="minorHAnsi"/>
-          <w:sz w:val="24"/>
-          <w:szCs w:val="24"/>
-        </w:rPr>
-        <w:t xml:space="preserve"> builds</w:t>
-      </w:r>
-      <w:r>
-        <w:rPr>
-          <w:rFonts w:cstheme="minorHAnsi"/>
-          <w:sz w:val="24"/>
-          <w:szCs w:val="24"/>
-        </w:rPr>
-        <w:t>: VF, Done</w:t>
-      </w:r>
-    </w:p>
-    <w:p>
-      <w:pPr>
-        <w:pStyle w:val="ListParagraph"/>
-        <w:spacing w:before="120"/>
-        <w:ind w:left="644"/>
-        <w:rPr>
-          <w:rFonts w:cstheme="minorHAnsi"/>
-          <w:sz w:val="24"/>
-          <w:szCs w:val="24"/>
-        </w:rPr>
-      </w:pPr>
-    </w:p>
-    <w:p>
-      <w:pPr>
-        <w:pStyle w:val="ListParagraph"/>
-        <w:numPr>
-          <w:ilvl w:val="0"/>
-          <w:numId w:val="5"/>
-        </w:numPr>
-        <w:spacing w:before="120"/>
-        <w:rPr>
-          <w:rFonts w:cstheme="minorHAnsi"/>
-          <w:sz w:val="24"/>
-          <w:szCs w:val="24"/>
-        </w:rPr>
-      </w:pPr>
-      <w:r>
-        <w:rPr>
-          <w:rFonts w:cstheme="minorHAnsi"/>
-          <w:sz w:val="24"/>
-          <w:szCs w:val="24"/>
-        </w:rPr>
-        <w:t>File production:</w:t>
+        <w:t>Create .csv list of gene names and associated LRG IDs: VF, Done</w:t>
       </w:r>
     </w:p>
     <w:p>
@@ -806,33 +894,8 @@
           <w:sz w:val="24"/>
           <w:szCs w:val="24"/>
         </w:rPr>
-        <w:t>Create .csv list of gene names and associated LRG IDs: VF, Done</w:t>
-      </w:r>
-    </w:p>
-    <w:p>
-      <w:pPr>
-        <w:pStyle w:val="ListParagraph"/>
-        <w:numPr>
-          <w:ilvl w:val="1"/>
-          <w:numId w:val="5"/>
-        </w:numPr>
-        <w:spacing w:before="120"/>
-        <w:rPr>
-          <w:rFonts w:cstheme="minorHAnsi"/>
-          <w:sz w:val="24"/>
-          <w:szCs w:val="24"/>
-        </w:rPr>
-      </w:pPr>
-      <w:r>
-        <w:rPr>
-          <w:rFonts w:cstheme="minorHAnsi"/>
-          <w:sz w:val="24"/>
-          <w:szCs w:val="24"/>
-        </w:rPr>
         <w:t>Create tab separated file: IGP, Done</w:t>
       </w:r>
-      <w:bookmarkStart w:id="0" w:name="_GoBack"/>
-      <w:bookmarkEnd w:id="0"/>
     </w:p>
     <w:p>
       <w:pPr>
@@ -954,7 +1017,16 @@
           <w:sz w:val="24"/>
           <w:szCs w:val="24"/>
         </w:rPr>
-        <w:t>Disclaimer: IGP, Done</w:t>
+        <w:t xml:space="preserve">Disclaimer: </w:t>
+      </w:r>
+      <w:r>
+        <w:rPr>
+          <w:rFonts w:asciiTheme="minorHAnsi" w:hAnsiTheme="minorHAnsi" w:cstheme="minorHAnsi"/>
+          <w:b w:val="0"/>
+          <w:sz w:val="24"/>
+          <w:szCs w:val="24"/>
+        </w:rPr>
+        <w:t>IGP, Done</w:t>
       </w:r>
     </w:p>
     <w:p>
@@ -1057,7 +1129,115 @@
           <w:sz w:val="24"/>
           <w:szCs w:val="24"/>
         </w:rPr>
-        <w:t>Issue working program not running in all environments: IGP, IP</w:t>
+        <w:t xml:space="preserve">Issue </w:t>
+      </w:r>
+      <w:r>
+        <w:rPr>
+          <w:rFonts w:cstheme="minorHAnsi"/>
+          <w:sz w:val="24"/>
+          <w:szCs w:val="24"/>
+        </w:rPr>
+        <w:t>with Linux-Windows incompatibilities</w:t>
+      </w:r>
+      <w:r>
+        <w:rPr>
+          <w:rFonts w:cstheme="minorHAnsi"/>
+          <w:sz w:val="24"/>
+          <w:szCs w:val="24"/>
+        </w:rPr>
+        <w:t xml:space="preserve">: </w:t>
+      </w:r>
+      <w:r>
+        <w:rPr>
+          <w:rFonts w:cstheme="minorHAnsi"/>
+          <w:sz w:val="24"/>
+          <w:szCs w:val="24"/>
+        </w:rPr>
+        <w:t>IGP, Done</w:t>
+      </w:r>
+    </w:p>
+    <w:p>
+      <w:pPr>
+        <w:pStyle w:val="ListParagraph"/>
+        <w:numPr>
+          <w:ilvl w:val="0"/>
+          <w:numId w:val="6"/>
+        </w:numPr>
+        <w:tabs>
+          <w:tab w:val="left" w:pos="8505"/>
+        </w:tabs>
+        <w:spacing w:before="120" w:after="0"/>
+        <w:rPr>
+          <w:rFonts w:cstheme="minorHAnsi"/>
+          <w:sz w:val="24"/>
+          <w:szCs w:val="24"/>
+        </w:rPr>
+      </w:pPr>
+      <w:r>
+        <w:rPr>
+          <w:rFonts w:cstheme="minorHAnsi"/>
+          <w:sz w:val="24"/>
+          <w:szCs w:val="24"/>
+        </w:rPr>
+        <w:t xml:space="preserve">Issue </w:t>
+      </w:r>
+      <w:r>
+        <w:rPr>
+          <w:rFonts w:cstheme="minorHAnsi"/>
+          <w:sz w:val="24"/>
+          <w:szCs w:val="24"/>
+        </w:rPr>
+        <w:t xml:space="preserve">with </w:t>
+      </w:r>
+      <w:r>
+        <w:rPr>
+          <w:rFonts w:cstheme="minorHAnsi"/>
+          <w:sz w:val="24"/>
+          <w:szCs w:val="24"/>
+        </w:rPr>
+        <w:t>gene list if not</w:t>
+      </w:r>
+      <w:r>
+        <w:rPr>
+          <w:rFonts w:cstheme="minorHAnsi"/>
+          <w:sz w:val="24"/>
+          <w:szCs w:val="24"/>
+        </w:rPr>
+        <w:t xml:space="preserve"> being created when not </w:t>
+      </w:r>
+      <w:r>
+        <w:rPr>
+          <w:rFonts w:cstheme="minorHAnsi"/>
+          <w:sz w:val="24"/>
+          <w:szCs w:val="24"/>
+        </w:rPr>
+        <w:t>existing: IGP, Done</w:t>
+      </w:r>
+    </w:p>
+    <w:p>
+      <w:pPr>
+        <w:pStyle w:val="ListParagraph"/>
+        <w:numPr>
+          <w:ilvl w:val="0"/>
+          <w:numId w:val="6"/>
+        </w:numPr>
+        <w:tabs>
+          <w:tab w:val="left" w:pos="8505"/>
+        </w:tabs>
+        <w:spacing w:before="120" w:after="0"/>
+        <w:rPr>
+          <w:rFonts w:cstheme="minorHAnsi"/>
+          <w:sz w:val="24"/>
+          <w:szCs w:val="24"/>
+        </w:rPr>
+      </w:pPr>
+      <w:r>
+        <w:rPr>
+          <w:rFonts w:cstheme="minorHAnsi"/>
+          <w:sz w:val="24"/>
+          <w:szCs w:val="24"/>
+        </w:rPr>
+        <w:t>Issue with wrong number of exons when multiple transcripts: IGP, Done</w:t>
       </w:r>
     </w:p>
     <w:p>
@@ -1300,7 +1480,7 @@
         <w:rPr>
           <w:sz w:val="24"/>
         </w:rPr>
-        <w:t xml:space="preserve">  </w:t>
+        <w:t xml:space="preserve"> </w:t>
       </w:r>
     </w:p>
     <w:p>
@@ -1314,7 +1494,7 @@
         <w:contextualSpacing/>
       </w:pPr>
       <w:r>
-        <w:t>README (IGP + VF)</w:t>
+        <w:t>README:</w:t>
       </w:r>
     </w:p>
     <w:p>
@@ -1322,6 +1502,42 @@
         <w:spacing w:before="120" w:after="0"/>
         <w:contextualSpacing/>
       </w:pPr>
+      <w:r>
+        <w:t>1</w:t>
+      </w:r>
+      <w:r>
+        <w:rPr>
+          <w:sz w:val="24"/>
+          <w:szCs w:val="24"/>
+        </w:rPr>
+        <w:t>. Document structure: IGP, Done</w:t>
+      </w:r>
+    </w:p>
+    <w:p>
+      <w:pPr>
+        <w:spacing w:before="120" w:after="0"/>
+        <w:contextualSpacing/>
+      </w:pPr>
+      <w:r>
+        <w:rPr>
+          <w:sz w:val="24"/>
+          <w:szCs w:val="24"/>
+        </w:rPr>
+        <w:t>2. Initial draft: IGP, Done</w:t>
+      </w:r>
+    </w:p>
+    <w:p>
+      <w:pPr>
+        <w:spacing w:before="120" w:after="0"/>
+        <w:contextualSpacing/>
+      </w:pPr>
+      <w:r>
+        <w:rPr>
+          <w:sz w:val="24"/>
+          <w:szCs w:val="24"/>
+        </w:rPr>
+        <w:t>3. Content:</w:t>
+      </w:r>
     </w:p>
     <w:p>
       <w:pPr>
@@ -1330,14 +1546,18 @@
         <w:contextualSpacing/>
       </w:pPr>
       <w:r>
-        <w:t>1</w:t>
-      </w:r>
-      <w:r>
-        <w:rPr>
-          <w:sz w:val="24"/>
-          <w:szCs w:val="24"/>
-        </w:rPr>
-        <w:t>. Document structure: IGP, Done</w:t>
+        <w:rPr>
+          <w:sz w:val="24"/>
+          <w:szCs w:val="24"/>
+        </w:rPr>
+        <w:t xml:space="preserve"> 1. Global Background: VF, </w:t>
+      </w:r>
+      <w:r>
+        <w:rPr>
+          <w:sz w:val="24"/>
+          <w:szCs w:val="24"/>
+        </w:rPr>
+        <w:t>Done</w:t>
       </w:r>
     </w:p>
     <w:p>
@@ -1351,7 +1571,154 @@
           <w:sz w:val="24"/>
           <w:szCs w:val="24"/>
         </w:rPr>
-        <w:t>2. Initial draft: IGP, Done</w:t>
+        <w:t xml:space="preserve"> 2. Usage, installation: IGP,</w:t>
+      </w:r>
+      <w:r>
+        <w:rPr>
+          <w:sz w:val="24"/>
+          <w:szCs w:val="24"/>
+        </w:rPr>
+        <w:t xml:space="preserve"> Done</w:t>
+      </w:r>
+    </w:p>
+    <w:p>
+      <w:pPr>
+        <w:spacing w:before="120" w:after="0"/>
+        <w:contextualSpacing/>
+        <w:rPr>
+          <w:sz w:val="24"/>
+          <w:szCs w:val="24"/>
+        </w:rPr>
+      </w:pPr>
+      <w:r>
+        <w:rPr>
+          <w:sz w:val="24"/>
+          <w:szCs w:val="24"/>
+        </w:rPr>
+        <w:t xml:space="preserve"> 4. Features description: </w:t>
+      </w:r>
+    </w:p>
+    <w:p>
+      <w:pPr>
+        <w:spacing w:before="120" w:after="0"/>
+        <w:contextualSpacing/>
+        <w:rPr>
+          <w:sz w:val="24"/>
+          <w:szCs w:val="24"/>
+        </w:rPr>
+      </w:pPr>
+      <w:r>
+        <w:rPr>
+          <w:sz w:val="24"/>
+          <w:szCs w:val="24"/>
+        </w:rPr>
+        <w:tab/>
+        <w:t>1. Main features: IGP, Done</w:t>
+      </w:r>
+    </w:p>
+    <w:p>
+      <w:pPr>
+        <w:spacing w:before="120" w:after="0"/>
+        <w:contextualSpacing/>
+      </w:pPr>
+      <w:r>
+        <w:tab/>
+        <w:t>2. Testing</w:t>
+      </w:r>
+    </w:p>
+    <w:p>
+      <w:pPr>
+        <w:spacing w:before="120" w:after="0"/>
+        <w:ind w:left="720" w:firstLine="720"/>
+        <w:contextualSpacing/>
+      </w:pPr>
+      <w:r>
+        <w:t>- Background: VF, Done</w:t>
+      </w:r>
+    </w:p>
+    <w:p>
+      <w:pPr>
+        <w:spacing w:before="120" w:after="0"/>
+        <w:contextualSpacing/>
+      </w:pPr>
+      <w:r>
+        <w:tab/>
+      </w:r>
+      <w:r>
+        <w:tab/>
+        <w:t>- Test listing and description: IGP, Done</w:t>
+      </w:r>
+    </w:p>
+    <w:p>
+      <w:pPr>
+        <w:spacing w:before="120" w:after="0"/>
+        <w:contextualSpacing/>
+      </w:pPr>
+      <w:r>
+        <w:tab/>
+        <w:t>4. Parsing</w:t>
+      </w:r>
+    </w:p>
+    <w:p>
+      <w:pPr>
+        <w:spacing w:before="120" w:after="0"/>
+        <w:contextualSpacing/>
+      </w:pPr>
+      <w:r>
+        <w:tab/>
+      </w:r>
+      <w:r>
+        <w:tab/>
+        <w:t>- Background: VF, Done</w:t>
+      </w:r>
+    </w:p>
+    <w:p>
+      <w:pPr>
+        <w:spacing w:before="120" w:after="0"/>
+        <w:contextualSpacing/>
+      </w:pPr>
+      <w:r>
+        <w:tab/>
+      </w:r>
+      <w:r>
+        <w:tab/>
+        <w:t>- Features listing and description: IGP, Done</w:t>
+      </w:r>
+    </w:p>
+    <w:p>
+      <w:pPr>
+        <w:spacing w:before="120" w:after="0"/>
+        <w:contextualSpacing/>
+      </w:pPr>
+      <w:r>
+        <w:tab/>
+        <w:t>5. Reporting</w:t>
+      </w:r>
+    </w:p>
+    <w:p>
+      <w:pPr>
+        <w:spacing w:before="120" w:after="0"/>
+        <w:contextualSpacing/>
+      </w:pPr>
+      <w:r>
+        <w:tab/>
+      </w:r>
+      <w:r>
+        <w:tab/>
+        <w:t>- Background: VF, Done</w:t>
+      </w:r>
+    </w:p>
+    <w:p>
+      <w:pPr>
+        <w:spacing w:before="120" w:after="0"/>
+        <w:contextualSpacing/>
+      </w:pPr>
+      <w:r>
+        <w:tab/>
+      </w:r>
+      <w:r>
+        <w:tab/>
+        <w:t>- Features listing and Description: VF, Done</w:t>
       </w:r>
     </w:p>
     <w:p>
@@ -1361,97 +1728,7 @@
         <w:contextualSpacing/>
       </w:pPr>
       <w:r>
-        <w:rPr>
-          <w:sz w:val="24"/>
-          <w:szCs w:val="24"/>
-        </w:rPr>
-        <w:t>3. Content:</w:t>
-      </w:r>
-    </w:p>
-    <w:p>
-      <w:pPr>
-        <w:spacing w:before="120" w:after="0"/>
-        <w:ind w:left="1440"/>
-        <w:contextualSpacing/>
-      </w:pPr>
-      <w:r>
-        <w:rPr>
-          <w:sz w:val="24"/>
-          <w:szCs w:val="24"/>
-        </w:rPr>
-        <w:t xml:space="preserve"> 1. Global Background: VF, IP</w:t>
-      </w:r>
-    </w:p>
-    <w:p>
-      <w:pPr>
-        <w:spacing w:before="120" w:after="0"/>
-        <w:ind w:left="1440"/>
-        <w:contextualSpacing/>
-      </w:pPr>
-      <w:r>
-        <w:rPr>
-          <w:sz w:val="24"/>
-          <w:szCs w:val="24"/>
-        </w:rPr>
-        <w:t xml:space="preserve"> 2. Usage, installation: IGP, IP (pending on the addition of features)</w:t>
-      </w:r>
-    </w:p>
-    <w:p>
-      <w:pPr>
-        <w:spacing w:before="120" w:after="0"/>
-        <w:ind w:left="720"/>
-        <w:contextualSpacing/>
-      </w:pPr>
-      <w:r>
-        <w:rPr>
-          <w:sz w:val="24"/>
-          <w:szCs w:val="24"/>
-        </w:rPr>
-        <w:t xml:space="preserve"> 4. Features description: </w:t>
-      </w:r>
-    </w:p>
-    <w:p>
-      <w:pPr>
-        <w:pStyle w:val="ListParagraph"/>
-        <w:numPr>
-          <w:ilvl w:val="3"/>
-          <w:numId w:val="9"/>
-        </w:numPr>
-        <w:spacing w:before="120" w:after="0"/>
-        <w:ind w:left="993" w:hanging="576"/>
-        <w:rPr>
-          <w:sz w:val="24"/>
-          <w:szCs w:val="24"/>
-        </w:rPr>
-      </w:pPr>
-      <w:r>
-        <w:rPr>
-          <w:sz w:val="24"/>
-          <w:szCs w:val="24"/>
-        </w:rPr>
-        <w:t>Background to group of features: Testing, Parsing &amp; File Generation /VF/</w:t>
-      </w:r>
-    </w:p>
-    <w:p>
-      <w:pPr>
-        <w:pStyle w:val="ListParagraph"/>
-        <w:numPr>
-          <w:ilvl w:val="3"/>
-          <w:numId w:val="9"/>
-        </w:numPr>
-        <w:spacing w:before="120" w:after="0"/>
-        <w:ind w:left="993" w:hanging="576"/>
-        <w:rPr>
-          <w:sz w:val="24"/>
-          <w:szCs w:val="24"/>
-        </w:rPr>
-      </w:pPr>
-      <w:r>
-        <w:rPr>
-          <w:sz w:val="24"/>
-          <w:szCs w:val="24"/>
-        </w:rPr>
-        <w:t>Description of features /IGP + VF as required/</w:t>
+        <w:tab/>
       </w:r>
     </w:p>
     <w:p>
@@ -1459,7 +1736,7 @@
         <w:pStyle w:val="ListParagraph"/>
         <w:numPr>
           <w:ilvl w:val="0"/>
-          <w:numId w:val="11"/>
+          <w:numId w:val="5"/>
         </w:numPr>
         <w:spacing w:before="120" w:after="0"/>
         <w:rPr>
@@ -1467,28 +1744,13 @@
           <w:szCs w:val="24"/>
         </w:rPr>
       </w:pPr>
-      <w:proofErr w:type="spellStart"/>
-      <w:r>
-        <w:rPr>
-          <w:sz w:val="24"/>
-          <w:szCs w:val="24"/>
-        </w:rPr>
-        <w:t>create_repository_file</w:t>
-      </w:r>
-      <w:proofErr w:type="spellEnd"/>
-      <w:r>
-        <w:rPr>
-          <w:sz w:val="24"/>
-          <w:szCs w:val="24"/>
-        </w:rPr>
-        <w:t>()</w:t>
-      </w:r>
-      <w:r>
-        <w:rPr>
-          <w:sz w:val="24"/>
-          <w:szCs w:val="24"/>
-        </w:rPr>
-        <w:t xml:space="preserve"> : VF</w:t>
+      <w:r>
+        <w:rPr>
+          <w:sz w:val="24"/>
+          <w:szCs w:val="24"/>
+        </w:rPr>
+        <w:lastRenderedPageBreak/>
+        <w:t>Versioning: IGP, Done</w:t>
       </w:r>
     </w:p>
     <w:p>
@@ -1496,7 +1758,7 @@
         <w:pStyle w:val="ListParagraph"/>
         <w:numPr>
           <w:ilvl w:val="0"/>
-          <w:numId w:val="11"/>
+          <w:numId w:val="5"/>
         </w:numPr>
         <w:spacing w:before="120" w:after="0"/>
         <w:rPr>
@@ -1509,28 +1771,7 @@
           <w:sz w:val="24"/>
           <w:szCs w:val="24"/>
         </w:rPr>
-        <w:t>i</w:t>
-      </w:r>
-      <w:r>
-        <w:rPr>
-          <w:sz w:val="24"/>
-          <w:szCs w:val="24"/>
-        </w:rPr>
-        <w:t>nitial tests</w:t>
-      </w:r>
-      <w:r>
-        <w:rPr>
-          <w:sz w:val="24"/>
-          <w:szCs w:val="24"/>
-        </w:rPr>
-        <w:t>()</w:t>
-      </w:r>
-      <w:r>
-        <w:rPr>
-          <w:sz w:val="24"/>
-          <w:szCs w:val="24"/>
-        </w:rPr>
-        <w:t>: IGP + VF (as added by author)</w:t>
+        <w:t>Disclaimer: IGP, done</w:t>
       </w:r>
     </w:p>
     <w:p>
@@ -1538,385 +1779,7 @@
         <w:pStyle w:val="ListParagraph"/>
         <w:numPr>
           <w:ilvl w:val="0"/>
-          <w:numId w:val="11"/>
-        </w:numPr>
-        <w:spacing w:before="120" w:after="0"/>
-        <w:rPr>
-          <w:sz w:val="24"/>
-          <w:szCs w:val="24"/>
-        </w:rPr>
-      </w:pPr>
-      <w:proofErr w:type="spellStart"/>
-      <w:r>
-        <w:rPr>
-          <w:sz w:val="24"/>
-          <w:szCs w:val="24"/>
-        </w:rPr>
-        <w:t>handle_xml</w:t>
-      </w:r>
-      <w:proofErr w:type="spellEnd"/>
-      <w:r>
-        <w:rPr>
-          <w:sz w:val="24"/>
-          <w:szCs w:val="24"/>
-        </w:rPr>
-        <w:t>(data): IGP</w:t>
-      </w:r>
-    </w:p>
-    <w:p>
-      <w:pPr>
-        <w:pStyle w:val="ListParagraph"/>
-        <w:numPr>
-          <w:ilvl w:val="0"/>
-          <w:numId w:val="11"/>
-        </w:numPr>
-        <w:spacing w:before="120" w:after="0"/>
-        <w:rPr>
-          <w:sz w:val="24"/>
-          <w:szCs w:val="24"/>
-        </w:rPr>
-      </w:pPr>
-      <w:proofErr w:type="spellStart"/>
-      <w:r>
-        <w:rPr>
-          <w:sz w:val="24"/>
-          <w:szCs w:val="24"/>
-        </w:rPr>
-        <w:t>get_gen_data</w:t>
-      </w:r>
-      <w:proofErr w:type="spellEnd"/>
-      <w:r>
-        <w:rPr>
-          <w:sz w:val="24"/>
-          <w:szCs w:val="24"/>
-        </w:rPr>
-        <w:t>(data) : VF</w:t>
-      </w:r>
-    </w:p>
-    <w:p>
-      <w:pPr>
-        <w:pStyle w:val="ListParagraph"/>
-        <w:numPr>
-          <w:ilvl w:val="0"/>
-          <w:numId w:val="11"/>
-        </w:numPr>
-        <w:spacing w:before="120" w:after="0"/>
-        <w:rPr>
-          <w:sz w:val="24"/>
-          <w:szCs w:val="24"/>
-        </w:rPr>
-      </w:pPr>
-      <w:proofErr w:type="spellStart"/>
-      <w:r>
-        <w:rPr>
-          <w:sz w:val="24"/>
-          <w:szCs w:val="24"/>
-        </w:rPr>
-        <w:t>get_background</w:t>
-      </w:r>
-      <w:proofErr w:type="spellEnd"/>
-      <w:r>
-        <w:rPr>
-          <w:sz w:val="24"/>
-          <w:szCs w:val="24"/>
-        </w:rPr>
-        <w:t>(root) : VF</w:t>
-      </w:r>
-    </w:p>
-    <w:p>
-      <w:pPr>
-        <w:pStyle w:val="ListParagraph"/>
-        <w:numPr>
-          <w:ilvl w:val="0"/>
-          <w:numId w:val="11"/>
-        </w:numPr>
-        <w:spacing w:before="120" w:after="0"/>
-        <w:rPr>
-          <w:sz w:val="24"/>
-          <w:szCs w:val="24"/>
-        </w:rPr>
-      </w:pPr>
-      <w:proofErr w:type="spellStart"/>
-      <w:r>
-        <w:rPr>
-          <w:sz w:val="24"/>
-          <w:szCs w:val="24"/>
-        </w:rPr>
-        <w:t>get_build_info</w:t>
-      </w:r>
-      <w:proofErr w:type="spellEnd"/>
-      <w:r>
-        <w:rPr>
-          <w:sz w:val="24"/>
-          <w:szCs w:val="24"/>
-        </w:rPr>
-        <w:t>(</w:t>
-      </w:r>
-      <w:proofErr w:type="spellStart"/>
-      <w:r>
-        <w:rPr>
-          <w:sz w:val="24"/>
-          <w:szCs w:val="24"/>
-        </w:rPr>
-        <w:t>up_anno</w:t>
-      </w:r>
-      <w:proofErr w:type="spellEnd"/>
-      <w:r>
-        <w:rPr>
-          <w:sz w:val="24"/>
-          <w:szCs w:val="24"/>
-        </w:rPr>
-        <w:t>): VF</w:t>
-      </w:r>
-    </w:p>
-    <w:p>
-      <w:pPr>
-        <w:pStyle w:val="ListParagraph"/>
-        <w:numPr>
-          <w:ilvl w:val="0"/>
-          <w:numId w:val="11"/>
-        </w:numPr>
-        <w:spacing w:before="120" w:after="0"/>
-        <w:rPr>
-          <w:sz w:val="24"/>
-          <w:szCs w:val="24"/>
-        </w:rPr>
-      </w:pPr>
-      <w:proofErr w:type="spellStart"/>
-      <w:r>
-        <w:rPr>
-          <w:sz w:val="24"/>
-          <w:szCs w:val="24"/>
-        </w:rPr>
-        <w:t>get_exon_data</w:t>
-      </w:r>
-      <w:proofErr w:type="spellEnd"/>
-      <w:r>
-        <w:rPr>
-          <w:sz w:val="24"/>
-          <w:szCs w:val="24"/>
-        </w:rPr>
-        <w:t>(</w:t>
-      </w:r>
-      <w:proofErr w:type="spellStart"/>
-      <w:r>
-        <w:rPr>
-          <w:sz w:val="24"/>
-          <w:szCs w:val="24"/>
-        </w:rPr>
-        <w:t>data</w:t>
-      </w:r>
-      <w:r>
-        <w:rPr>
-          <w:sz w:val="24"/>
-          <w:szCs w:val="24"/>
-        </w:rPr>
-        <w:t>,gstart,gend,chro,str_dir</w:t>
-      </w:r>
-      <w:proofErr w:type="spellEnd"/>
-      <w:r>
-        <w:rPr>
-          <w:sz w:val="24"/>
-          <w:szCs w:val="24"/>
-        </w:rPr>
-        <w:t>) : IGP</w:t>
-      </w:r>
-    </w:p>
-    <w:p>
-      <w:pPr>
-        <w:pStyle w:val="ListParagraph"/>
-        <w:numPr>
-          <w:ilvl w:val="0"/>
-          <w:numId w:val="11"/>
-        </w:numPr>
-        <w:spacing w:before="120" w:after="0"/>
-        <w:rPr>
-          <w:sz w:val="24"/>
-          <w:szCs w:val="24"/>
-        </w:rPr>
-      </w:pPr>
-      <w:proofErr w:type="spellStart"/>
-      <w:r>
-        <w:rPr>
-          <w:sz w:val="24"/>
-          <w:szCs w:val="24"/>
-        </w:rPr>
-        <w:t>diff_data</w:t>
-      </w:r>
-      <w:proofErr w:type="spellEnd"/>
-      <w:r>
-        <w:rPr>
-          <w:sz w:val="24"/>
-          <w:szCs w:val="24"/>
-        </w:rPr>
-        <w:t>(data): VF</w:t>
-      </w:r>
-    </w:p>
-    <w:p>
-      <w:pPr>
-        <w:pStyle w:val="ListParagraph"/>
-        <w:numPr>
-          <w:ilvl w:val="0"/>
-          <w:numId w:val="11"/>
-        </w:numPr>
-        <w:spacing w:before="120" w:after="0"/>
-        <w:rPr>
-          <w:sz w:val="24"/>
-          <w:szCs w:val="24"/>
-        </w:rPr>
-      </w:pPr>
-      <w:r>
-        <w:rPr>
-          <w:sz w:val="24"/>
-          <w:szCs w:val="24"/>
-        </w:rPr>
-        <w:t>coord2file</w:t>
-      </w:r>
-      <w:r>
-        <w:rPr>
-          <w:sz w:val="24"/>
-          <w:szCs w:val="24"/>
-        </w:rPr>
-        <w:t>(list_all_coord,list4bed): IGP</w:t>
-      </w:r>
-    </w:p>
-    <w:p>
-      <w:pPr>
-        <w:pStyle w:val="ListParagraph"/>
-        <w:numPr>
-          <w:ilvl w:val="0"/>
-          <w:numId w:val="11"/>
-        </w:numPr>
-        <w:spacing w:before="120" w:after="0"/>
-        <w:rPr>
-          <w:sz w:val="24"/>
-          <w:szCs w:val="24"/>
-        </w:rPr>
-      </w:pPr>
-      <w:r>
-        <w:rPr>
-          <w:sz w:val="24"/>
-          <w:szCs w:val="24"/>
-        </w:rPr>
-        <w:lastRenderedPageBreak/>
-        <w:t>diff2file(</w:t>
-      </w:r>
-      <w:proofErr w:type="spellStart"/>
-      <w:r>
-        <w:rPr>
-          <w:sz w:val="24"/>
-          <w:szCs w:val="24"/>
-        </w:rPr>
-        <w:t>build_data,diff_data</w:t>
-      </w:r>
-      <w:proofErr w:type="spellEnd"/>
-      <w:r>
-        <w:rPr>
-          <w:sz w:val="24"/>
-          <w:szCs w:val="24"/>
-        </w:rPr>
-        <w:t>): VF</w:t>
-      </w:r>
-    </w:p>
-    <w:p>
-      <w:pPr>
-        <w:pStyle w:val="ListParagraph"/>
-        <w:numPr>
-          <w:ilvl w:val="0"/>
-          <w:numId w:val="11"/>
-        </w:numPr>
-        <w:spacing w:before="120" w:after="0"/>
-        <w:rPr>
-          <w:sz w:val="24"/>
-          <w:szCs w:val="24"/>
-        </w:rPr>
-      </w:pPr>
-      <w:proofErr w:type="spellStart"/>
-      <w:r>
-        <w:rPr>
-          <w:sz w:val="24"/>
-          <w:szCs w:val="24"/>
-        </w:rPr>
-        <w:t>final_tests</w:t>
-      </w:r>
-      <w:proofErr w:type="spellEnd"/>
-      <w:r>
-        <w:rPr>
-          <w:sz w:val="24"/>
-          <w:szCs w:val="24"/>
-        </w:rPr>
-        <w:t>(): IGP + VF</w:t>
-      </w:r>
-    </w:p>
-    <w:p>
-      <w:pPr>
-        <w:pStyle w:val="ListParagraph"/>
-        <w:numPr>
-          <w:ilvl w:val="0"/>
-          <w:numId w:val="11"/>
-        </w:numPr>
-        <w:spacing w:before="120" w:after="0"/>
-        <w:rPr>
-          <w:sz w:val="24"/>
-          <w:szCs w:val="24"/>
-        </w:rPr>
-      </w:pPr>
-      <w:r>
-        <w:rPr>
-          <w:sz w:val="24"/>
-          <w:szCs w:val="24"/>
-        </w:rPr>
-        <w:t>disclaimer(): IGP</w:t>
-      </w:r>
-    </w:p>
-    <w:p>
-      <w:pPr>
-        <w:pStyle w:val="ListParagraph"/>
-        <w:numPr>
-          <w:ilvl w:val="0"/>
-          <w:numId w:val="7"/>
-        </w:numPr>
-        <w:spacing w:before="120" w:after="0"/>
-        <w:rPr>
-          <w:sz w:val="24"/>
-          <w:szCs w:val="24"/>
-        </w:rPr>
-      </w:pPr>
-      <w:r>
-        <w:rPr>
-          <w:sz w:val="24"/>
-          <w:szCs w:val="24"/>
-        </w:rPr>
-        <w:t>Versioning: IGP, Done</w:t>
-      </w:r>
-    </w:p>
-    <w:p>
-      <w:pPr>
-        <w:pStyle w:val="ListParagraph"/>
-        <w:numPr>
-          <w:ilvl w:val="0"/>
-          <w:numId w:val="7"/>
-        </w:numPr>
-        <w:spacing w:before="120" w:after="0"/>
-        <w:rPr>
-          <w:sz w:val="24"/>
-          <w:szCs w:val="24"/>
-        </w:rPr>
-      </w:pPr>
-      <w:r>
-        <w:rPr>
-          <w:sz w:val="24"/>
-          <w:szCs w:val="24"/>
-        </w:rPr>
-        <w:t>Disclaimer: IGP, done</w:t>
-      </w:r>
-    </w:p>
-    <w:p>
-      <w:pPr>
-        <w:pStyle w:val="ListParagraph"/>
-        <w:numPr>
-          <w:ilvl w:val="0"/>
-          <w:numId w:val="7"/>
+          <w:numId w:val="5"/>
         </w:numPr>
         <w:spacing w:before="120" w:after="0"/>
         <w:rPr>
@@ -1969,10 +1832,10 @@
         <w:contextualSpacing/>
       </w:pPr>
       <w:r>
-        <w:t>1. Adding new test using 'assert': VF</w:t>
-      </w:r>
-      <w:r>
-        <w:t xml:space="preserve"> – NOT DONE, UNABLE TO ACHIEVE</w:t>
+        <w:t xml:space="preserve">1. Adding new test using 'assert': </w:t>
+      </w:r>
+      <w:r>
+        <w:t>IGP, Done</w:t>
       </w:r>
     </w:p>
     <w:p>
@@ -1996,7 +1859,7 @@
         <w:contextualSpacing/>
       </w:pPr>
       <w:r>
-        <w:t>3. Including all in the main function (important when program is going to be used as a package): IGP</w:t>
+        <w:t xml:space="preserve">3. Make software fully modular: IGP, Done </w:t>
       </w:r>
     </w:p>
     <w:p>
@@ -2009,6 +1872,23 @@
       </w:r>
       <w:r>
         <w:t>delays due to internet connection</w:t>
+      </w:r>
+    </w:p>
+    <w:p>
+      <w:pPr>
+        <w:spacing w:before="120" w:after="0"/>
+        <w:contextualSpacing/>
+      </w:pPr>
+      <w:r>
+        <w:t>5. Incorporating</w:t>
+      </w:r>
+      <w:bookmarkStart w:id="0" w:name="_GoBack"/>
+      <w:bookmarkEnd w:id="0"/>
+      <w:r>
+        <w:t xml:space="preserve"> get-ops</w:t>
+      </w:r>
+      <w:r>
+        <w:t>: IGP, Outlook</w:t>
       </w:r>
     </w:p>
     <w:sectPr>
@@ -2106,7 +1986,7 @@
       <w:rPr>
         <w:noProof/>
       </w:rPr>
-      <w:t>14/12/2016</w:t>
+      <w:t>15/12/2016</w:t>
     </w:r>
     <w:r>
       <w:fldChar w:fldCharType="end"/>
@@ -6014,7 +5894,7 @@
   <a:extraClrSchemeLst/>
   <a:extLst>
     <a:ext uri="{05A4C25C-085E-4340-85A3-A5531E510DB2}">
-      <thm15:themeFamily xmlns:thm15="http://schemas.microsoft.com/office/thememl/2012/main" xmlns="" name="Office Theme" id="{62F939B6-93AF-4DB8-9C6B-D6C7DFDC589F}" vid="{4A3C46E8-61CC-4603-A589-7422A47A8E4A}"/>
+      <thm15:themeFamily xmlns="" xmlns:thm15="http://schemas.microsoft.com/office/thememl/2012/main" name="Office Theme" id="{62F939B6-93AF-4DB8-9C6B-D6C7DFDC589F}" vid="{4A3C46E8-61CC-4603-A589-7422A47A8E4A}"/>
     </a:ext>
   </a:extLst>
 </a:theme>

</xml_diff>